<commit_message>
Added cheat sheet CI/CD notes Starting ProgrammingArchitecture.md but need to switch to Ansible Added daily leetcode .idea project improvements, some folders and files added to git ignore
</commit_message>
<xml_diff>
--- a/Quick_cheat_sheet_en.docx
+++ b/Quick_cheat_sheet_en.docx
@@ -50,28 +50,15 @@
         <w:pStyle w:val="aa"/>
       </w:pPr>
       <w:r>
-        <w:t>+</w:t>
-      </w:r>
-      <w:r>
-        <w:t xml:space="preserve"> Simpler to Develop</w:t>
+        <w:t>+ Simpler to Develop</w:t>
       </w:r>
       <w:r>
         <w:br/>
-      </w:r>
-      <w:r>
-        <w:t xml:space="preserve">+ </w:t>
-      </w:r>
-      <w:r>
-        <w:t>Easier to Test</w:t>
+        <w:t>+ Easier to Test</w:t>
       </w:r>
       <w:r>
         <w:br/>
-      </w:r>
-      <w:r>
-        <w:t>+</w:t>
-      </w:r>
-      <w:r>
-        <w:t xml:space="preserve"> Efficient Communication Between Components </w:t>
+        <w:t xml:space="preserve">+ Efficient Communication Between Components </w:t>
       </w:r>
       <w:r>
         <w:br/>
@@ -79,21 +66,11 @@
       </w:r>
       <w:r>
         <w:br/>
-      </w:r>
-      <w:r>
-        <w:t>+</w:t>
-      </w:r>
-      <w:r>
-        <w:t xml:space="preserve"> Single Deployment Unit</w:t>
+        <w:t>+ Single Deployment Unit</w:t>
       </w:r>
       <w:r>
         <w:br/>
-      </w:r>
-      <w:r>
-        <w:t>+</w:t>
-      </w:r>
-      <w:r>
-        <w:t xml:space="preserve"> Shared Memory Access</w:t>
+        <w:t>+ Shared Memory Access</w:t>
       </w:r>
     </w:p>
     <w:p>
@@ -159,8 +136,14 @@
     <w:p>
       <w:pPr>
         <w:pStyle w:val="a8"/>
-      </w:pPr>
-      <w:r>
+        <w:rPr>
+          <w:lang w:val="en-US"/>
+        </w:rPr>
+      </w:pPr>
+      <w:r>
+        <w:rPr>
+          <w:lang w:val="en-US"/>
+        </w:rPr>
         <w:t>Microservices Architecture</w:t>
       </w:r>
     </w:p>
@@ -280,8 +263,14 @@
     <w:p>
       <w:pPr>
         <w:pStyle w:val="a8"/>
-      </w:pPr>
-      <w:r>
+        <w:rPr>
+          <w:lang w:val="en-US"/>
+        </w:rPr>
+      </w:pPr>
+      <w:r>
+        <w:rPr>
+          <w:lang w:val="en-US"/>
+        </w:rPr>
         <w:t>Serverless Architecture</w:t>
       </w:r>
     </w:p>
@@ -371,14 +360,20 @@
     <w:p>
       <w:pPr>
         <w:pStyle w:val="a8"/>
-      </w:pPr>
-      <w:r>
-        <w:t>S</w:t>
-      </w:r>
-      <w:r>
-        <w:t xml:space="preserve">trategies for handling fault </w:t>
-      </w:r>
-      <w:r>
+        <w:rPr>
+          <w:lang w:val="en-US"/>
+        </w:rPr>
+      </w:pPr>
+      <w:r>
+        <w:rPr>
+          <w:lang w:val="en-US"/>
+        </w:rPr>
+        <w:t xml:space="preserve">Strategies for handling fault </w:t>
+      </w:r>
+      <w:r>
+        <w:rPr>
+          <w:lang w:val="en-US"/>
+        </w:rPr>
         <w:br/>
         <w:t>tolerance and failover and for high availability</w:t>
       </w:r>
@@ -445,6 +440,9 @@
         </w:rPr>
       </w:pPr>
       <w:r>
+        <w:rPr>
+          <w:lang w:val="en-US"/>
+        </w:rPr>
         <w:t>SQL vs NoSQL</w:t>
       </w:r>
       <w:r>
@@ -529,15 +527,15 @@
     <w:p>
       <w:pPr>
         <w:pStyle w:val="a8"/>
-      </w:pPr>
-      <w:r>
-        <w:t xml:space="preserve">Main </w:t>
-      </w:r>
-      <w:r>
-        <w:t>design</w:t>
-      </w:r>
-      <w:r>
-        <w:t xml:space="preserve"> elements</w:t>
+        <w:rPr>
+          <w:lang w:val="en-US"/>
+        </w:rPr>
+      </w:pPr>
+      <w:r>
+        <w:rPr>
+          <w:lang w:val="en-US"/>
+        </w:rPr>
+        <w:t>Main design elements</w:t>
       </w:r>
     </w:p>
     <w:p>
@@ -579,6 +577,9 @@
     <w:p>
       <w:pPr>
         <w:pStyle w:val="a8"/>
+        <w:rPr>
+          <w:lang w:val="en-US"/>
+        </w:rPr>
       </w:pPr>
     </w:p>
     <w:p>
@@ -592,13 +593,7 @@
         <w:rPr>
           <w:lang w:val="en-US"/>
         </w:rPr>
-        <w:t>S</w:t>
-      </w:r>
-      <w:r>
-        <w:rPr>
-          <w:lang w:val="en-US"/>
-        </w:rPr>
-        <w:t>ecurity measures</w:t>
+        <w:t>Security measures</w:t>
       </w:r>
     </w:p>
     <w:p>
@@ -610,13 +605,7 @@
       </w:r>
       <w:r>
         <w:br/>
-        <w:t xml:space="preserve">- API Gateway (that acts as a </w:t>
-      </w:r>
-      <w:r>
-        <w:t>single-entry</w:t>
-      </w:r>
-      <w:r>
-        <w:t xml:space="preserve"> point into your system)</w:t>
+        <w:t>- API Gateway (that acts as a single-entry point into your system)</w:t>
       </w:r>
       <w:r>
         <w:br/>
@@ -664,6 +653,1583 @@
         <w:pStyle w:val="a4"/>
       </w:pPr>
       <w:r>
+        <w:t>CI/CD</w:t>
+      </w:r>
+    </w:p>
+    <w:p>
+      <w:pPr>
+        <w:pStyle w:val="aa"/>
+      </w:pPr>
+      <w:r>
+        <w:rPr>
+          <w:rStyle w:val="a9"/>
+        </w:rPr>
+        <w:t>Version Control</w:t>
+      </w:r>
+      <w:r>
+        <w:t xml:space="preserve"> </w:t>
+      </w:r>
+      <w:r>
+        <w:br/>
+      </w:r>
+      <w:r>
+        <w:t>W</w:t>
+      </w:r>
+      <w:r>
+        <w:t>ay of committing changes to shared repository.</w:t>
+      </w:r>
+    </w:p>
+    <w:p>
+      <w:pPr>
+        <w:pStyle w:val="aa"/>
+      </w:pPr>
+      <w:r>
+        <w:br/>
+      </w:r>
+      <w:r>
+        <w:rPr>
+          <w:rStyle w:val="a9"/>
+        </w:rPr>
+        <w:t>Continuous Integration</w:t>
+      </w:r>
+      <w:r>
+        <w:br/>
+        <w:t>Automated tools that build newly committed code help find and address bugs quicker, improve software quality.</w:t>
+      </w:r>
+    </w:p>
+    <w:p>
+      <w:pPr>
+        <w:pStyle w:val="aa"/>
+      </w:pPr>
+      <w:r>
+        <w:br/>
+      </w:r>
+      <w:r>
+        <w:rPr>
+          <w:rStyle w:val="a9"/>
+        </w:rPr>
+        <w:t>Continuous Delivery</w:t>
+      </w:r>
+      <w:r>
+        <w:t xml:space="preserve"> </w:t>
+      </w:r>
+      <w:r>
+        <w:br/>
+        <w:t>This stage involves testing the code in a production-like environment, which may include UI testing, load testing,</w:t>
+      </w:r>
+      <w:r>
+        <w:t xml:space="preserve"> </w:t>
+      </w:r>
+      <w:r>
+        <w:t xml:space="preserve">integration testing, etc. </w:t>
+      </w:r>
+      <w:r>
+        <w:br/>
+        <w:t>The goal is to ensure that we have a deployment-ready code</w:t>
+      </w:r>
+    </w:p>
+    <w:p>
+      <w:pPr>
+        <w:pStyle w:val="a8"/>
+        <w:rPr>
+          <w:lang w:val="en-US"/>
+        </w:rPr>
+      </w:pPr>
+    </w:p>
+    <w:p>
+      <w:pPr>
+        <w:pStyle w:val="a8"/>
+        <w:rPr>
+          <w:lang w:val="en-US"/>
+        </w:rPr>
+      </w:pPr>
+      <w:r>
+        <w:rPr>
+          <w:lang w:val="en-US"/>
+        </w:rPr>
+        <w:t xml:space="preserve">CI/CD </w:t>
+      </w:r>
+      <w:r>
+        <w:rPr>
+          <w:lang w:val="en-US"/>
+        </w:rPr>
+        <w:t>tools</w:t>
+      </w:r>
+    </w:p>
+    <w:p>
+      <w:pPr>
+        <w:pStyle w:val="aa"/>
+      </w:pPr>
+      <w:r>
+        <w:t>Git</w:t>
+      </w:r>
+      <w:r>
+        <w:t xml:space="preserve"> -</w:t>
+      </w:r>
+    </w:p>
+    <w:p>
+      <w:pPr>
+        <w:pStyle w:val="aa"/>
+      </w:pPr>
+      <w:r>
+        <w:t>Maven/Gradle</w:t>
+      </w:r>
+      <w:r>
+        <w:t xml:space="preserve"> – </w:t>
+      </w:r>
+      <w:r>
+        <w:t>for Build/Testing/Document creation</w:t>
+      </w:r>
+    </w:p>
+    <w:p>
+      <w:pPr>
+        <w:pStyle w:val="aa"/>
+      </w:pPr>
+      <w:r>
+        <w:t xml:space="preserve">Jenkins/Bamboo/TeamCity </w:t>
+      </w:r>
+      <w:r>
+        <w:t>– automate build</w:t>
+      </w:r>
+    </w:p>
+    <w:p>
+      <w:pPr>
+        <w:pStyle w:val="aa"/>
+      </w:pPr>
+      <w:r>
+        <w:t>JUnit/Mockito</w:t>
+      </w:r>
+      <w:r>
+        <w:t xml:space="preserve"> – for testing</w:t>
+      </w:r>
+    </w:p>
+    <w:p>
+      <w:pPr>
+        <w:pStyle w:val="aa"/>
+      </w:pPr>
+      <w:r>
+        <w:t>Docker</w:t>
+      </w:r>
+      <w:r>
+        <w:t>/</w:t>
+      </w:r>
+      <w:r>
+        <w:t>Kubernetes – for contai</w:t>
+      </w:r>
+      <w:r>
+        <w:t>n</w:t>
+      </w:r>
+      <w:r>
+        <w:t>e</w:t>
+      </w:r>
+      <w:r>
+        <w:t>ri</w:t>
+      </w:r>
+      <w:r>
+        <w:t>zation a</w:t>
+      </w:r>
+      <w:r>
+        <w:t>nd orchestration</w:t>
+      </w:r>
+    </w:p>
+    <w:p>
+      <w:pPr>
+        <w:pStyle w:val="aa"/>
+      </w:pPr>
+      <w:r>
+        <w:t>Jenkins/Bamboo/GoCD - automate the deployment process</w:t>
+      </w:r>
+    </w:p>
+    <w:p>
+      <w:pPr>
+        <w:pStyle w:val="aa"/>
+      </w:pPr>
+      <w:r>
+        <w:t>Prometheus/Grafana – for performance s</w:t>
+      </w:r>
+      <w:r>
+        <w:t>tatistics</w:t>
+      </w:r>
+    </w:p>
+    <w:p>
+      <w:pPr>
+        <w:pStyle w:val="aa"/>
+      </w:pPr>
+    </w:p>
+    <w:p>
+      <w:pPr>
+        <w:pStyle w:val="a8"/>
+        <w:rPr>
+          <w:lang w:val="en-US"/>
+        </w:rPr>
+      </w:pPr>
+      <w:r>
+        <w:rPr>
+          <w:lang w:val="en-US"/>
+        </w:rPr>
+        <w:t>E</w:t>
+      </w:r>
+      <w:r>
+        <w:rPr>
+          <w:lang w:val="en-US"/>
+        </w:rPr>
+        <w:t>nsure zero-downtime deployments</w:t>
+      </w:r>
+    </w:p>
+    <w:p>
+      <w:pPr>
+        <w:pStyle w:val="aa"/>
+      </w:pPr>
+      <w:r>
+        <w:t xml:space="preserve">Blue/Green Deployment </w:t>
+      </w:r>
+    </w:p>
+    <w:p>
+      <w:pPr>
+        <w:pStyle w:val="aa"/>
+      </w:pPr>
+      <w:r>
+        <w:t xml:space="preserve">two identical production environments </w:t>
+      </w:r>
+      <w:r>
+        <w:br/>
+      </w:r>
+    </w:p>
+    <w:p>
+      <w:pPr>
+        <w:pStyle w:val="aa"/>
+      </w:pPr>
+      <w:r>
+        <w:t>Canary Releases</w:t>
+      </w:r>
+    </w:p>
+    <w:p>
+      <w:pPr>
+        <w:pStyle w:val="aa"/>
+      </w:pPr>
+      <w:r>
+        <w:t xml:space="preserve">send 10% of traffic to blue envs, test, </w:t>
+      </w:r>
+      <w:r>
+        <w:br/>
+        <w:t>and send others after some time limit</w:t>
+      </w:r>
+    </w:p>
+    <w:p>
+      <w:pPr>
+        <w:pStyle w:val="a8"/>
+        <w:rPr>
+          <w:lang w:val="en-US"/>
+        </w:rPr>
+      </w:pPr>
+    </w:p>
+    <w:p>
+      <w:pPr>
+        <w:pStyle w:val="a8"/>
+        <w:rPr>
+          <w:lang w:val="en-US"/>
+        </w:rPr>
+      </w:pPr>
+      <w:r>
+        <w:rPr>
+          <w:lang w:val="en-US"/>
+        </w:rPr>
+        <w:t>CI/CD with Docker</w:t>
+      </w:r>
+    </w:p>
+    <w:p>
+      <w:pPr>
+        <w:pStyle w:val="aa"/>
+      </w:pPr>
+      <w:r>
+        <w:t>Build Docker Images</w:t>
+      </w:r>
+      <w:r>
+        <w:br/>
+        <w:t>Run Tests in Docker Containers</w:t>
+      </w:r>
+      <w:r>
+        <w:br/>
+        <w:t>Push Docker Images to a Registry</w:t>
+      </w:r>
+      <w:r>
+        <w:br/>
+        <w:t>Deploy Docker Images</w:t>
+      </w:r>
+      <w:r>
+        <w:br/>
+      </w:r>
+      <w:r>
+        <w:br/>
+        <w:t>Pluses:</w:t>
+      </w:r>
+      <w:r>
+        <w:br/>
+        <w:t>Consistency — we have the same env during development</w:t>
+      </w:r>
+      <w:r>
+        <w:br/>
+        <w:t>Isolation — containers are isolated from each other</w:t>
+      </w:r>
+      <w:r>
+        <w:br/>
+        <w:t>Scalability — can be easily scaled up or down</w:t>
+      </w:r>
+      <w:r>
+        <w:br/>
+        <w:t>Portability — run on any system</w:t>
+      </w:r>
+      <w:r>
+        <w:br/>
+      </w:r>
+      <w:r>
+        <w:br/>
+        <w:t>Minuses:</w:t>
+      </w:r>
+      <w:r>
+        <w:br/>
+        <w:t>Complexity of knowledge and integration: can be a problem for who are new to Docker</w:t>
+      </w:r>
+      <w:r>
+        <w:br/>
+        <w:t>Security - Docker containers are isolated from each other, but still need security</w:t>
+      </w:r>
+      <w:r>
+        <w:br/>
+        <w:t xml:space="preserve">Framework Dependency </w:t>
+      </w:r>
+    </w:p>
+    <w:p>
+      <w:pPr>
+        <w:pStyle w:val="a8"/>
+        <w:rPr>
+          <w:lang w:val="en-US"/>
+        </w:rPr>
+      </w:pPr>
+    </w:p>
+    <w:p>
+      <w:pPr>
+        <w:pStyle w:val="a8"/>
+        <w:rPr>
+          <w:lang w:val="en-US"/>
+        </w:rPr>
+      </w:pPr>
+      <w:r>
+        <w:rPr>
+          <w:lang w:val="en-US"/>
+        </w:rPr>
+        <w:t>How to store properties</w:t>
+      </w:r>
+    </w:p>
+    <w:p>
+      <w:pPr>
+        <w:pStyle w:val="aa"/>
+      </w:pPr>
+      <w:r>
+        <w:t>Environment/System Variables: that a stored in the env by itself</w:t>
+      </w:r>
+      <w:r>
+        <w:br/>
+        <w:t>Configuration Files: files can be loaded at runtime based on the current environment</w:t>
+      </w:r>
+      <w:r>
+        <w:br/>
+      </w:r>
+      <w:r>
+        <w:t>Secrets Management Tools:</w:t>
+      </w:r>
+      <w:r>
+        <w:t xml:space="preserve"> </w:t>
+      </w:r>
+      <w:r>
+        <w:t>Vault, AWS Secrets Manager, or Azure Key Vault</w:t>
+      </w:r>
+    </w:p>
+    <w:p>
+      <w:pPr>
+        <w:pStyle w:val="a8"/>
+        <w:rPr>
+          <w:lang w:val="en-US"/>
+        </w:rPr>
+      </w:pPr>
+    </w:p>
+    <w:p>
+      <w:pPr>
+        <w:pStyle w:val="a8"/>
+        <w:rPr>
+          <w:lang w:val="en-US"/>
+        </w:rPr>
+      </w:pPr>
+      <w:r>
+        <w:rPr>
+          <w:lang w:val="en-US"/>
+        </w:rPr>
+        <w:t>T</w:t>
+      </w:r>
+      <w:r>
+        <w:rPr>
+          <w:lang w:val="en-US"/>
+        </w:rPr>
+        <w:t xml:space="preserve">roubleshoot </w:t>
+      </w:r>
+      <w:r>
+        <w:rPr>
+          <w:lang w:val="en-US"/>
+        </w:rPr>
+        <w:t>of CI/CD</w:t>
+      </w:r>
+    </w:p>
+    <w:p>
+      <w:pPr>
+        <w:pStyle w:val="aa"/>
+      </w:pPr>
+      <w:r>
+        <w:t xml:space="preserve">- </w:t>
+      </w:r>
+      <w:r>
+        <w:t>Local Reproduction in case if it is not a local problem</w:t>
+      </w:r>
+      <w:r>
+        <w:br/>
+      </w:r>
+      <w:r>
+        <w:t xml:space="preserve">- </w:t>
+      </w:r>
+      <w:r>
+        <w:t>Check the Error Message or Error log</w:t>
+      </w:r>
+      <w:r>
+        <w:br/>
+      </w:r>
+      <w:r>
+        <w:t xml:space="preserve">- </w:t>
+      </w:r>
+      <w:r>
+        <w:t>various checks based on error message</w:t>
+      </w:r>
+      <w:r>
+        <w:br/>
+        <w:t xml:space="preserve">  </w:t>
+      </w:r>
+      <w:r>
+        <w:t>-</w:t>
+      </w:r>
+      <w:r>
+        <w:t xml:space="preserve"> Check the pom.xml File</w:t>
+      </w:r>
+      <w:r>
+        <w:br/>
+        <w:t xml:space="preserve">  </w:t>
+      </w:r>
+      <w:r>
+        <w:t>-</w:t>
+      </w:r>
+      <w:r>
+        <w:t xml:space="preserve"> Check the Dependency Repositories</w:t>
+      </w:r>
+      <w:r>
+        <w:br/>
+        <w:t xml:space="preserve">  </w:t>
+      </w:r>
+      <w:r>
+        <w:t>-</w:t>
+      </w:r>
+      <w:r>
+        <w:t xml:space="preserve"> Check the Resources</w:t>
+      </w:r>
+      <w:r>
+        <w:br/>
+        <w:t xml:space="preserve">  </w:t>
+      </w:r>
+      <w:r>
+        <w:t xml:space="preserve">- </w:t>
+      </w:r>
+      <w:r>
+        <w:t>Check the Network</w:t>
+      </w:r>
+    </w:p>
+    <w:p>
+      <w:pPr>
+        <w:pStyle w:val="a8"/>
+        <w:rPr>
+          <w:lang w:val="en-US"/>
+        </w:rPr>
+      </w:pPr>
+    </w:p>
+    <w:p>
+      <w:pPr>
+        <w:pStyle w:val="a8"/>
+        <w:rPr>
+          <w:lang w:val="en-US"/>
+        </w:rPr>
+      </w:pPr>
+      <w:r>
+        <w:rPr>
+          <w:lang w:val="en-US"/>
+        </w:rPr>
+        <w:t>K</w:t>
+      </w:r>
+      <w:r>
+        <w:rPr>
+          <w:lang w:val="en-US"/>
+        </w:rPr>
+        <w:t>ey metrics</w:t>
+      </w:r>
+    </w:p>
+    <w:p>
+      <w:pPr>
+        <w:pStyle w:val="aa"/>
+      </w:pPr>
+      <w:r>
+        <w:t>- Deployment Frequency</w:t>
+      </w:r>
+      <w:r>
+        <w:br/>
+        <w:t>- Failure Rate</w:t>
+      </w:r>
+      <w:r>
+        <w:br/>
+        <w:t>- Mean Time to Recovery</w:t>
+      </w:r>
+      <w:r>
+        <w:br/>
+        <w:t>- Test Automation Rate</w:t>
+      </w:r>
+      <w:r>
+        <w:br/>
+        <w:t>- Code Coverage</w:t>
+      </w:r>
+    </w:p>
+    <w:p>
+      <w:pPr>
+        <w:pStyle w:val="a8"/>
+        <w:rPr>
+          <w:lang w:val="en-US"/>
+        </w:rPr>
+      </w:pPr>
+    </w:p>
+    <w:p>
+      <w:pPr>
+        <w:pStyle w:val="a8"/>
+        <w:rPr>
+          <w:lang w:val="en-US"/>
+        </w:rPr>
+      </w:pPr>
+      <w:r>
+        <w:rPr>
+          <w:lang w:val="en-US"/>
+        </w:rPr>
+        <w:t xml:space="preserve">How </w:t>
+      </w:r>
+      <w:r>
+        <w:rPr>
+          <w:lang w:val="en-US"/>
+        </w:rPr>
+        <w:t>to minimize build time</w:t>
+      </w:r>
+    </w:p>
+    <w:p>
+      <w:pPr>
+        <w:pStyle w:val="aa"/>
+      </w:pPr>
+      <w:r>
+        <w:t>- Parallel Builds (main idea to split test and build processes)</w:t>
+      </w:r>
+      <w:r>
+        <w:br/>
+        <w:t>- CI/CD Branching (test new feature in lighter dev branch)</w:t>
+      </w:r>
+      <w:r>
+        <w:br/>
+        <w:t>- Performance, Accessibility Testing</w:t>
+      </w:r>
+      <w:r>
+        <w:br/>
+        <w:t>- Automated Security Testing</w:t>
+      </w:r>
+      <w:r>
+        <w:br/>
+        <w:t>- Optimize Dependencies (use only needed)</w:t>
+      </w:r>
+      <w:r>
+        <w:br/>
+        <w:t>- Incremental Builds (like in AWS CloudFront template)</w:t>
+      </w:r>
+      <w:r>
+        <w:br/>
+        <w:t>- Distributed Builds across multiple machines</w:t>
+      </w:r>
+    </w:p>
+    <w:p>
+      <w:pPr>
+        <w:pStyle w:val="a8"/>
+        <w:rPr>
+          <w:lang w:val="en-US"/>
+        </w:rPr>
+      </w:pPr>
+    </w:p>
+    <w:p>
+      <w:pPr>
+        <w:pStyle w:val="a4"/>
+      </w:pPr>
+      <w:r>
+        <w:t>Programming</w:t>
+      </w:r>
+      <w:r>
+        <w:t xml:space="preserve"> </w:t>
+      </w:r>
+      <w:r>
+        <w:t>Achitecture</w:t>
+      </w:r>
+    </w:p>
+    <w:p>
+      <w:pPr>
+        <w:pStyle w:val="a8"/>
+        <w:rPr>
+          <w:lang w:val="en-US"/>
+        </w:rPr>
+      </w:pPr>
+      <w:r>
+        <w:rPr>
+          <w:lang w:val="en-US"/>
+        </w:rPr>
+        <w:t>Compiled languages</w:t>
+      </w:r>
+    </w:p>
+    <w:p>
+      <w:pPr>
+        <w:pStyle w:val="aa"/>
+      </w:pPr>
+      <w:r>
+        <w:t>are translated into machine code,</w:t>
+      </w:r>
+      <w:r>
+        <w:t xml:space="preserve"> </w:t>
+      </w:r>
+      <w:r>
+        <w:t>which can be executed by the processor</w:t>
+      </w:r>
+    </w:p>
+    <w:p>
+      <w:pPr>
+        <w:pStyle w:val="aa"/>
+      </w:pPr>
+      <w:r>
+        <w:t>+ They run faster and more efficiently</w:t>
+      </w:r>
+      <w:r>
+        <w:br/>
+        <w:t>+ Has better control over hardware resources</w:t>
+      </w:r>
+      <w:r>
+        <w:br/>
+      </w:r>
+      <w:r>
+        <w:br/>
+        <w:t>- require an additional ‘build’ stage</w:t>
+      </w:r>
+      <w:r>
+        <w:br/>
+        <w:t>- Every time you make changes, you will need to ‘rebuild’ the program</w:t>
+      </w:r>
+    </w:p>
+    <w:p>
+      <w:pPr>
+        <w:pStyle w:val="a8"/>
+        <w:rPr>
+          <w:lang w:val="en-US"/>
+        </w:rPr>
+      </w:pPr>
+    </w:p>
+    <w:p>
+      <w:pPr>
+        <w:pStyle w:val="a8"/>
+        <w:rPr>
+          <w:lang w:val="en-US"/>
+        </w:rPr>
+      </w:pPr>
+      <w:r>
+        <w:rPr>
+          <w:lang w:val="en-US"/>
+        </w:rPr>
+        <w:t>Interpreted languages</w:t>
+      </w:r>
+    </w:p>
+    <w:p>
+      <w:pPr>
+        <w:pStyle w:val="aa"/>
+      </w:pPr>
+      <w:r>
+        <w:t>are read and executed line by line by another program</w:t>
+      </w:r>
+    </w:p>
+    <w:p>
+      <w:pPr>
+        <w:pStyle w:val="aa"/>
+      </w:pPr>
+      <w:r>
+        <w:t xml:space="preserve">+ immediately sees </w:t>
+      </w:r>
+      <w:r>
+        <w:t>all</w:t>
+      </w:r>
+      <w:r>
+        <w:t xml:space="preserve"> change</w:t>
+      </w:r>
+      <w:r>
+        <w:t>s</w:t>
+      </w:r>
+      <w:r>
+        <w:t xml:space="preserve"> and translates it to you</w:t>
+      </w:r>
+      <w:r>
+        <w:br/>
+        <w:t>+ JIT (Just-In-Time) compilation</w:t>
+      </w:r>
+      <w:r>
+        <w:br/>
+        <w:t xml:space="preserve">  + dynamic recompilation </w:t>
+      </w:r>
+      <w:r>
+        <w:br/>
+        <w:t xml:space="preserve">  + microarchitecture-specific speedups</w:t>
+      </w:r>
+      <w:r>
+        <w:br/>
+      </w:r>
+      <w:r>
+        <w:br/>
+        <w:t>- Interpreted languages are much slower than compiled ones.</w:t>
+      </w:r>
+    </w:p>
+    <w:p>
+      <w:pPr>
+        <w:pStyle w:val="aa"/>
+      </w:pPr>
+    </w:p>
+    <w:p>
+      <w:pPr>
+        <w:pStyle w:val="a8"/>
+        <w:rPr>
+          <w:lang w:val="en-US"/>
+        </w:rPr>
+      </w:pPr>
+      <w:r>
+        <w:rPr>
+          <w:lang w:val="en-US"/>
+        </w:rPr>
+        <w:t xml:space="preserve">Is java </w:t>
+      </w:r>
+      <w:r>
+        <w:rPr>
+          <w:lang w:val="en-US"/>
+        </w:rPr>
+        <w:t xml:space="preserve">compiled </w:t>
+      </w:r>
+      <w:r>
+        <w:rPr>
+          <w:lang w:val="en-US"/>
+        </w:rPr>
+        <w:t>o</w:t>
+      </w:r>
+      <w:r>
+        <w:rPr>
+          <w:lang w:val="en-US"/>
+        </w:rPr>
+        <w:t>r interprete</w:t>
+      </w:r>
+      <w:r>
+        <w:rPr>
+          <w:lang w:val="en-US"/>
+        </w:rPr>
+        <w:t>d</w:t>
+      </w:r>
+    </w:p>
+    <w:p>
+      <w:pPr>
+        <w:pStyle w:val="aa"/>
+      </w:pPr>
+      <w:r>
+        <w:t>Compilation: Java source code is first compiled into bytecode by the Java compiler.</w:t>
+      </w:r>
+      <w:r>
+        <w:br/>
+      </w:r>
+      <w:r>
+        <w:br/>
+        <w:t>Interpretation: The JVM interprets and executes this bytecode at runtime.</w:t>
+      </w:r>
+      <w:r>
+        <w:br/>
+      </w:r>
+      <w:r>
+        <w:br/>
+        <w:t xml:space="preserve">Just-In-Time Compilation: Modern JVMs also have a Just-In-Time (JIT) compiler. </w:t>
+      </w:r>
+    </w:p>
+    <w:p>
+      <w:pPr>
+        <w:pStyle w:val="aa"/>
+      </w:pPr>
+    </w:p>
+    <w:p>
+      <w:pPr>
+        <w:pStyle w:val="a4"/>
+      </w:pPr>
+      <w:r>
+        <w:t>Docker</w:t>
+      </w:r>
+    </w:p>
+    <w:p>
+      <w:pPr>
+        <w:pStyle w:val="aa"/>
+      </w:pPr>
+    </w:p>
+    <w:p>
+      <w:pPr>
+        <w:pStyle w:val="aa"/>
+      </w:pPr>
+    </w:p>
+    <w:p>
+      <w:pPr>
+        <w:pStyle w:val="aa"/>
+      </w:pPr>
+    </w:p>
+    <w:p>
+      <w:pPr>
+        <w:pStyle w:val="aa"/>
+      </w:pPr>
+    </w:p>
+    <w:p>
+      <w:pPr>
+        <w:pStyle w:val="aa"/>
+      </w:pPr>
+    </w:p>
+    <w:p>
+      <w:pPr>
+        <w:pStyle w:val="aa"/>
+      </w:pPr>
+    </w:p>
+    <w:p>
+      <w:pPr>
+        <w:pStyle w:val="aa"/>
+      </w:pPr>
+    </w:p>
+    <w:p>
+      <w:pPr>
+        <w:pStyle w:val="aa"/>
+      </w:pPr>
+    </w:p>
+    <w:p>
+      <w:pPr>
+        <w:pStyle w:val="aa"/>
+      </w:pPr>
+    </w:p>
+    <w:p>
+      <w:pPr>
+        <w:pStyle w:val="aa"/>
+      </w:pPr>
+    </w:p>
+    <w:p>
+      <w:pPr>
+        <w:pStyle w:val="aa"/>
+      </w:pPr>
+    </w:p>
+    <w:p>
+      <w:pPr>
+        <w:pStyle w:val="aa"/>
+      </w:pPr>
+    </w:p>
+    <w:p>
+      <w:pPr>
+        <w:pStyle w:val="aa"/>
+      </w:pPr>
+    </w:p>
+    <w:p>
+      <w:pPr>
+        <w:pStyle w:val="aa"/>
+      </w:pPr>
+    </w:p>
+    <w:p>
+      <w:pPr>
+        <w:pStyle w:val="aa"/>
+      </w:pPr>
+    </w:p>
+    <w:p>
+      <w:pPr>
+        <w:pStyle w:val="aa"/>
+      </w:pPr>
+    </w:p>
+    <w:p>
+      <w:pPr>
+        <w:pStyle w:val="aa"/>
+      </w:pPr>
+    </w:p>
+    <w:p>
+      <w:pPr>
+        <w:pStyle w:val="aa"/>
+      </w:pPr>
+    </w:p>
+    <w:p>
+      <w:pPr>
+        <w:pStyle w:val="aa"/>
+      </w:pPr>
+    </w:p>
+    <w:p>
+      <w:pPr>
+        <w:pStyle w:val="aa"/>
+      </w:pPr>
+    </w:p>
+    <w:p>
+      <w:pPr>
+        <w:pStyle w:val="aa"/>
+      </w:pPr>
+    </w:p>
+    <w:p>
+      <w:pPr>
+        <w:pStyle w:val="aa"/>
+      </w:pPr>
+    </w:p>
+    <w:p>
+      <w:pPr>
+        <w:pStyle w:val="aa"/>
+      </w:pPr>
+    </w:p>
+    <w:p>
+      <w:pPr>
+        <w:pStyle w:val="aa"/>
+      </w:pPr>
+    </w:p>
+    <w:p>
+      <w:pPr>
+        <w:pStyle w:val="aa"/>
+      </w:pPr>
+    </w:p>
+    <w:p>
+      <w:pPr>
+        <w:pStyle w:val="aa"/>
+      </w:pPr>
+    </w:p>
+    <w:p>
+      <w:pPr>
+        <w:pStyle w:val="aa"/>
+      </w:pPr>
+    </w:p>
+    <w:p>
+      <w:pPr>
+        <w:pStyle w:val="aa"/>
+      </w:pPr>
+    </w:p>
+    <w:p>
+      <w:pPr>
+        <w:pStyle w:val="aa"/>
+      </w:pPr>
+    </w:p>
+    <w:p>
+      <w:pPr>
+        <w:pStyle w:val="aa"/>
+      </w:pPr>
+    </w:p>
+    <w:p>
+      <w:pPr>
+        <w:pStyle w:val="aa"/>
+      </w:pPr>
+    </w:p>
+    <w:p>
+      <w:pPr>
+        <w:pStyle w:val="aa"/>
+      </w:pPr>
+    </w:p>
+    <w:p>
+      <w:pPr>
+        <w:pStyle w:val="aa"/>
+      </w:pPr>
+    </w:p>
+    <w:p>
+      <w:pPr>
+        <w:pStyle w:val="aa"/>
+      </w:pPr>
+    </w:p>
+    <w:p>
+      <w:pPr>
+        <w:pStyle w:val="aa"/>
+      </w:pPr>
+    </w:p>
+    <w:p>
+      <w:pPr>
+        <w:pStyle w:val="aa"/>
+      </w:pPr>
+    </w:p>
+    <w:p>
+      <w:pPr>
+        <w:pStyle w:val="aa"/>
+      </w:pPr>
+    </w:p>
+    <w:p>
+      <w:pPr>
+        <w:pStyle w:val="aa"/>
+      </w:pPr>
+    </w:p>
+    <w:p>
+      <w:pPr>
+        <w:pStyle w:val="aa"/>
+      </w:pPr>
+    </w:p>
+    <w:p>
+      <w:pPr>
+        <w:pStyle w:val="aa"/>
+      </w:pPr>
+    </w:p>
+    <w:p>
+      <w:pPr>
+        <w:pStyle w:val="aa"/>
+      </w:pPr>
+    </w:p>
+    <w:p>
+      <w:pPr>
+        <w:pStyle w:val="aa"/>
+      </w:pPr>
+    </w:p>
+    <w:p>
+      <w:pPr>
+        <w:pStyle w:val="aa"/>
+      </w:pPr>
+    </w:p>
+    <w:p>
+      <w:pPr>
+        <w:pStyle w:val="aa"/>
+      </w:pPr>
+    </w:p>
+    <w:p>
+      <w:pPr>
+        <w:pStyle w:val="aa"/>
+      </w:pPr>
+    </w:p>
+    <w:p>
+      <w:pPr>
+        <w:pStyle w:val="aa"/>
+      </w:pPr>
+    </w:p>
+    <w:p>
+      <w:pPr>
+        <w:pStyle w:val="aa"/>
+      </w:pPr>
+    </w:p>
+    <w:p>
+      <w:pPr>
+        <w:pStyle w:val="aa"/>
+      </w:pPr>
+    </w:p>
+    <w:p>
+      <w:pPr>
+        <w:pStyle w:val="aa"/>
+      </w:pPr>
+    </w:p>
+    <w:p>
+      <w:pPr>
+        <w:pStyle w:val="aa"/>
+      </w:pPr>
+    </w:p>
+    <w:p>
+      <w:pPr>
+        <w:pStyle w:val="aa"/>
+      </w:pPr>
+    </w:p>
+    <w:p>
+      <w:pPr>
+        <w:pStyle w:val="aa"/>
+      </w:pPr>
+    </w:p>
+    <w:p>
+      <w:pPr>
+        <w:pStyle w:val="aa"/>
+      </w:pPr>
+    </w:p>
+    <w:p>
+      <w:pPr>
+        <w:pStyle w:val="aa"/>
+      </w:pPr>
+    </w:p>
+    <w:p>
+      <w:pPr>
+        <w:pStyle w:val="aa"/>
+      </w:pPr>
+    </w:p>
+    <w:p>
+      <w:pPr>
+        <w:pStyle w:val="aa"/>
+      </w:pPr>
+    </w:p>
+    <w:p>
+      <w:pPr>
+        <w:pStyle w:val="aa"/>
+      </w:pPr>
+    </w:p>
+    <w:p>
+      <w:pPr>
+        <w:pStyle w:val="aa"/>
+      </w:pPr>
+    </w:p>
+    <w:p>
+      <w:pPr>
+        <w:pStyle w:val="aa"/>
+      </w:pPr>
+    </w:p>
+    <w:p>
+      <w:pPr>
+        <w:pStyle w:val="aa"/>
+      </w:pPr>
+    </w:p>
+    <w:p>
+      <w:pPr>
+        <w:pStyle w:val="aa"/>
+      </w:pPr>
+    </w:p>
+    <w:p>
+      <w:pPr>
+        <w:pStyle w:val="aa"/>
+      </w:pPr>
+    </w:p>
+    <w:p>
+      <w:pPr>
+        <w:pStyle w:val="aa"/>
+      </w:pPr>
+    </w:p>
+    <w:p>
+      <w:pPr>
+        <w:pStyle w:val="aa"/>
+      </w:pPr>
+    </w:p>
+    <w:p>
+      <w:pPr>
+        <w:pStyle w:val="aa"/>
+      </w:pPr>
+    </w:p>
+    <w:p>
+      <w:pPr>
+        <w:pStyle w:val="aa"/>
+      </w:pPr>
+    </w:p>
+    <w:p>
+      <w:pPr>
+        <w:pStyle w:val="aa"/>
+      </w:pPr>
+    </w:p>
+    <w:p>
+      <w:pPr>
+        <w:pStyle w:val="aa"/>
+      </w:pPr>
+    </w:p>
+    <w:p>
+      <w:pPr>
+        <w:pStyle w:val="aa"/>
+      </w:pPr>
+    </w:p>
+    <w:p>
+      <w:pPr>
+        <w:pStyle w:val="aa"/>
+      </w:pPr>
+    </w:p>
+    <w:p>
+      <w:pPr>
+        <w:pStyle w:val="aa"/>
+      </w:pPr>
+    </w:p>
+    <w:p>
+      <w:pPr>
+        <w:pStyle w:val="aa"/>
+      </w:pPr>
+    </w:p>
+    <w:p>
+      <w:pPr>
+        <w:pStyle w:val="aa"/>
+      </w:pPr>
+    </w:p>
+    <w:p>
+      <w:pPr>
+        <w:pStyle w:val="aa"/>
+      </w:pPr>
+    </w:p>
+    <w:p>
+      <w:pPr>
+        <w:pStyle w:val="aa"/>
+      </w:pPr>
+    </w:p>
+    <w:p>
+      <w:pPr>
+        <w:pStyle w:val="aa"/>
+      </w:pPr>
+    </w:p>
+    <w:p>
+      <w:pPr>
+        <w:pStyle w:val="aa"/>
+      </w:pPr>
+    </w:p>
+    <w:p>
+      <w:pPr>
+        <w:pStyle w:val="aa"/>
+      </w:pPr>
+    </w:p>
+    <w:p>
+      <w:pPr>
+        <w:pStyle w:val="aa"/>
+      </w:pPr>
+    </w:p>
+    <w:p>
+      <w:pPr>
+        <w:pStyle w:val="aa"/>
+      </w:pPr>
+    </w:p>
+    <w:p>
+      <w:pPr>
+        <w:pStyle w:val="aa"/>
+      </w:pPr>
+    </w:p>
+    <w:p>
+      <w:pPr>
+        <w:pStyle w:val="aa"/>
+      </w:pPr>
+    </w:p>
+    <w:p>
+      <w:pPr>
+        <w:pStyle w:val="aa"/>
+      </w:pPr>
+    </w:p>
+    <w:p>
+      <w:pPr>
+        <w:pStyle w:val="aa"/>
+      </w:pPr>
+    </w:p>
+    <w:p>
+      <w:pPr>
+        <w:pStyle w:val="aa"/>
+      </w:pPr>
+    </w:p>
+    <w:p>
+      <w:pPr>
+        <w:pStyle w:val="aa"/>
+      </w:pPr>
+    </w:p>
+    <w:p>
+      <w:pPr>
+        <w:pStyle w:val="aa"/>
+      </w:pPr>
+    </w:p>
+    <w:p>
+      <w:pPr>
+        <w:pStyle w:val="aa"/>
+      </w:pPr>
+    </w:p>
+    <w:p>
+      <w:pPr>
+        <w:pStyle w:val="aa"/>
+      </w:pPr>
+    </w:p>
+    <w:p>
+      <w:pPr>
+        <w:pStyle w:val="aa"/>
+      </w:pPr>
+    </w:p>
+    <w:p>
+      <w:pPr>
+        <w:pStyle w:val="aa"/>
+      </w:pPr>
+    </w:p>
+    <w:p>
+      <w:pPr>
+        <w:pStyle w:val="aa"/>
+      </w:pPr>
+    </w:p>
+    <w:p>
+      <w:pPr>
+        <w:pStyle w:val="aa"/>
+      </w:pPr>
+    </w:p>
+    <w:p>
+      <w:pPr>
+        <w:pStyle w:val="aa"/>
+      </w:pPr>
+    </w:p>
+    <w:p>
+      <w:pPr>
+        <w:pStyle w:val="aa"/>
+      </w:pPr>
+    </w:p>
+    <w:p>
+      <w:pPr>
+        <w:pStyle w:val="aa"/>
+      </w:pPr>
+    </w:p>
+    <w:p>
+      <w:pPr>
+        <w:pStyle w:val="aa"/>
+      </w:pPr>
+    </w:p>
+    <w:p>
+      <w:pPr>
+        <w:pStyle w:val="aa"/>
+      </w:pPr>
+    </w:p>
+    <w:p>
+      <w:pPr>
+        <w:pStyle w:val="aa"/>
+      </w:pPr>
+    </w:p>
+    <w:p>
+      <w:pPr>
+        <w:pStyle w:val="aa"/>
+      </w:pPr>
+    </w:p>
+    <w:p>
+      <w:pPr>
+        <w:pStyle w:val="aa"/>
+      </w:pPr>
+    </w:p>
+    <w:p>
+      <w:pPr>
+        <w:pStyle w:val="aa"/>
+      </w:pPr>
+    </w:p>
+    <w:p>
+      <w:pPr>
+        <w:pStyle w:val="aa"/>
+      </w:pPr>
+    </w:p>
+    <w:p>
+      <w:pPr>
+        <w:pStyle w:val="aa"/>
+      </w:pPr>
+    </w:p>
+    <w:p>
+      <w:pPr>
+        <w:pStyle w:val="aa"/>
+      </w:pPr>
+    </w:p>
+    <w:p>
+      <w:pPr>
+        <w:pStyle w:val="aa"/>
+      </w:pPr>
+    </w:p>
+    <w:p>
+      <w:pPr>
+        <w:pStyle w:val="aa"/>
+      </w:pPr>
+    </w:p>
+    <w:p>
+      <w:pPr>
+        <w:pStyle w:val="aa"/>
+      </w:pPr>
+    </w:p>
+    <w:p>
+      <w:pPr>
+        <w:pStyle w:val="aa"/>
+      </w:pPr>
+    </w:p>
+    <w:p>
+      <w:pPr>
+        <w:pStyle w:val="aa"/>
+      </w:pPr>
+    </w:p>
+    <w:p>
+      <w:pPr>
+        <w:pStyle w:val="aa"/>
+      </w:pPr>
+    </w:p>
+    <w:p>
+      <w:pPr>
+        <w:pStyle w:val="aa"/>
+      </w:pPr>
+    </w:p>
+    <w:p>
+      <w:pPr>
+        <w:pStyle w:val="aa"/>
+      </w:pPr>
+    </w:p>
+    <w:p>
+      <w:pPr>
+        <w:pStyle w:val="aa"/>
+      </w:pPr>
+    </w:p>
+    <w:p>
+      <w:pPr>
+        <w:pStyle w:val="aa"/>
+      </w:pPr>
+    </w:p>
+    <w:p>
+      <w:pPr>
+        <w:pStyle w:val="aa"/>
+      </w:pPr>
+    </w:p>
+    <w:p>
+      <w:pPr>
+        <w:pStyle w:val="aa"/>
+      </w:pPr>
+    </w:p>
+    <w:p>
+      <w:pPr>
+        <w:pStyle w:val="aa"/>
+      </w:pPr>
+    </w:p>
+    <w:p>
+      <w:pPr>
+        <w:pStyle w:val="aa"/>
+      </w:pPr>
+    </w:p>
+    <w:p>
+      <w:pPr>
+        <w:pStyle w:val="aa"/>
+      </w:pPr>
+    </w:p>
+    <w:p>
+      <w:pPr>
+        <w:pStyle w:val="aa"/>
+      </w:pPr>
+    </w:p>
+    <w:p>
+      <w:pPr>
+        <w:pStyle w:val="aa"/>
+      </w:pPr>
+    </w:p>
+    <w:p>
+      <w:pPr>
+        <w:pStyle w:val="aa"/>
+      </w:pPr>
+    </w:p>
+    <w:p>
+      <w:pPr>
+        <w:pStyle w:val="aa"/>
+      </w:pPr>
+    </w:p>
+    <w:p>
+      <w:pPr>
+        <w:pStyle w:val="aa"/>
+      </w:pPr>
+    </w:p>
+    <w:p>
+      <w:pPr>
+        <w:pStyle w:val="aa"/>
+      </w:pPr>
+    </w:p>
+    <w:p>
+      <w:pPr>
+        <w:pStyle w:val="aa"/>
+      </w:pPr>
+    </w:p>
+    <w:p>
+      <w:pPr>
+        <w:pStyle w:val="aa"/>
+      </w:pPr>
+    </w:p>
+    <w:p>
+      <w:pPr>
+        <w:pStyle w:val="aa"/>
+      </w:pPr>
+    </w:p>
+    <w:p>
+      <w:pPr>
+        <w:pStyle w:val="aa"/>
+      </w:pPr>
+    </w:p>
+    <w:p>
+      <w:pPr>
+        <w:pStyle w:val="aa"/>
+      </w:pPr>
+    </w:p>
+    <w:p>
+      <w:pPr>
+        <w:pStyle w:val="aa"/>
+      </w:pPr>
+    </w:p>
+    <w:p>
+      <w:pPr>
+        <w:pStyle w:val="aa"/>
+      </w:pPr>
+    </w:p>
+    <w:p>
+      <w:pPr>
+        <w:pStyle w:val="aa"/>
+      </w:pPr>
+    </w:p>
+    <w:p>
+      <w:pPr>
+        <w:pStyle w:val="aa"/>
+      </w:pPr>
+    </w:p>
+    <w:p>
+      <w:pPr>
+        <w:pStyle w:val="aa"/>
+      </w:pPr>
+    </w:p>
+    <w:p>
+      <w:pPr>
+        <w:pStyle w:val="aa"/>
+      </w:pPr>
+    </w:p>
+    <w:p>
+      <w:pPr>
+        <w:pStyle w:val="aa"/>
+      </w:pPr>
+    </w:p>
+    <w:p>
+      <w:pPr>
+        <w:pStyle w:val="aa"/>
+      </w:pPr>
+    </w:p>
+    <w:p>
+      <w:pPr>
+        <w:pStyle w:val="aa"/>
+      </w:pPr>
+    </w:p>
+    <w:p>
+      <w:pPr>
+        <w:pStyle w:val="aa"/>
+      </w:pPr>
+    </w:p>
+    <w:p>
+      <w:pPr>
+        <w:pStyle w:val="aa"/>
+      </w:pPr>
+    </w:p>
+    <w:p>
+      <w:pPr>
+        <w:pStyle w:val="aa"/>
+      </w:pPr>
+    </w:p>
+    <w:p>
+      <w:pPr>
+        <w:pStyle w:val="aa"/>
+      </w:pPr>
+    </w:p>
+    <w:p>
+      <w:pPr>
+        <w:pStyle w:val="aa"/>
+      </w:pPr>
+    </w:p>
+    <w:p>
+      <w:pPr>
+        <w:pStyle w:val="aa"/>
+      </w:pPr>
+    </w:p>
+    <w:p>
+      <w:pPr>
+        <w:pStyle w:val="aa"/>
+      </w:pPr>
+    </w:p>
+    <w:p>
+      <w:pPr>
+        <w:pStyle w:val="aa"/>
+      </w:pPr>
+    </w:p>
+    <w:p>
+      <w:pPr>
+        <w:pStyle w:val="aa"/>
+      </w:pPr>
+    </w:p>
+    <w:p>
+      <w:pPr>
+        <w:pStyle w:val="a4"/>
+      </w:pPr>
+      <w:r>
         <w:t>Java Core</w:t>
       </w:r>
     </w:p>
@@ -6019,7 +7585,6 @@
           <w:szCs w:val="20"/>
           <w:lang w:val="en-US"/>
         </w:rPr>
-        <w:lastRenderedPageBreak/>
         <w:t>Spring</w:t>
       </w:r>
     </w:p>
@@ -10841,13 +12406,7 @@
         <w:rPr>
           <w:rStyle w:val="a9"/>
         </w:rPr>
-        <w:t xml:space="preserve">Synchronous vs </w:t>
-      </w:r>
-      <w:r>
-        <w:rPr>
-          <w:rStyle w:val="a9"/>
-        </w:rPr>
-        <w:t>Asynchronous</w:t>
+        <w:t>Synchronous vs Asynchronous</w:t>
       </w:r>
     </w:p>
     <w:p>
@@ -11580,6 +13139,7 @@
       <w:r>
         <w:rPr>
           <w:rStyle w:val="10"/>
+          <w:lang w:val="en-US"/>
         </w:rPr>
         <w:t>EC2</w:t>
       </w:r>
@@ -12483,7 +14043,6 @@
         </w:rPr>
       </w:pPr>
       <w:r>
-        <w:lastRenderedPageBreak/>
         <w:t>Athena</w:t>
       </w:r>
       <w:r>
@@ -13464,6 +15023,100 @@
           <w:lang w:val="en-US"/>
         </w:rPr>
       </w:pPr>
+    </w:p>
+    <w:p>
+      <w:pPr>
+        <w:pStyle w:val="a4"/>
+      </w:pPr>
+      <w:r>
+        <w:t>Security</w:t>
+      </w:r>
+    </w:p>
+    <w:p>
+      <w:pPr>
+        <w:pStyle w:val="aa"/>
+      </w:pPr>
+      <w:r>
+        <w:rPr>
+          <w:rStyle w:val="a9"/>
+        </w:rPr>
+        <w:t>Secure the Source Code</w:t>
+      </w:r>
+      <w:r>
+        <w:br/>
+        <w:t>- Static Code Analysis</w:t>
+      </w:r>
+      <w:r>
+        <w:br/>
+        <w:t>- Dependency Check</w:t>
+      </w:r>
+      <w:r>
+        <w:br/>
+        <w:t>- Regularly Update Dependencies</w:t>
+      </w:r>
+      <w:r>
+        <w:br/>
+      </w:r>
+      <w:r>
+        <w:br/>
+      </w:r>
+      <w:r>
+        <w:rPr>
+          <w:rStyle w:val="a9"/>
+        </w:rPr>
+        <w:t>Secure the Build Process</w:t>
+      </w:r>
+      <w:r>
+        <w:br/>
+        <w:t>- Secrets Management</w:t>
+      </w:r>
+      <w:r>
+        <w:br/>
+        <w:t>- Build Isolation</w:t>
+      </w:r>
+      <w:r>
+        <w:br/>
+        <w:t>- Automated Security Testing</w:t>
+      </w:r>
+      <w:r>
+        <w:br/>
+      </w:r>
+      <w:r>
+        <w:br/>
+      </w:r>
+      <w:r>
+        <w:rPr>
+          <w:rStyle w:val="a9"/>
+        </w:rPr>
+        <w:t>Secure the Deployment</w:t>
+      </w:r>
+      <w:r>
+        <w:br/>
+        <w:t>- Immutable Infrastructure</w:t>
+      </w:r>
+      <w:r>
+        <w:br/>
+      </w:r>
+      <w:r>
+        <w:lastRenderedPageBreak/>
+        <w:t>- Least Privilege Principle</w:t>
+      </w:r>
+      <w:r>
+        <w:br/>
+      </w:r>
+      <w:r>
+        <w:br/>
+      </w:r>
+      <w:r>
+        <w:rPr>
+          <w:rStyle w:val="a9"/>
+        </w:rPr>
+        <w:t>Monitor and Respond</w:t>
+      </w:r>
+      <w:r>
+        <w:br/>
+        <w:t>- Audit Logs</w:t>
+      </w:r>
     </w:p>
     <w:p>
       <w:pPr>
@@ -16044,7 +17697,6 @@
   <w:style w:type="character" w:styleId="a3">
     <w:name w:val="Hyperlink"/>
     <w:uiPriority w:val="99"/>
-    <w:semiHidden/>
     <w:unhideWhenUsed/>
     <w:rsid w:val="00736120"/>
     <w:rPr>
@@ -16120,8 +17772,9 @@
     <w:basedOn w:val="a"/>
     <w:link w:val="a5"/>
     <w:qFormat/>
-    <w:rsid w:val="00FF5E78"/>
+    <w:rsid w:val="00E461F7"/>
     <w:pPr>
+      <w:shd w:val="clear" w:color="auto" w:fill="FBE4D5"/>
       <w:spacing w:after="40"/>
     </w:pPr>
     <w:rPr>
@@ -16136,11 +17789,12 @@
   <w:style w:type="character" w:customStyle="1" w:styleId="a5">
     <w:name w:val="Оглавление Знак"/>
     <w:link w:val="a4"/>
-    <w:rsid w:val="00FF5E78"/>
+    <w:rsid w:val="00E461F7"/>
     <w:rPr>
       <w:rFonts w:ascii="Arial" w:hAnsi="Arial" w:cs="Arial"/>
       <w:b/>
       <w:bCs/>
+      <w:shd w:val="clear" w:color="auto" w:fill="FBE4D5"/>
       <w:lang w:val="en-US"/>
     </w:rPr>
   </w:style>
@@ -16202,7 +17856,6 @@
   </w:style>
   <w:style w:type="character" w:customStyle="1" w:styleId="a9">
     <w:name w:val="тема Знак"/>
-    <w:basedOn w:val="TopicChar"/>
     <w:link w:val="a8"/>
     <w:rsid w:val="00E5336B"/>
     <w:rPr>
@@ -16285,6 +17938,17 @@
     <w:rsid w:val="00E5336B"/>
     <w:rPr>
       <w:rFonts w:ascii="Courier New" w:hAnsi="Courier New" w:cs="Courier New"/>
+    </w:rPr>
+  </w:style>
+  <w:style w:type="character" w:styleId="ae">
+    <w:name w:val="Unresolved Mention"/>
+    <w:uiPriority w:val="99"/>
+    <w:semiHidden/>
+    <w:unhideWhenUsed/>
+    <w:rsid w:val="00E24705"/>
+    <w:rPr>
+      <w:color w:val="605E5C"/>
+      <w:shd w:val="clear" w:color="auto" w:fill="E1DFDD"/>
     </w:rPr>
   </w:style>
 </w:styles>

</xml_diff>

<commit_message>
- Experiment with all files header - Added generics questions and completed the generic topic - Continue with a leetcode
</commit_message>
<xml_diff>
--- a/Quick_cheat_sheet_en.docx
+++ b/Quick_cheat_sheet_en.docx
@@ -2146,18 +2146,7 @@
           <w:szCs w:val="12"/>
           <w:lang w:val="en-US"/>
         </w:rPr>
-        <w:t>B</w:t>
-      </w:r>
-      <w:r>
-        <w:rPr>
-          <w:rFonts w:ascii="Arial" w:hAnsi="Arial" w:cs="Arial"/>
-          <w:b/>
-          <w:bCs/>
-          <w:sz w:val="12"/>
-          <w:szCs w:val="12"/>
-          <w:lang w:val="en-US"/>
-        </w:rPr>
-        <w:t>ounded wildcards</w:t>
+        <w:t>Bounded wildcards</w:t>
       </w:r>
     </w:p>
     <w:p>
@@ -10485,28 +10474,6 @@
     </w:p>
     <w:p>
       <w:pPr>
-        <w:spacing w:after="40"/>
-        <w:rPr>
-          <w:rFonts w:ascii="Arial" w:hAnsi="Arial" w:cs="Arial"/>
-          <w:sz w:val="12"/>
-          <w:szCs w:val="12"/>
-          <w:lang w:val="en-US"/>
-        </w:rPr>
-      </w:pPr>
-    </w:p>
-    <w:p>
-      <w:pPr>
-        <w:spacing w:after="40"/>
-        <w:rPr>
-          <w:rFonts w:ascii="Arial" w:hAnsi="Arial" w:cs="Arial"/>
-          <w:sz w:val="12"/>
-          <w:szCs w:val="12"/>
-          <w:lang w:val="en-US"/>
-        </w:rPr>
-      </w:pPr>
-    </w:p>
-    <w:p>
-      <w:pPr>
         <w:pStyle w:val="a"/>
       </w:pPr>
       <w:r>
@@ -10825,13 +10792,12 @@
       </w:r>
       <w:r>
         <w:br/>
-        <w:t xml:space="preserve">- Lock-In Concerns (high dependence on </w:t>
-      </w:r>
-      <w:r>
-        <w:t>the ecosystem of other available services)</w:t>
-      </w:r>
-      <w:r>
-        <w:br/>
+        <w:t>- Lock-In Concerns (high dependence on the ecosystem of other available services)</w:t>
+      </w:r>
+      <w:r>
+        <w:br/>
+      </w:r>
+      <w:r>
         <w:t>- Debugging serverless applications can be challenging</w:t>
       </w:r>
     </w:p>
@@ -11837,10 +11803,7 @@
         <w:t xml:space="preserve">+ </w:t>
       </w:r>
       <w:r>
-        <w:t xml:space="preserve">Consistency — we have the same env </w:t>
-      </w:r>
-      <w:r>
-        <w:t>during development</w:t>
+        <w:t>Consistency — we have the same env during development</w:t>
       </w:r>
       <w:r>
         <w:br/>
@@ -11849,7 +11812,10 @@
         <w:t xml:space="preserve">+ </w:t>
       </w:r>
       <w:r>
-        <w:t>Scalability — can be easily scaled up or down</w:t>
+        <w:t xml:space="preserve">Scalability — can be easily scaled up </w:t>
+      </w:r>
+      <w:r>
+        <w:t>or down</w:t>
       </w:r>
       <w:r>
         <w:br/>
@@ -12258,33 +12224,33 @@
         <w:pStyle w:val="a5"/>
       </w:pPr>
       <w:r>
+        <w:t xml:space="preserve">Source Code - Docker itself does not automatically react to changes </w:t>
+      </w:r>
+      <w:r>
+        <w:br/>
+        <w:t>in your source code</w:t>
+      </w:r>
+      <w:r>
+        <w:t xml:space="preserve">. But </w:t>
+      </w:r>
+      <w:r>
+        <w:t>Docker volumes</w:t>
+      </w:r>
+    </w:p>
+    <w:p>
+      <w:pPr>
+        <w:pStyle w:val="a5"/>
+      </w:pPr>
+      <w:r>
+        <w:t xml:space="preserve">can. </w:t>
+      </w:r>
+    </w:p>
+    <w:p>
+      <w:pPr>
+        <w:pStyle w:val="a3"/>
+      </w:pPr>
+      <w:r>
         <w:lastRenderedPageBreak/>
-        <w:t xml:space="preserve">Source Code - Docker itself does not automatically react to changes </w:t>
-      </w:r>
-      <w:r>
-        <w:br/>
-        <w:t>in your source code</w:t>
-      </w:r>
-      <w:r>
-        <w:t xml:space="preserve">. But </w:t>
-      </w:r>
-      <w:r>
-        <w:t>Docker volumes</w:t>
-      </w:r>
-    </w:p>
-    <w:p>
-      <w:pPr>
-        <w:pStyle w:val="a5"/>
-      </w:pPr>
-      <w:r>
-        <w:t xml:space="preserve">can. </w:t>
-      </w:r>
-    </w:p>
-    <w:p>
-      <w:pPr>
-        <w:pStyle w:val="a3"/>
-      </w:pPr>
-      <w:r>
         <w:t>C</w:t>
       </w:r>
       <w:r>
@@ -12745,10 +12711,7 @@
         <w:t>-</w:t>
       </w:r>
       <w:r>
-        <w:t xml:space="preserve"> Docker Exec to execute commands like </w:t>
-      </w:r>
-      <w:r>
-        <w:t>"container /bin/bash"</w:t>
+        <w:t xml:space="preserve"> Docker Exec to execute commands like "container /bin/bash"</w:t>
       </w:r>
       <w:r>
         <w:br/>

</xml_diff>

<commit_message>
- Added Artifactory section in the cheat sheet
</commit_message>
<xml_diff>
--- a/Quick_cheat_sheet_en.docx
+++ b/Quick_cheat_sheet_en.docx
@@ -12057,9 +12057,19 @@
       <w:r>
         <w:t>(</w:t>
       </w:r>
-      <w:r>
-        <w:t>Postgre, Ms</w:t>
-      </w:r>
+      <w:proofErr w:type="spellStart"/>
+      <w:r>
+        <w:t>Postgre</w:t>
+      </w:r>
+      <w:proofErr w:type="spellEnd"/>
+      <w:r>
+        <w:t xml:space="preserve">, </w:t>
+      </w:r>
+      <w:proofErr w:type="spellStart"/>
+      <w:r>
+        <w:t>Ms</w:t>
+      </w:r>
+      <w:proofErr w:type="spellEnd"/>
       <w:r>
         <w:t>)</w:t>
       </w:r>
@@ -12737,8 +12747,13 @@
       <w:r>
         <w:t xml:space="preserve">1   Math         </w:t>
       </w:r>
-      <w:r>
-        <w:t>Math Book</w:t>
+      <w:proofErr w:type="spellStart"/>
+      <w:r>
+        <w:t>Math</w:t>
+      </w:r>
+      <w:proofErr w:type="spellEnd"/>
+      <w:r>
+        <w:t xml:space="preserve"> Book</w:t>
       </w:r>
       <w:r>
         <w:br/>
@@ -14136,10 +14151,7 @@
         <w:pStyle w:val="Basictext"/>
       </w:pPr>
       <w:r>
-        <w:t>set of SQL statements with an assigned name</w:t>
-      </w:r>
-      <w:r>
-        <w:t>.</w:t>
+        <w:t>set of SQL statements with an assigned name.</w:t>
       </w:r>
       <w:r>
         <w:t xml:space="preserve"> (</w:t>
@@ -14223,10 +14235,7 @@
         <w:t>c</w:t>
       </w:r>
       <w:r>
-        <w:t>an be database-specific</w:t>
-      </w:r>
-      <w:r>
-        <w:t xml:space="preserve"> //</w:t>
+        <w:t>an be database-specific //</w:t>
       </w:r>
       <w:r>
         <w:rPr>
@@ -14242,10 +14251,7 @@
         <w:t xml:space="preserve"> and d</w:t>
       </w:r>
       <w:r>
-        <w:t>ebugging can be difficult</w:t>
-      </w:r>
-      <w:r>
-        <w:t xml:space="preserve"> //</w:t>
+        <w:t>ebugging can be difficult //</w:t>
       </w:r>
       <w:r>
         <w:t xml:space="preserve"> </w:t>
@@ -14508,10 +14514,7 @@
         <w:pStyle w:val="Basictext"/>
       </w:pPr>
       <w:r>
-        <w:t>used to retrieve rows from a result set one at a time</w:t>
-      </w:r>
-      <w:r>
-        <w:t>. (pointer in result set row)</w:t>
+        <w:t>used to retrieve rows from a result set one at a time. (pointer in result set row)</w:t>
       </w:r>
     </w:p>
     <w:p>
@@ -18389,7 +18392,15 @@
         <w:t xml:space="preserve">. Will not throw any exception in case if bean is not found. (will throw if you specify </w:t>
       </w:r>
       <w:r>
-        <w:t>lookup="beanName"</w:t>
+        <w:t>lookup="</w:t>
+      </w:r>
+      <w:proofErr w:type="spellStart"/>
+      <w:r>
+        <w:t>beanName</w:t>
+      </w:r>
+      <w:proofErr w:type="spellEnd"/>
+      <w:r>
+        <w:t>"</w:t>
       </w:r>
       <w:r>
         <w:t>)</w:t>
@@ -18513,16 +18524,23 @@
       <w:pPr>
         <w:pStyle w:val="Basictext"/>
       </w:pPr>
+      <w:proofErr w:type="spellStart"/>
       <w:r>
         <w:t>initMethod</w:t>
       </w:r>
-    </w:p>
-    <w:p>
-      <w:pPr>
-        <w:pStyle w:val="Basictext"/>
-      </w:pPr>
-      <w:r>
-        <w:t>afterPropertiesSet ()</w:t>
+      <w:proofErr w:type="spellEnd"/>
+    </w:p>
+    <w:p>
+      <w:pPr>
+        <w:pStyle w:val="Basictext"/>
+      </w:pPr>
+      <w:proofErr w:type="spellStart"/>
+      <w:r>
+        <w:t>afterPropertiesSet</w:t>
+      </w:r>
+      <w:proofErr w:type="spellEnd"/>
+      <w:r>
+        <w:t xml:space="preserve"> ()</w:t>
       </w:r>
     </w:p>
     <w:p>
@@ -19665,6 +19683,7 @@
       <w:pPr>
         <w:pStyle w:val="Basictext"/>
       </w:pPr>
+      <w:proofErr w:type="spellStart"/>
       <w:r>
         <w:rPr>
           <w:b/>
@@ -19672,6 +19691,7 @@
         </w:rPr>
         <w:t>PlatformTransactionManager</w:t>
       </w:r>
+      <w:proofErr w:type="spellEnd"/>
       <w:r>
         <w:t xml:space="preserve"> – by code (commit() rollback() methods)</w:t>
       </w:r>
@@ -20360,7 +20380,15 @@
         <w:pStyle w:val="Basictext"/>
       </w:pPr>
       <w:r>
-        <w:t>The LobHandler interface in Spring JDBC</w:t>
+        <w:t xml:space="preserve">The </w:t>
+      </w:r>
+      <w:proofErr w:type="spellStart"/>
+      <w:r>
+        <w:t>LobHandler</w:t>
+      </w:r>
+      <w:proofErr w:type="spellEnd"/>
+      <w:r>
+        <w:t xml:space="preserve"> interface in Spring JDBC</w:t>
       </w:r>
       <w:r>
         <w:t xml:space="preserve"> </w:t>
@@ -21097,8 +21125,13 @@
         <w:pStyle w:val="Necessarynote"/>
       </w:pPr>
       <w:r>
-        <w:t>*ToOne</w:t>
-      </w:r>
+        <w:t>*</w:t>
+      </w:r>
+      <w:proofErr w:type="spellStart"/>
+      <w:r>
+        <w:t>ToOne</w:t>
+      </w:r>
+      <w:proofErr w:type="spellEnd"/>
       <w:r>
         <w:t xml:space="preserve"> relations</w:t>
       </w:r>
@@ -21197,7 +21230,15 @@
         <w:t xml:space="preserve">Example. </w:t>
       </w:r>
       <w:r>
-        <w:t>@ManyToOne(cascade = CascadeType.ALL)</w:t>
+        <w:t xml:space="preserve">@ManyToOne(cascade = </w:t>
+      </w:r>
+      <w:proofErr w:type="spellStart"/>
+      <w:r>
+        <w:t>CascadeType.ALL</w:t>
+      </w:r>
+      <w:proofErr w:type="spellEnd"/>
+      <w:r>
+        <w:t>)</w:t>
       </w:r>
     </w:p>
     <w:p>
@@ -24484,8 +24525,13 @@
       <w:r>
         <w:t xml:space="preserve"> // </w:t>
       </w:r>
-      <w:r>
-        <w:t>funcname()</w:t>
+      <w:proofErr w:type="spellStart"/>
+      <w:r>
+        <w:t>funcname</w:t>
+      </w:r>
+      <w:proofErr w:type="spellEnd"/>
+      <w:r>
+        <w:t>()</w:t>
       </w:r>
     </w:p>
     <w:p>
@@ -28482,8 +28528,15 @@
       </w:pPr>
       <w:bookmarkStart w:id="446" w:name="_Toc161395896"/>
       <w:r>
+        <w:rPr>
+          <w:b w:val="0"/>
+          <w:bCs w:val="0"/>
+        </w:rPr>
         <w:lastRenderedPageBreak/>
-        <w:t>JFrog's Artifactory</w:t>
+        <w:t>JFrog's</w:t>
+      </w:r>
+      <w:r>
+        <w:t xml:space="preserve"> Artifactory</w:t>
       </w:r>
       <w:bookmarkEnd w:id="446"/>
     </w:p>
@@ -28523,12 +28576,27 @@
       <w:r>
         <w:t xml:space="preserve"> etc.</w:t>
       </w:r>
+    </w:p>
+    <w:p>
+      <w:pPr>
+        <w:pStyle w:val="Basictext"/>
+        <w:rPr>
+          <w:b/>
+          <w:bCs/>
+        </w:rPr>
+      </w:pPr>
       <w:r>
         <w:br/>
       </w:r>
       <w:r>
-        <w:br/>
-        <w:t xml:space="preserve">Is highly useful in </w:t>
+        <w:rPr>
+          <w:b/>
+          <w:bCs/>
+        </w:rPr>
+        <w:t>Is highly useful in</w:t>
+      </w:r>
+      <w:r>
+        <w:t xml:space="preserve"> </w:t>
       </w:r>
       <w:r>
         <w:rPr>
@@ -28604,6 +28672,411 @@
     </w:p>
     <w:p>
       <w:pPr>
+        <w:pStyle w:val="Subtopic"/>
+      </w:pPr>
+      <w:r>
+        <w:t>File Storing</w:t>
+      </w:r>
+      <w:r>
+        <w:t xml:space="preserve"> and </w:t>
+      </w:r>
+      <w:r>
+        <w:t>Retrieval</w:t>
+      </w:r>
+    </w:p>
+    <w:p>
+      <w:pPr>
+        <w:pStyle w:val="Basictext"/>
+      </w:pPr>
+      <w:r>
+        <w:t>Artifactory supports a variety of storage systems</w:t>
+      </w:r>
+      <w:r>
+        <w:t xml:space="preserve"> - </w:t>
+      </w:r>
+      <w:r>
+        <w:t>local file system, on the cloud (AWS S3</w:t>
+      </w:r>
+      <w:r>
+        <w:t xml:space="preserve">) </w:t>
+      </w:r>
+      <w:r>
+        <w:t>or on a sharded file system</w:t>
+      </w:r>
+    </w:p>
+    <w:p>
+      <w:pPr>
+        <w:pStyle w:val="Basictext"/>
+      </w:pPr>
+      <w:r>
+        <w:t xml:space="preserve">Duplication is avoided with the help of checksum </w:t>
+      </w:r>
+      <w:r>
+        <w:t xml:space="preserve">even if the system is </w:t>
+      </w:r>
+      <w:r>
+        <w:t>distributed</w:t>
+      </w:r>
+    </w:p>
+    <w:p>
+      <w:pPr>
+        <w:pStyle w:val="Basictext"/>
+      </w:pPr>
+      <w:r>
+        <w:t>Retrieval</w:t>
+      </w:r>
+      <w:r>
+        <w:t>: check is artifact presented in local cash and download it if not</w:t>
+      </w:r>
+    </w:p>
+    <w:p>
+      <w:pPr>
+        <w:pStyle w:val="Basictext"/>
+      </w:pPr>
+    </w:p>
+    <w:p>
+      <w:pPr>
+        <w:pStyle w:val="Subtopic"/>
+        <w:rPr>
+          <w:rStyle w:val="SubtopicChar"/>
+          <w:b/>
+          <w:bCs/>
+          <w:shd w:val="clear" w:color="auto" w:fill="auto"/>
+        </w:rPr>
+      </w:pPr>
+      <w:r>
+        <w:rPr>
+          <w:rStyle w:val="SubtopicChar"/>
+          <w:b/>
+          <w:bCs/>
+          <w:shd w:val="clear" w:color="auto" w:fill="auto"/>
+        </w:rPr>
+        <w:t>SDL</w:t>
+      </w:r>
+      <w:r>
+        <w:rPr>
+          <w:rStyle w:val="SubtopicChar"/>
+          <w:b/>
+          <w:bCs/>
+          <w:shd w:val="clear" w:color="auto" w:fill="auto"/>
+        </w:rPr>
+        <w:t>C</w:t>
+      </w:r>
+    </w:p>
+    <w:p>
+      <w:pPr>
+        <w:pStyle w:val="Basictext"/>
+      </w:pPr>
+      <w:r>
+        <w:rPr>
+          <w:rStyle w:val="BasictextChar"/>
+        </w:rPr>
+        <w:t xml:space="preserve">1. </w:t>
+      </w:r>
+      <w:r>
+        <w:rPr>
+          <w:rStyle w:val="BasictextChar"/>
+        </w:rPr>
+        <w:t>Set up Repositories</w:t>
+      </w:r>
+    </w:p>
+    <w:p>
+      <w:pPr>
+        <w:pStyle w:val="Basictext"/>
+      </w:pPr>
+      <w:r>
+        <w:t xml:space="preserve">- </w:t>
+      </w:r>
+      <w:r>
+        <w:rPr>
+          <w:b/>
+          <w:bCs/>
+        </w:rPr>
+        <w:t>Local repositories:</w:t>
+      </w:r>
+      <w:r>
+        <w:t xml:space="preserve"> </w:t>
+      </w:r>
+      <w:r>
+        <w:t>these to deploy internal artifacts, e.g.,</w:t>
+      </w:r>
+    </w:p>
+    <w:p>
+      <w:pPr>
+        <w:pStyle w:val="Basictext"/>
+      </w:pPr>
+      <w:r>
+        <w:t xml:space="preserve">- </w:t>
+      </w:r>
+      <w:r>
+        <w:rPr>
+          <w:b/>
+          <w:bCs/>
+        </w:rPr>
+        <w:t>Remote repositories:</w:t>
+      </w:r>
+      <w:r>
+        <w:t xml:space="preserve"> These proxy and cache artifacts from remote resources</w:t>
+      </w:r>
+    </w:p>
+    <w:p>
+      <w:pPr>
+        <w:pStyle w:val="Basictext"/>
+      </w:pPr>
+      <w:r>
+        <w:t xml:space="preserve">- </w:t>
+      </w:r>
+      <w:r>
+        <w:rPr>
+          <w:b/>
+          <w:bCs/>
+        </w:rPr>
+        <w:t>Virtual repositories:</w:t>
+      </w:r>
+      <w:r>
+        <w:t xml:space="preserve"> combine local and remote repositories</w:t>
+      </w:r>
+      <w:r>
+        <w:t xml:space="preserve"> </w:t>
+      </w:r>
+      <w:r>
+        <w:t>under a common URL to</w:t>
+      </w:r>
+      <w:r>
+        <w:t xml:space="preserve"> simple</w:t>
+      </w:r>
+      <w:r>
+        <w:t xml:space="preserve"> </w:t>
+      </w:r>
+      <w:r>
+        <w:t>client-side</w:t>
+      </w:r>
+      <w:r>
+        <w:t xml:space="preserve"> configuration</w:t>
+      </w:r>
+    </w:p>
+    <w:p>
+      <w:pPr>
+        <w:pStyle w:val="Basictext"/>
+      </w:pPr>
+      <w:r>
+        <w:t xml:space="preserve">2. </w:t>
+      </w:r>
+      <w:r>
+        <w:rPr>
+          <w:b/>
+          <w:bCs/>
+        </w:rPr>
+        <w:t>Configure Security:</w:t>
+      </w:r>
+      <w:r>
+        <w:t xml:space="preserve"> </w:t>
+      </w:r>
+      <w:r>
+        <w:t>Set up users, groups, and permissions</w:t>
+      </w:r>
+    </w:p>
+    <w:p>
+      <w:pPr>
+        <w:pStyle w:val="Basictext"/>
+      </w:pPr>
+      <w:r>
+        <w:t xml:space="preserve">3. </w:t>
+      </w:r>
+      <w:r>
+        <w:rPr>
+          <w:b/>
+          <w:bCs/>
+        </w:rPr>
+        <w:t>Integrate with Build Tools:</w:t>
+      </w:r>
+      <w:r>
+        <w:t xml:space="preserve"> </w:t>
+      </w:r>
+      <w:r>
+        <w:t>configure it to resolve</w:t>
+      </w:r>
+      <w:r>
+        <w:t xml:space="preserve"> </w:t>
+      </w:r>
+      <w:r>
+        <w:t>dependencies from and deploy build packages</w:t>
+      </w:r>
+      <w:r>
+        <w:t xml:space="preserve"> </w:t>
+      </w:r>
+      <w:r>
+        <w:t>to Artifactory.</w:t>
+      </w:r>
+    </w:p>
+    <w:p>
+      <w:pPr>
+        <w:pStyle w:val="Basictext"/>
+      </w:pPr>
+    </w:p>
+    <w:p>
+      <w:pPr>
+        <w:pStyle w:val="Subtopic"/>
+      </w:pPr>
+      <w:r>
+        <w:t>V</w:t>
+      </w:r>
+      <w:r>
+        <w:t>ersioning</w:t>
+      </w:r>
+    </w:p>
+    <w:p>
+      <w:pPr>
+        <w:pStyle w:val="Basictext"/>
+      </w:pPr>
+      <w:r>
+        <w:rPr>
+          <w:b/>
+          <w:bCs/>
+        </w:rPr>
+        <w:t>Repository Layout</w:t>
+      </w:r>
+      <w:r>
+        <w:t xml:space="preserve"> – create layout with preferable dependencies</w:t>
+      </w:r>
+    </w:p>
+    <w:p>
+      <w:pPr>
+        <w:pStyle w:val="Basictext"/>
+        <w:rPr>
+          <w:b/>
+          <w:bCs/>
+        </w:rPr>
+      </w:pPr>
+      <w:r>
+        <w:rPr>
+          <w:b/>
+          <w:bCs/>
+        </w:rPr>
+        <w:t>Naming Convention</w:t>
+      </w:r>
+    </w:p>
+    <w:p>
+      <w:pPr>
+        <w:pStyle w:val="Basictext"/>
+        <w:rPr>
+          <w:b/>
+          <w:bCs/>
+        </w:rPr>
+      </w:pPr>
+      <w:r>
+        <w:rPr>
+          <w:b/>
+          <w:bCs/>
+        </w:rPr>
+        <w:t>Version Control System</w:t>
+      </w:r>
+      <w:r>
+        <w:rPr>
+          <w:b/>
+          <w:bCs/>
+        </w:rPr>
+        <w:t xml:space="preserve"> versioning</w:t>
+      </w:r>
+    </w:p>
+    <w:p>
+      <w:pPr>
+        <w:pStyle w:val="Basictext"/>
+      </w:pPr>
+      <w:r>
+        <w:rPr>
+          <w:b/>
+          <w:bCs/>
+        </w:rPr>
+        <w:t>Retention Policies</w:t>
+      </w:r>
+      <w:r>
+        <w:t xml:space="preserve">: </w:t>
+      </w:r>
+      <w:r>
+        <w:t xml:space="preserve">Deploying </w:t>
+      </w:r>
+    </w:p>
+    <w:p>
+      <w:pPr>
+        <w:pStyle w:val="Basictext"/>
+      </w:pPr>
+      <w:r>
+        <w:rPr>
+          <w:b/>
+          <w:bCs/>
+        </w:rPr>
+        <w:t>Snapshots and Releases</w:t>
+      </w:r>
+      <w:r>
+        <w:rPr>
+          <w:b/>
+          <w:bCs/>
+        </w:rPr>
+        <w:t>:</w:t>
+      </w:r>
+      <w:r>
+        <w:t xml:space="preserve"> </w:t>
+      </w:r>
+      <w:r>
+        <w:t>clean old and unused versions</w:t>
+      </w:r>
+    </w:p>
+    <w:p>
+      <w:pPr>
+        <w:pStyle w:val="Basictext"/>
+      </w:pPr>
+    </w:p>
+    <w:p>
+      <w:pPr>
+        <w:pStyle w:val="Subtopic"/>
+      </w:pPr>
+      <w:r>
+        <w:t>Artifactory Query Language</w:t>
+      </w:r>
+    </w:p>
+    <w:p>
+      <w:pPr>
+        <w:pStyle w:val="Basictext"/>
+      </w:pPr>
+      <w:r>
+        <w:t>flexible query language that allows you to fetch information about stored</w:t>
+      </w:r>
+      <w:r>
+        <w:t xml:space="preserve"> </w:t>
+      </w:r>
+      <w:r>
+        <w:t xml:space="preserve">artifacts </w:t>
+      </w:r>
+    </w:p>
+    <w:p>
+      <w:pPr>
+        <w:pStyle w:val="Basictext"/>
+        <w:rPr>
+          <w:b/>
+          <w:bCs/>
+        </w:rPr>
+      </w:pPr>
+      <w:r>
+        <w:rPr>
+          <w:b/>
+          <w:bCs/>
+        </w:rPr>
+        <w:t>AQL is read-only</w:t>
+      </w:r>
+    </w:p>
+    <w:p>
+      <w:pPr>
+        <w:pStyle w:val="Basictext"/>
+      </w:pPr>
+    </w:p>
+    <w:p>
+      <w:pPr>
+        <w:pStyle w:val="Basictext"/>
+      </w:pPr>
+    </w:p>
+    <w:p>
+      <w:pPr>
         <w:pStyle w:val="Topic"/>
       </w:pPr>
       <w:bookmarkStart w:id="447" w:name="_Toc161395897"/>
@@ -28617,7 +29090,15 @@
         <w:pStyle w:val="Basictext"/>
       </w:pPr>
       <w:r>
-        <w:t>popular Infrastructure as Code (IaC) tool</w:t>
+        <w:t>popular Infrastructure as Code (</w:t>
+      </w:r>
+      <w:proofErr w:type="spellStart"/>
+      <w:r>
+        <w:t>IaC</w:t>
+      </w:r>
+      <w:proofErr w:type="spellEnd"/>
+      <w:r>
+        <w:t>) tool</w:t>
       </w:r>
       <w:r>
         <w:t xml:space="preserve"> to create, modify, or destroy infrastructure using a declarative configuration language</w:t>
@@ -29777,10 +30258,7 @@
       </w:r>
       <w:r>
         <w:br/>
-        <w:t xml:space="preserve">- Scalability realization: SQL databases </w:t>
-      </w:r>
-      <w:r>
-        <w:t xml:space="preserve">are typically scaled vertically </w:t>
+        <w:t xml:space="preserve">- Scalability realization: SQL databases are typically scaled vertically </w:t>
       </w:r>
       <w:r>
         <w:br/>
@@ -30800,7 +31278,15 @@
         <w:pStyle w:val="Necessarynote"/>
       </w:pPr>
       <w:r>
-        <w:t>(Data-Intensive Systems, Debugging and Monitoringd)</w:t>
+        <w:t xml:space="preserve">(Data-Intensive Systems, Debugging and </w:t>
+      </w:r>
+      <w:proofErr w:type="spellStart"/>
+      <w:r>
+        <w:t>Monitoringd</w:t>
+      </w:r>
+      <w:proofErr w:type="spellEnd"/>
+      <w:r>
+        <w:t>)</w:t>
       </w:r>
     </w:p>
     <w:p>
@@ -31004,7 +31490,6 @@
       </w:pPr>
       <w:bookmarkStart w:id="554" w:name="_Toc161395918"/>
       <w:r>
-        <w:lastRenderedPageBreak/>
         <w:t>Soft Proc</w:t>
       </w:r>
       <w:bookmarkEnd w:id="546"/>
@@ -31225,7 +31710,10 @@
         <w:t>behavior</w:t>
       </w:r>
       <w:r>
-        <w:t xml:space="preserve"> is specified in a common language that can be understood by all involved (example: Cucumber)</w:t>
+        <w:t xml:space="preserve"> is specified in a common </w:t>
+      </w:r>
+      <w:r>
+        <w:t>language that can be understood by all involved (example: Cucumber)</w:t>
       </w:r>
     </w:p>
     <w:p>
@@ -31317,8 +31805,13 @@
         <w:t>Tracking</w:t>
       </w:r>
       <w:r>
-        <w:t xml:space="preserve"> – Debug / JVM review / DataDog</w:t>
-      </w:r>
+        <w:t xml:space="preserve"> – Debug / JVM review / </w:t>
+      </w:r>
+      <w:proofErr w:type="spellStart"/>
+      <w:r>
+        <w:t>DataDog</w:t>
+      </w:r>
+      <w:proofErr w:type="spellEnd"/>
     </w:p>
     <w:p>
       <w:pPr>
@@ -31338,7 +31831,15 @@
         <w:t>BlackDuck</w:t>
       </w:r>
       <w:r>
-        <w:t xml:space="preserve"> / DataDog / Amazon X-Ray / CloudWatch</w:t>
+        <w:t xml:space="preserve"> / </w:t>
+      </w:r>
+      <w:proofErr w:type="spellStart"/>
+      <w:r>
+        <w:t>DataDog</w:t>
+      </w:r>
+      <w:proofErr w:type="spellEnd"/>
+      <w:r>
+        <w:t xml:space="preserve"> / Amazon X-Ray / CloudWatch</w:t>
       </w:r>
     </w:p>
     <w:p>
@@ -31598,9 +32099,11 @@
       <w:r>
         <w:t xml:space="preserve">- </w:t>
       </w:r>
+      <w:proofErr w:type="gramStart"/>
       <w:r>
         <w:t>Make a Decision</w:t>
       </w:r>
+      <w:proofErr w:type="gramEnd"/>
     </w:p>
     <w:p>
       <w:pPr>
@@ -32718,7 +33221,15 @@
         <w:t>Easy integration</w:t>
       </w:r>
       <w:r>
-        <w:t xml:space="preserve"> with code and devOps tools </w:t>
+        <w:t xml:space="preserve"> with code and </w:t>
+      </w:r>
+      <w:proofErr w:type="spellStart"/>
+      <w:r>
+        <w:t>devOps</w:t>
+      </w:r>
+      <w:proofErr w:type="spellEnd"/>
+      <w:r>
+        <w:t xml:space="preserve"> tools </w:t>
       </w:r>
     </w:p>
     <w:p>
@@ -33566,6 +34077,7 @@
         <w:pStyle w:val="Basictext"/>
       </w:pPr>
       <w:r>
+        <w:lastRenderedPageBreak/>
         <w:t>- Access-Control-Allow-Origin: (which websites can make cross-origin requests)</w:t>
       </w:r>
     </w:p>
@@ -33760,7 +34272,6 @@
       </w:pPr>
       <w:bookmarkStart w:id="637" w:name="_Toc161395939"/>
       <w:r>
-        <w:lastRenderedPageBreak/>
         <w:t>Security frameworks and protocols</w:t>
       </w:r>
       <w:bookmarkEnd w:id="637"/>
@@ -35100,6 +35611,8 @@
       </w:r>
       <w:r>
         <w:br/>
+      </w:r>
+      <w:r>
         <w:t>- Error Handling: can be more complex</w:t>
       </w:r>
       <w:r>
@@ -35155,8 +35668,13 @@
       <w:pPr>
         <w:pStyle w:val="Basictext"/>
       </w:pPr>
-      <w:r>
-        <w:t xml:space="preserve">Nullish </w:t>
+      <w:proofErr w:type="spellStart"/>
+      <w:r>
+        <w:t>Nullish</w:t>
+      </w:r>
+      <w:proofErr w:type="spellEnd"/>
+      <w:r>
+        <w:t xml:space="preserve"> </w:t>
       </w:r>
       <w:r>
         <w:t>ternary – logic condition that returns left value if right is null and so on</w:t>
@@ -35486,7 +36004,15 @@
         <w:t>val</w:t>
       </w:r>
       <w:r>
-        <w:t xml:space="preserve"> (Value): It is an immutable variable, similar to a final variable in Java</w:t>
+        <w:t xml:space="preserve"> (Value): It is an immutable variable, </w:t>
+      </w:r>
+      <w:proofErr w:type="gramStart"/>
+      <w:r>
+        <w:t>similar to</w:t>
+      </w:r>
+      <w:proofErr w:type="gramEnd"/>
+      <w:r>
+        <w:t xml:space="preserve"> a final variable in Java</w:t>
       </w:r>
     </w:p>
     <w:p>
@@ -35554,12 +36080,21 @@
       <w:r>
         <w:t xml:space="preserve">Kotlin provides a safe call operator </w:t>
       </w:r>
-      <w:r>
-        <w:rPr>
-          <w:b/>
-          <w:bCs/>
-        </w:rPr>
-        <w:t>(?.)</w:t>
+      <w:proofErr w:type="gramStart"/>
+      <w:r>
+        <w:rPr>
+          <w:b/>
+          <w:bCs/>
+        </w:rPr>
+        <w:t>(?.</w:t>
+      </w:r>
+      <w:proofErr w:type="gramEnd"/>
+      <w:r>
+        <w:rPr>
+          <w:b/>
+          <w:bCs/>
+        </w:rPr>
+        <w:t>)</w:t>
       </w:r>
       <w:r>
         <w:br/>
@@ -35881,7 +36416,15 @@
         <w:t>hen expression</w:t>
       </w:r>
       <w:r>
-        <w:t xml:space="preserve"> is switch case</w:t>
+        <w:t xml:space="preserve"> is </w:t>
+      </w:r>
+      <w:proofErr w:type="gramStart"/>
+      <w:r>
+        <w:t>switch</w:t>
+      </w:r>
+      <w:proofErr w:type="gramEnd"/>
+      <w:r>
+        <w:t xml:space="preserve"> case</w:t>
       </w:r>
     </w:p>
     <w:p>
@@ -35990,7 +36533,11 @@
         <w:t>Also</w:t>
       </w:r>
       <w:r>
-        <w:t>: used for performing additional operations or side effects</w:t>
+        <w:t xml:space="preserve">: used for performing additional </w:t>
+      </w:r>
+      <w:r>
+        <w:lastRenderedPageBreak/>
+        <w:t>operations or side effects</w:t>
       </w:r>
       <w:r>
         <w:br/>
@@ -36176,7 +36723,6 @@
       </w:pPr>
       <w:bookmarkStart w:id="675" w:name="_Toc161395958"/>
       <w:r>
-        <w:lastRenderedPageBreak/>
         <w:t>Soft skills</w:t>
       </w:r>
       <w:bookmarkEnd w:id="675"/>

</xml_diff>

<commit_message>
Added git notes in the cheat sheet
</commit_message>
<xml_diff>
--- a/Quick_cheat_sheet_en.docx
+++ b/Quick_cheat_sheet_en.docx
@@ -8174,27 +8174,7 @@
           <w:szCs w:val="12"/>
           <w:lang w:val="en-US"/>
         </w:rPr>
-        <w:t>`compareTo(</w:t>
-      </w:r>
-      <w:proofErr w:type="spellStart"/>
-      <w:r>
-        <w:rPr>
-          <w:rFonts w:ascii="Arial" w:hAnsi="Arial" w:cs="Arial"/>
-          <w:sz w:val="12"/>
-          <w:szCs w:val="12"/>
-          <w:lang w:val="en-US"/>
-        </w:rPr>
-        <w:t>T o</w:t>
-      </w:r>
-      <w:proofErr w:type="spellEnd"/>
-      <w:r>
-        <w:rPr>
-          <w:rFonts w:ascii="Arial" w:hAnsi="Arial" w:cs="Arial"/>
-          <w:sz w:val="12"/>
-          <w:szCs w:val="12"/>
-          <w:lang w:val="en-US"/>
-        </w:rPr>
-        <w:t>)`</w:t>
+        <w:t>`compareTo(T o)`</w:t>
       </w:r>
     </w:p>
     <w:p>
@@ -11991,15 +11971,7 @@
         <w:t>from a network location</w:t>
       </w:r>
       <w:r>
-        <w:t xml:space="preserve"> , and then creates a `</w:t>
-      </w:r>
-      <w:proofErr w:type="spellStart"/>
-      <w:r>
-        <w:t>Class`</w:t>
-      </w:r>
-      <w:proofErr w:type="spellEnd"/>
-      <w:r>
-        <w:t xml:space="preserve"> object that represents the class.</w:t>
+        <w:t xml:space="preserve"> , and then creates a `Class` object that represents the class.</w:t>
       </w:r>
     </w:p>
     <w:p>
@@ -13244,13 +13216,8 @@
         <w:t xml:space="preserve"> Sort   | </w:t>
       </w:r>
       <w:r>
-        <w:t>O(</w:t>
-      </w:r>
-      <w:proofErr w:type="spellStart"/>
-      <w:r>
-        <w:t>nk</w:t>
-      </w:r>
-      <w:proofErr w:type="spellEnd"/>
+        <w:t>O(nk</w:t>
+      </w:r>
       <w:r>
         <w:t>)</w:t>
       </w:r>
@@ -14223,19 +14190,9 @@
       <w:r>
         <w:t>(</w:t>
       </w:r>
-      <w:proofErr w:type="spellStart"/>
-      <w:r>
-        <w:t>Postgre</w:t>
-      </w:r>
-      <w:proofErr w:type="spellEnd"/>
-      <w:r>
-        <w:t xml:space="preserve">, </w:t>
-      </w:r>
-      <w:proofErr w:type="spellStart"/>
-      <w:r>
-        <w:t>Ms</w:t>
-      </w:r>
-      <w:proofErr w:type="spellEnd"/>
+      <w:r>
+        <w:t>Postgre, Ms</w:t>
+      </w:r>
       <w:r>
         <w:t>)</w:t>
       </w:r>
@@ -14914,13 +14871,8 @@
       <w:r>
         <w:t xml:space="preserve">1   Math         </w:t>
       </w:r>
-      <w:proofErr w:type="spellStart"/>
-      <w:r>
-        <w:t>Math</w:t>
-      </w:r>
-      <w:proofErr w:type="spellEnd"/>
-      <w:r>
-        <w:t xml:space="preserve"> Book</w:t>
+      <w:r>
+        <w:t>Math Book</w:t>
       </w:r>
       <w:r>
         <w:br/>
@@ -15197,21 +15149,15 @@
         <w:t>Hash Indexes</w:t>
       </w:r>
       <w:r>
-        <w:t xml:space="preserve"> - </w:t>
-      </w:r>
-      <w:r>
-        <w:t xml:space="preserve">hash function is used </w:t>
-      </w:r>
-    </w:p>
-    <w:p>
-      <w:pPr>
-        <w:pStyle w:val="Basictext"/>
-      </w:pPr>
-      <w:r>
-        <w:t>to calculate the bucket location for the key</w:t>
-      </w:r>
-      <w:r>
-        <w:t xml:space="preserve">. </w:t>
+        <w:t xml:space="preserve"> - hash function is used </w:t>
+      </w:r>
+    </w:p>
+    <w:p>
+      <w:pPr>
+        <w:pStyle w:val="Basictext"/>
+      </w:pPr>
+      <w:r>
+        <w:t xml:space="preserve">to calculate the bucket location for the key. </w:t>
       </w:r>
       <w:r>
         <w:t>Best for:</w:t>
@@ -20756,15 +20702,7 @@
         <w:t xml:space="preserve">. Will not throw any exception in case if bean is not found. (will throw if you specify </w:t>
       </w:r>
       <w:r>
-        <w:t>lookup="</w:t>
-      </w:r>
-      <w:proofErr w:type="spellStart"/>
-      <w:r>
-        <w:t>beanName</w:t>
-      </w:r>
-      <w:proofErr w:type="spellEnd"/>
-      <w:r>
-        <w:t>"</w:t>
+        <w:t>lookup="beanName"</w:t>
       </w:r>
       <w:r>
         <w:t>)</w:t>
@@ -20888,23 +20826,16 @@
       <w:pPr>
         <w:pStyle w:val="Basictext"/>
       </w:pPr>
-      <w:proofErr w:type="spellStart"/>
       <w:r>
         <w:t>initMethod</w:t>
       </w:r>
-      <w:proofErr w:type="spellEnd"/>
-    </w:p>
-    <w:p>
-      <w:pPr>
-        <w:pStyle w:val="Basictext"/>
-      </w:pPr>
-      <w:proofErr w:type="spellStart"/>
-      <w:r>
-        <w:t>afterPropertiesSet</w:t>
-      </w:r>
-      <w:proofErr w:type="spellEnd"/>
-      <w:r>
-        <w:t xml:space="preserve"> ()</w:t>
+    </w:p>
+    <w:p>
+      <w:pPr>
+        <w:pStyle w:val="Basictext"/>
+      </w:pPr>
+      <w:r>
+        <w:t>afterPropertiesSet ()</w:t>
       </w:r>
     </w:p>
     <w:p>
@@ -22060,7 +21991,6 @@
       <w:pPr>
         <w:pStyle w:val="Basictext"/>
       </w:pPr>
-      <w:proofErr w:type="spellStart"/>
       <w:r>
         <w:rPr>
           <w:b/>
@@ -22068,7 +21998,6 @@
         </w:rPr>
         <w:t>PlatformTransactionManager</w:t>
       </w:r>
-      <w:proofErr w:type="spellEnd"/>
       <w:r>
         <w:t xml:space="preserve"> – by code (commit() rollback() methods)</w:t>
       </w:r>
@@ -22757,15 +22686,7 @@
         <w:pStyle w:val="Basictext"/>
       </w:pPr>
       <w:r>
-        <w:t xml:space="preserve">The </w:t>
-      </w:r>
-      <w:proofErr w:type="spellStart"/>
-      <w:r>
-        <w:t>LobHandler</w:t>
-      </w:r>
-      <w:proofErr w:type="spellEnd"/>
-      <w:r>
-        <w:t xml:space="preserve"> interface in Spring JDBC</w:t>
+        <w:t>The LobHandler interface in Spring JDBC</w:t>
       </w:r>
       <w:r>
         <w:t xml:space="preserve"> </w:t>
@@ -23497,13 +23418,8 @@
         <w:pStyle w:val="Necessarynote"/>
       </w:pPr>
       <w:r>
-        <w:t>*</w:t>
-      </w:r>
-      <w:proofErr w:type="spellStart"/>
-      <w:r>
-        <w:t>ToOne</w:t>
-      </w:r>
-      <w:proofErr w:type="spellEnd"/>
+        <w:t>*ToOne</w:t>
+      </w:r>
       <w:r>
         <w:t xml:space="preserve"> relations</w:t>
       </w:r>
@@ -23602,15 +23518,7 @@
         <w:t xml:space="preserve">Example. </w:t>
       </w:r>
       <w:r>
-        <w:t xml:space="preserve">@ManyToOne(cascade = </w:t>
-      </w:r>
-      <w:proofErr w:type="spellStart"/>
-      <w:r>
-        <w:t>CascadeType.ALL</w:t>
-      </w:r>
-      <w:proofErr w:type="spellEnd"/>
-      <w:r>
-        <w:t>)</w:t>
+        <w:t>@ManyToOne(cascade = CascadeType.ALL)</w:t>
       </w:r>
     </w:p>
     <w:p>
@@ -26682,103 +26590,551 @@
     </w:p>
     <w:p>
       <w:pPr>
-        <w:pStyle w:val="Basictext"/>
-      </w:pPr>
-    </w:p>
-    <w:p>
-      <w:pPr>
-        <w:pStyle w:val="Basictext"/>
-      </w:pPr>
-    </w:p>
-    <w:p>
-      <w:pPr>
-        <w:pStyle w:val="Basictext"/>
-      </w:pPr>
-    </w:p>
-    <w:p>
-      <w:pPr>
-        <w:pStyle w:val="Basictext"/>
-      </w:pPr>
-    </w:p>
-    <w:p>
-      <w:pPr>
-        <w:pStyle w:val="Basictext"/>
-      </w:pPr>
-    </w:p>
-    <w:p>
-      <w:pPr>
-        <w:pStyle w:val="Basictext"/>
-      </w:pPr>
-    </w:p>
-    <w:p>
-      <w:pPr>
-        <w:pStyle w:val="Basictext"/>
-      </w:pPr>
-    </w:p>
-    <w:p>
-      <w:pPr>
-        <w:pStyle w:val="Basictext"/>
-      </w:pPr>
-    </w:p>
-    <w:p>
-      <w:pPr>
-        <w:pStyle w:val="Basictext"/>
-      </w:pPr>
-    </w:p>
-    <w:p>
-      <w:pPr>
-        <w:pStyle w:val="Basictext"/>
-      </w:pPr>
-    </w:p>
-    <w:p>
-      <w:pPr>
-        <w:pStyle w:val="Basictext"/>
-      </w:pPr>
-    </w:p>
-    <w:p>
-      <w:pPr>
-        <w:pStyle w:val="Basictext"/>
-      </w:pPr>
-    </w:p>
-    <w:p>
-      <w:pPr>
-        <w:pStyle w:val="Basictext"/>
-      </w:pPr>
-    </w:p>
-    <w:p>
-      <w:pPr>
-        <w:pStyle w:val="Basictext"/>
-      </w:pPr>
-    </w:p>
-    <w:p>
-      <w:pPr>
-        <w:pStyle w:val="Basictext"/>
-      </w:pPr>
-    </w:p>
-    <w:p>
-      <w:pPr>
-        <w:pStyle w:val="Basictext"/>
-      </w:pPr>
-    </w:p>
-    <w:p>
-      <w:pPr>
-        <w:pStyle w:val="Basictext"/>
-      </w:pPr>
-    </w:p>
-    <w:p>
-      <w:pPr>
-        <w:pStyle w:val="Basictext"/>
-      </w:pPr>
-    </w:p>
-    <w:p>
-      <w:pPr>
-        <w:pStyle w:val="Basictext"/>
-      </w:pPr>
-    </w:p>
-    <w:p>
-      <w:pPr>
-        <w:pStyle w:val="Basictext"/>
-      </w:pPr>
+        <w:pStyle w:val="Subtopic"/>
+      </w:pPr>
+      <w:r>
+        <w:t>Version Control System</w:t>
+      </w:r>
+      <w:r>
+        <w:t xml:space="preserve"> </w:t>
+      </w:r>
+    </w:p>
+    <w:p>
+      <w:pPr>
+        <w:pStyle w:val="Basictext"/>
+      </w:pPr>
+      <w:r>
+        <w:t>tracks changes to a file or set of files over time</w:t>
+      </w:r>
+      <w:r>
+        <w:t xml:space="preserve"> and </w:t>
+      </w:r>
+      <w:r>
+        <w:t>allows you to revert</w:t>
+      </w:r>
+      <w:r>
+        <w:t xml:space="preserve"> / see changes</w:t>
+      </w:r>
+    </w:p>
+    <w:p>
+      <w:pPr>
+        <w:pStyle w:val="Basictext"/>
+      </w:pPr>
+      <w:r>
+        <w:t xml:space="preserve">- </w:t>
+      </w:r>
+      <w:r>
+        <w:t>Speed and efficiency</w:t>
+      </w:r>
+    </w:p>
+    <w:p>
+      <w:pPr>
+        <w:pStyle w:val="Basictext"/>
+      </w:pPr>
+      <w:r>
+        <w:t xml:space="preserve">- </w:t>
+      </w:r>
+      <w:r>
+        <w:t>Distributed nature</w:t>
+      </w:r>
+      <w:r>
+        <w:t xml:space="preserve"> (can be offline)</w:t>
+      </w:r>
+    </w:p>
+    <w:p>
+      <w:pPr>
+        <w:pStyle w:val="Basictext"/>
+      </w:pPr>
+      <w:r>
+        <w:t xml:space="preserve">- </w:t>
+      </w:r>
+      <w:r>
+        <w:t>Branching and merging</w:t>
+      </w:r>
+    </w:p>
+    <w:p>
+      <w:pPr>
+        <w:pStyle w:val="Basictext"/>
+      </w:pPr>
+      <w:r>
+        <w:t xml:space="preserve">- </w:t>
+      </w:r>
+      <w:r>
+        <w:t>Large community and support</w:t>
+      </w:r>
+    </w:p>
+    <w:p>
+      <w:pPr>
+        <w:pStyle w:val="Basictext"/>
+      </w:pPr>
+    </w:p>
+    <w:p>
+      <w:pPr>
+        <w:pStyle w:val="Subtopic"/>
+      </w:pPr>
+      <w:r>
+        <w:t>GIT</w:t>
+      </w:r>
+    </w:p>
+    <w:p>
+      <w:pPr>
+        <w:pStyle w:val="Basictext"/>
+      </w:pPr>
+      <w:r>
+        <w:rPr>
+          <w:b/>
+          <w:bCs/>
+        </w:rPr>
+        <w:t>.git</w:t>
+      </w:r>
+      <w:r>
+        <w:t xml:space="preserve"> </w:t>
+      </w:r>
+      <w:r>
+        <w:rPr>
+          <w:b/>
+          <w:bCs/>
+        </w:rPr>
+        <w:t>repository</w:t>
+      </w:r>
+      <w:r>
+        <w:t xml:space="preserve"> </w:t>
+      </w:r>
+      <w:r>
+        <w:t xml:space="preserve">folder contains all the info that Git needs to track </w:t>
+      </w:r>
+      <w:r>
+        <w:t>Objects // Refs // HEAD // config // des</w:t>
+      </w:r>
+      <w:r>
+        <w:t>c // hooks // indexes</w:t>
+      </w:r>
+    </w:p>
+    <w:p>
+      <w:pPr>
+        <w:pStyle w:val="Basictext"/>
+      </w:pPr>
+    </w:p>
+    <w:p>
+      <w:pPr>
+        <w:pStyle w:val="Basictext"/>
+      </w:pPr>
+      <w:r>
+        <w:rPr>
+          <w:b/>
+          <w:bCs/>
+        </w:rPr>
+        <w:t>Git config</w:t>
+      </w:r>
+      <w:r>
+        <w:t xml:space="preserve"> - </w:t>
+      </w:r>
+      <w:r>
+        <w:t>settings for Git</w:t>
+      </w:r>
+    </w:p>
+    <w:p>
+      <w:pPr>
+        <w:pStyle w:val="Basictext"/>
+      </w:pPr>
+      <w:r>
+        <w:t>Global config</w:t>
+      </w:r>
+      <w:r>
+        <w:t xml:space="preserve"> for all repositories // Local config for specific repo</w:t>
+      </w:r>
+    </w:p>
+    <w:p>
+      <w:pPr>
+        <w:pStyle w:val="Basictext"/>
+      </w:pPr>
+      <w:r>
+        <w:t xml:space="preserve">To see all setting you can </w:t>
+      </w:r>
+      <w:r>
+        <w:br/>
+        <w:t xml:space="preserve">use </w:t>
+      </w:r>
+      <w:r>
+        <w:t>git config --global --list</w:t>
+      </w:r>
+    </w:p>
+    <w:p>
+      <w:pPr>
+        <w:pStyle w:val="Basictext"/>
+      </w:pPr>
+    </w:p>
+    <w:p>
+      <w:pPr>
+        <w:pStyle w:val="Basictext"/>
+      </w:pPr>
+      <w:r>
+        <w:rPr>
+          <w:b/>
+          <w:bCs/>
+        </w:rPr>
+        <w:t>S</w:t>
+      </w:r>
+      <w:r>
+        <w:rPr>
+          <w:b/>
+          <w:bCs/>
+        </w:rPr>
+        <w:t>ections</w:t>
+      </w:r>
+      <w:r>
+        <w:t xml:space="preserve">: </w:t>
+      </w:r>
+      <w:r>
+        <w:t>Working directory</w:t>
+      </w:r>
+      <w:r>
+        <w:t xml:space="preserve"> </w:t>
+      </w:r>
+      <w:r>
+        <w:t xml:space="preserve">(local) // </w:t>
+      </w:r>
+      <w:r>
+        <w:t>Staging area</w:t>
+      </w:r>
+      <w:r>
+        <w:t xml:space="preserve"> (where you store files before commit) // </w:t>
+      </w:r>
+      <w:r>
+        <w:t>Repository</w:t>
+      </w:r>
+      <w:r>
+        <w:t xml:space="preserve"> (where history of your project is stored)</w:t>
+      </w:r>
+    </w:p>
+    <w:p>
+      <w:pPr>
+        <w:pStyle w:val="Basictext"/>
+      </w:pPr>
+    </w:p>
+    <w:p>
+      <w:pPr>
+        <w:pStyle w:val="Basictext"/>
+      </w:pPr>
+      <w:r>
+        <w:rPr>
+          <w:b/>
+          <w:bCs/>
+        </w:rPr>
+        <w:t>Git File States:</w:t>
+      </w:r>
+      <w:r>
+        <w:t xml:space="preserve"> </w:t>
+      </w:r>
+      <w:r>
+        <w:t>Untracked</w:t>
+      </w:r>
+      <w:r>
+        <w:t xml:space="preserve"> // </w:t>
+      </w:r>
+      <w:r>
+        <w:t>Unmodified</w:t>
+      </w:r>
+      <w:r>
+        <w:t xml:space="preserve"> // </w:t>
+      </w:r>
+      <w:r>
+        <w:t>Modified</w:t>
+      </w:r>
+      <w:r>
+        <w:t xml:space="preserve"> // </w:t>
+      </w:r>
+      <w:r>
+        <w:t>Staged</w:t>
+      </w:r>
+    </w:p>
+    <w:p>
+      <w:pPr>
+        <w:pStyle w:val="Basictext"/>
+      </w:pPr>
+    </w:p>
+    <w:p>
+      <w:pPr>
+        <w:pStyle w:val="Basictext"/>
+        <w:rPr>
+          <w:b/>
+          <w:bCs/>
+        </w:rPr>
+      </w:pPr>
+      <w:r>
+        <w:rPr>
+          <w:b/>
+          <w:bCs/>
+        </w:rPr>
+        <w:t xml:space="preserve">How </w:t>
+      </w:r>
+      <w:r>
+        <w:rPr>
+          <w:b/>
+          <w:bCs/>
+        </w:rPr>
+        <w:t xml:space="preserve">Git </w:t>
+      </w:r>
+      <w:r>
+        <w:rPr>
+          <w:b/>
+          <w:bCs/>
+        </w:rPr>
+        <w:t xml:space="preserve">tack </w:t>
+      </w:r>
+      <w:r>
+        <w:rPr>
+          <w:b/>
+          <w:bCs/>
+        </w:rPr>
+        <w:t>file change</w:t>
+      </w:r>
+      <w:r>
+        <w:rPr>
+          <w:b/>
+          <w:bCs/>
+        </w:rPr>
+        <w:t>s</w:t>
+      </w:r>
+      <w:r>
+        <w:rPr>
+          <w:b/>
+          <w:bCs/>
+        </w:rPr>
+        <w:t>?</w:t>
+      </w:r>
+    </w:p>
+    <w:p>
+      <w:pPr>
+        <w:pStyle w:val="Basictext"/>
+      </w:pPr>
+      <w:r>
+        <w:rPr>
+          <w:b/>
+          <w:bCs/>
+        </w:rPr>
+        <w:t>Content-addressable storage system</w:t>
+      </w:r>
+      <w:r>
+        <w:t xml:space="preserve">. </w:t>
+      </w:r>
+      <w:r>
+        <w:t>stores a unique identifier</w:t>
+      </w:r>
+      <w:r>
+        <w:t xml:space="preserve"> generated by </w:t>
+      </w:r>
+      <w:r>
+        <w:rPr>
+          <w:b/>
+          <w:bCs/>
+        </w:rPr>
+        <w:t>hashing algo</w:t>
+      </w:r>
+      <w:r>
+        <w:t xml:space="preserve"> for each version of a file</w:t>
+      </w:r>
+      <w:r>
+        <w:t xml:space="preserve">. </w:t>
+      </w:r>
+    </w:p>
+    <w:p>
+      <w:pPr>
+        <w:pStyle w:val="Basictext"/>
+      </w:pPr>
+    </w:p>
+    <w:p>
+      <w:pPr>
+        <w:pStyle w:val="Subtopic"/>
+      </w:pPr>
+      <w:r>
+        <w:t xml:space="preserve">Fetch vs Pull </w:t>
+      </w:r>
+    </w:p>
+    <w:p>
+      <w:pPr>
+        <w:pStyle w:val="Basictext"/>
+      </w:pPr>
+      <w:r>
+        <w:rPr>
+          <w:b/>
+          <w:bCs/>
+        </w:rPr>
+        <w:t>Fetch</w:t>
+      </w:r>
+      <w:r>
+        <w:t xml:space="preserve"> - </w:t>
+      </w:r>
+      <w:r>
+        <w:t>downloads the latest changes from the remote repository</w:t>
+      </w:r>
+      <w:r>
+        <w:t>. D</w:t>
+      </w:r>
+      <w:r>
+        <w:t>oes not automatically merge them into your current branch</w:t>
+      </w:r>
+      <w:r>
+        <w:t>.</w:t>
+      </w:r>
+    </w:p>
+    <w:p>
+      <w:pPr>
+        <w:pStyle w:val="Basictext"/>
+      </w:pPr>
+      <w:r>
+        <w:rPr>
+          <w:b/>
+          <w:bCs/>
+        </w:rPr>
+        <w:t>Pull</w:t>
+      </w:r>
+      <w:r>
+        <w:t xml:space="preserve"> - </w:t>
+      </w:r>
+      <w:r>
+        <w:t>combination of `fetch` and `merge`</w:t>
+      </w:r>
+    </w:p>
+    <w:p>
+      <w:pPr>
+        <w:pStyle w:val="Basictext"/>
+      </w:pPr>
+    </w:p>
+    <w:p>
+      <w:pPr>
+        <w:pStyle w:val="Subtopic"/>
+      </w:pPr>
+      <w:r>
+        <w:t>M</w:t>
+      </w:r>
+      <w:r>
+        <w:t xml:space="preserve">erge and </w:t>
+      </w:r>
+      <w:r>
+        <w:t>R</w:t>
+      </w:r>
+      <w:r>
+        <w:t>ebase</w:t>
+      </w:r>
+    </w:p>
+    <w:p>
+      <w:pPr>
+        <w:pStyle w:val="Basictext"/>
+      </w:pPr>
+      <w:r>
+        <w:rPr>
+          <w:b/>
+          <w:bCs/>
+        </w:rPr>
+        <w:t>Merge</w:t>
+      </w:r>
+      <w:r>
+        <w:t xml:space="preserve"> </w:t>
+      </w:r>
+      <w:r>
+        <w:t>creates a new commit that combines the changes from two branches. C</w:t>
+      </w:r>
+      <w:r>
+        <w:t>reates a "merge commit"</w:t>
+      </w:r>
+      <w:r>
+        <w:t xml:space="preserve"> commit. </w:t>
+      </w:r>
+      <w:r>
+        <w:t>(</w:t>
+      </w:r>
+      <w:r>
+        <w:t>P</w:t>
+      </w:r>
+      <w:r>
+        <w:t>rovides a clear audit trail of changes.</w:t>
+      </w:r>
+      <w:r>
+        <w:t>)</w:t>
+      </w:r>
+    </w:p>
+    <w:p>
+      <w:pPr>
+        <w:pStyle w:val="Basictext"/>
+      </w:pPr>
+      <w:r>
+        <w:rPr>
+          <w:b/>
+          <w:bCs/>
+        </w:rPr>
+        <w:t>Rebase</w:t>
+      </w:r>
+      <w:r>
+        <w:rPr>
+          <w:b/>
+          <w:bCs/>
+        </w:rPr>
+        <w:t xml:space="preserve"> </w:t>
+      </w:r>
+      <w:r>
+        <w:t>replays the commits from one branch on top of another branch.</w:t>
+      </w:r>
+      <w:r>
+        <w:t xml:space="preserve"> This rewrites the history of the branch being rebased, making it appear as if the commits were made on the target branch from the beginning. (</w:t>
+      </w:r>
+      <w:r>
+        <w:t>clean up the history</w:t>
+      </w:r>
+      <w:r>
+        <w:t xml:space="preserve"> or agreed on this workflow)</w:t>
+      </w:r>
+    </w:p>
+    <w:p>
+      <w:pPr>
+        <w:pStyle w:val="Basictext"/>
+      </w:pPr>
+    </w:p>
+    <w:p>
+      <w:pPr>
+        <w:pStyle w:val="Subtopic"/>
+      </w:pPr>
+      <w:r>
+        <w:t>F</w:t>
+      </w:r>
+      <w:r>
+        <w:t xml:space="preserve">orks </w:t>
+      </w:r>
+      <w:r>
+        <w:t>vs</w:t>
+      </w:r>
+      <w:r>
+        <w:t xml:space="preserve"> </w:t>
+      </w:r>
+      <w:r>
+        <w:t>B</w:t>
+      </w:r>
+      <w:r>
+        <w:t>ranches</w:t>
+      </w:r>
+    </w:p>
+    <w:p>
+      <w:pPr>
+        <w:pStyle w:val="Basictext"/>
+      </w:pPr>
+      <w:r>
+        <w:t>Forks</w:t>
+      </w:r>
+      <w:r>
+        <w:t xml:space="preserve"> owned by a different user or </w:t>
+      </w:r>
+      <w:r>
+        <w:t xml:space="preserve">organization. </w:t>
+      </w:r>
+      <w:r>
+        <w:t>useful for experimenting with new features</w:t>
+      </w:r>
+      <w:r>
+        <w:t xml:space="preserve">. </w:t>
+      </w:r>
+      <w:r>
+        <w:t>Forks are independent of the original repository</w:t>
+      </w:r>
     </w:p>
     <w:p>
       <w:pPr>
@@ -26982,7 +27338,6 @@
       <w:bookmarkStart w:id="302" w:name="_Toc159518323"/>
       <w:bookmarkStart w:id="303" w:name="_Toc161754690"/>
       <w:r>
-        <w:lastRenderedPageBreak/>
         <w:t>Dev Ops tech stack</w:t>
       </w:r>
       <w:bookmarkEnd w:id="302"/>
@@ -27217,13 +27572,8 @@
       <w:r>
         <w:t xml:space="preserve"> // </w:t>
       </w:r>
-      <w:proofErr w:type="spellStart"/>
-      <w:r>
-        <w:t>funcname</w:t>
-      </w:r>
-      <w:proofErr w:type="spellEnd"/>
-      <w:r>
-        <w:t>()</w:t>
+      <w:r>
+        <w:t>funcname()</w:t>
       </w:r>
     </w:p>
     <w:p>
@@ -30006,7 +30356,6 @@
       <w:bookmarkStart w:id="444" w:name="_Toc159518347"/>
       <w:bookmarkStart w:id="445" w:name="_Toc161754718"/>
       <w:r>
-        <w:lastRenderedPageBreak/>
         <w:t>Docker</w:t>
       </w:r>
       <w:bookmarkEnd w:id="438"/>
@@ -30884,11 +31233,6 @@
           <w:rStyle w:val="BasictextChar"/>
         </w:rPr>
         <w:br/>
-      </w:r>
-      <w:r>
-        <w:rPr>
-          <w:rStyle w:val="BasictextChar"/>
-        </w:rPr>
         <w:t xml:space="preserve">    -     docker network connect</w:t>
       </w:r>
       <w:r>
@@ -31771,15 +32115,7 @@
         <w:pStyle w:val="Basictext"/>
       </w:pPr>
       <w:r>
-        <w:t>popular Infrastructure as Code (</w:t>
-      </w:r>
-      <w:proofErr w:type="spellStart"/>
-      <w:r>
-        <w:t>IaC</w:t>
-      </w:r>
-      <w:proofErr w:type="spellEnd"/>
-      <w:r>
-        <w:t>) tool</w:t>
+        <w:t>popular Infrastructure as Code (IaC) tool</w:t>
       </w:r>
       <w:r>
         <w:t xml:space="preserve"> to create, modify, or destroy infrastructure using a declarative configuration language</w:t>
@@ -32517,7 +32853,6 @@
       <w:bookmarkStart w:id="493" w:name="_Toc159518356"/>
       <w:bookmarkStart w:id="494" w:name="_Toc161754743"/>
       <w:r>
-        <w:lastRenderedPageBreak/>
         <w:t>Serverless Architecture</w:t>
       </w:r>
       <w:bookmarkEnd w:id="489"/>
@@ -32709,7 +33044,10 @@
         <w:t>Stream-oriented</w:t>
       </w:r>
       <w:r>
-        <w:t xml:space="preserve"> (guarantee the order and delivery)</w:t>
+        <w:t xml:space="preserve"> (guarantee the order and </w:t>
+      </w:r>
+      <w:r>
+        <w:t>delivery)</w:t>
       </w:r>
       <w:r>
         <w:t xml:space="preserve"> </w:t>
@@ -34439,7 +34777,10 @@
         <w:t xml:space="preserve"> </w:t>
       </w:r>
       <w:r>
-        <w:t>- tests are created even before the code is written but these tests are created with the collaboration of stakeholders, developers, and testers.</w:t>
+        <w:t xml:space="preserve">- tests are created even </w:t>
+      </w:r>
+      <w:r>
+        <w:t>before the code is written but these tests are created with the collaboration of stakeholders, developers, and testers.</w:t>
       </w:r>
     </w:p>
     <w:p>
@@ -34509,13 +34850,8 @@
         <w:t>Tracking</w:t>
       </w:r>
       <w:r>
-        <w:t xml:space="preserve"> – Debug / JVM review / </w:t>
-      </w:r>
-      <w:proofErr w:type="spellStart"/>
-      <w:r>
-        <w:t>DataDog</w:t>
-      </w:r>
-      <w:proofErr w:type="spellEnd"/>
+        <w:t xml:space="preserve"> – Debug / JVM review / DataDog</w:t>
+      </w:r>
     </w:p>
     <w:p>
       <w:pPr>
@@ -34535,15 +34871,7 @@
         <w:t>BlackDuck</w:t>
       </w:r>
       <w:r>
-        <w:t xml:space="preserve"> / </w:t>
-      </w:r>
-      <w:proofErr w:type="spellStart"/>
-      <w:r>
-        <w:t>DataDog</w:t>
-      </w:r>
-      <w:proofErr w:type="spellEnd"/>
-      <w:r>
-        <w:t xml:space="preserve"> / Amazon X-Ray / CloudWatch</w:t>
+        <w:t xml:space="preserve"> / DataDog / Amazon X-Ray / CloudWatch</w:t>
       </w:r>
     </w:p>
     <w:p>
@@ -34803,11 +35131,9 @@
       <w:r>
         <w:t xml:space="preserve">- </w:t>
       </w:r>
-      <w:proofErr w:type="gramStart"/>
       <w:r>
         <w:t>Make a Decision</w:t>
       </w:r>
-      <w:proofErr w:type="gramEnd"/>
     </w:p>
     <w:p>
       <w:pPr>
@@ -35103,7 +35429,6 @@
       <w:bookmarkStart w:id="605" w:name="_Toc159518373"/>
       <w:bookmarkStart w:id="606" w:name="_Toc161754764"/>
       <w:r>
-        <w:lastRenderedPageBreak/>
         <w:t>Patterns</w:t>
       </w:r>
       <w:bookmarkEnd w:id="599"/>
@@ -35357,7 +35682,10 @@
         <w:t>behavior</w:t>
       </w:r>
       <w:r>
-        <w:t xml:space="preserve"> without affecting existing code. This is because </w:t>
+        <w:t xml:space="preserve"> without affecting existing </w:t>
+      </w:r>
+      <w:r>
+        <w:t xml:space="preserve">code. This is because </w:t>
       </w:r>
       <w:r>
         <w:t>if</w:t>
@@ -35926,15 +36254,7 @@
         <w:t>Easy integration</w:t>
       </w:r>
       <w:r>
-        <w:t xml:space="preserve"> with code and </w:t>
-      </w:r>
-      <w:proofErr w:type="spellStart"/>
-      <w:r>
-        <w:t>devOps</w:t>
-      </w:r>
-      <w:proofErr w:type="spellEnd"/>
-      <w:r>
-        <w:t xml:space="preserve"> tools </w:t>
+        <w:t xml:space="preserve"> with code and devOps tools </w:t>
       </w:r>
     </w:p>
     <w:p>
@@ -37766,7 +38086,6 @@
       </w:pPr>
       <w:bookmarkStart w:id="659" w:name="_Toc161754784"/>
       <w:r>
-        <w:lastRenderedPageBreak/>
         <w:t>How to detect security vulnerabilities</w:t>
       </w:r>
       <w:bookmarkEnd w:id="659"/>
@@ -38371,13 +38690,8 @@
       <w:pPr>
         <w:pStyle w:val="Basictext"/>
       </w:pPr>
-      <w:proofErr w:type="spellStart"/>
-      <w:r>
-        <w:t>Nullish</w:t>
-      </w:r>
-      <w:proofErr w:type="spellEnd"/>
-      <w:r>
-        <w:t xml:space="preserve"> </w:t>
+      <w:r>
+        <w:t xml:space="preserve">Nullish </w:t>
       </w:r>
       <w:r>
         <w:t>ternary – logic condition that returns left value if right is null and so on</w:t>
@@ -38707,15 +39021,7 @@
         <w:t>val</w:t>
       </w:r>
       <w:r>
-        <w:t xml:space="preserve"> (Value): It is an immutable variable, </w:t>
-      </w:r>
-      <w:proofErr w:type="gramStart"/>
-      <w:r>
-        <w:t>similar to</w:t>
-      </w:r>
-      <w:proofErr w:type="gramEnd"/>
-      <w:r>
-        <w:t xml:space="preserve"> a final variable in Java</w:t>
+        <w:t xml:space="preserve"> (Value): It is an immutable variable, similar to a final variable in Java</w:t>
       </w:r>
     </w:p>
     <w:p>
@@ -38783,21 +39089,12 @@
       <w:r>
         <w:t xml:space="preserve">Kotlin provides a safe call operator </w:t>
       </w:r>
-      <w:proofErr w:type="gramStart"/>
-      <w:r>
-        <w:rPr>
-          <w:b/>
-          <w:bCs/>
-        </w:rPr>
-        <w:t>(?.</w:t>
-      </w:r>
-      <w:proofErr w:type="gramEnd"/>
-      <w:r>
-        <w:rPr>
-          <w:b/>
-          <w:bCs/>
-        </w:rPr>
-        <w:t>)</w:t>
+      <w:r>
+        <w:rPr>
+          <w:b/>
+          <w:bCs/>
+        </w:rPr>
+        <w:t>(?.)</w:t>
       </w:r>
       <w:r>
         <w:br/>
@@ -39119,15 +39416,7 @@
         <w:t>hen expression</w:t>
       </w:r>
       <w:r>
-        <w:t xml:space="preserve"> is </w:t>
-      </w:r>
-      <w:proofErr w:type="gramStart"/>
-      <w:r>
-        <w:t>switch</w:t>
-      </w:r>
-      <w:proofErr w:type="gramEnd"/>
-      <w:r>
-        <w:t xml:space="preserve"> case</w:t>
+        <w:t xml:space="preserve"> is switch case</w:t>
       </w:r>
     </w:p>
     <w:p>
@@ -40609,6 +40898,118 @@
 <file path=word/numbering.xml><?xml version="1.0" encoding="utf-8"?>
 <w:numbering xmlns:wpc="http://schemas.microsoft.com/office/word/2010/wordprocessingCanvas" xmlns:cx="http://schemas.microsoft.com/office/drawing/2014/chartex" xmlns:cx1="http://schemas.microsoft.com/office/drawing/2015/9/8/chartex" xmlns:cx2="http://schemas.microsoft.com/office/drawing/2015/10/21/chartex" xmlns:cx3="http://schemas.microsoft.com/office/drawing/2016/5/9/chartex" xmlns:cx4="http://schemas.microsoft.com/office/drawing/2016/5/10/chartex" xmlns:cx5="http://schemas.microsoft.com/office/drawing/2016/5/11/chartex" xmlns:cx6="http://schemas.microsoft.com/office/drawing/2016/5/12/chartex" xmlns:cx7="http://schemas.microsoft.com/office/drawing/2016/5/13/chartex" xmlns:cx8="http://schemas.microsoft.com/office/drawing/2016/5/14/chartex" xmlns:mc="http://schemas.openxmlformats.org/markup-compatibility/2006" xmlns:aink="http://schemas.microsoft.com/office/drawing/2016/ink" xmlns:am3d="http://schemas.microsoft.com/office/drawing/2017/model3d" xmlns:o="urn:schemas-microsoft-com:office:office" xmlns:oel="http://schemas.microsoft.com/office/2019/extlst" xmlns:r="http://schemas.openxmlformats.org/officeDocument/2006/relationships" xmlns:m="http://schemas.openxmlformats.org/officeDocument/2006/math" xmlns:v="urn:schemas-microsoft-com:vml" xmlns:wp14="http://schemas.microsoft.com/office/word/2010/wordprocessingDrawing" xmlns:wp="http://schemas.openxmlformats.org/drawingml/2006/wordprocessingDrawing" xmlns:w10="urn:schemas-microsoft-com:office:word" xmlns:w="http://schemas.openxmlformats.org/wordprocessingml/2006/main" xmlns:w14="http://schemas.microsoft.com/office/word/2010/wordml" xmlns:w15="http://schemas.microsoft.com/office/word/2012/wordml" xmlns:w16cex="http://schemas.microsoft.com/office/word/2018/wordml/cex" xmlns:w16cid="http://schemas.microsoft.com/office/word/2016/wordml/cid" xmlns:w16="http://schemas.microsoft.com/office/word/2018/wordml" xmlns:w16sdtdh="http://schemas.microsoft.com/office/word/2020/wordml/sdtdatahash" xmlns:w16se="http://schemas.microsoft.com/office/word/2015/wordml/symex" xmlns:wpg="http://schemas.microsoft.com/office/word/2010/wordprocessingGroup" xmlns:wpi="http://schemas.microsoft.com/office/word/2010/wordprocessingInk" xmlns:wne="http://schemas.microsoft.com/office/word/2006/wordml" xmlns:wps="http://schemas.microsoft.com/office/word/2010/wordprocessingShape" mc:Ignorable="w14 w15 w16se w16cid w16 w16cex w16sdtdh wp14">
   <w:abstractNum w:abstractNumId="0" w15:restartNumberingAfterBreak="0">
+    <w:nsid w:val="00CF2B73"/>
+    <w:multiLevelType w:val="hybridMultilevel"/>
+    <w:tmpl w:val="3746E5CE"/>
+    <w:lvl w:ilvl="0" w:tplc="740A0EC6">
+      <w:numFmt w:val="bullet"/>
+      <w:lvlText w:val="-"/>
+      <w:lvlJc w:val="left"/>
+      <w:pPr>
+        <w:ind w:left="720" w:hanging="360"/>
+      </w:pPr>
+      <w:rPr>
+        <w:rFonts w:ascii="Arial" w:eastAsia="Times New Roman" w:hAnsi="Arial" w:cs="Arial" w:hint="default"/>
+      </w:rPr>
+    </w:lvl>
+    <w:lvl w:ilvl="1" w:tplc="04190003" w:tentative="1">
+      <w:start w:val="1"/>
+      <w:numFmt w:val="bullet"/>
+      <w:lvlText w:val="o"/>
+      <w:lvlJc w:val="left"/>
+      <w:pPr>
+        <w:ind w:left="1440" w:hanging="360"/>
+      </w:pPr>
+      <w:rPr>
+        <w:rFonts w:ascii="Courier New" w:hAnsi="Courier New" w:cs="Courier New" w:hint="default"/>
+      </w:rPr>
+    </w:lvl>
+    <w:lvl w:ilvl="2" w:tplc="04190005" w:tentative="1">
+      <w:start w:val="1"/>
+      <w:numFmt w:val="bullet"/>
+      <w:lvlText w:val=""/>
+      <w:lvlJc w:val="left"/>
+      <w:pPr>
+        <w:ind w:left="2160" w:hanging="360"/>
+      </w:pPr>
+      <w:rPr>
+        <w:rFonts w:ascii="Wingdings" w:hAnsi="Wingdings" w:hint="default"/>
+      </w:rPr>
+    </w:lvl>
+    <w:lvl w:ilvl="3" w:tplc="04190001" w:tentative="1">
+      <w:start w:val="1"/>
+      <w:numFmt w:val="bullet"/>
+      <w:lvlText w:val=""/>
+      <w:lvlJc w:val="left"/>
+      <w:pPr>
+        <w:ind w:left="2880" w:hanging="360"/>
+      </w:pPr>
+      <w:rPr>
+        <w:rFonts w:ascii="Symbol" w:hAnsi="Symbol" w:hint="default"/>
+      </w:rPr>
+    </w:lvl>
+    <w:lvl w:ilvl="4" w:tplc="04190003" w:tentative="1">
+      <w:start w:val="1"/>
+      <w:numFmt w:val="bullet"/>
+      <w:lvlText w:val="o"/>
+      <w:lvlJc w:val="left"/>
+      <w:pPr>
+        <w:ind w:left="3600" w:hanging="360"/>
+      </w:pPr>
+      <w:rPr>
+        <w:rFonts w:ascii="Courier New" w:hAnsi="Courier New" w:cs="Courier New" w:hint="default"/>
+      </w:rPr>
+    </w:lvl>
+    <w:lvl w:ilvl="5" w:tplc="04190005" w:tentative="1">
+      <w:start w:val="1"/>
+      <w:numFmt w:val="bullet"/>
+      <w:lvlText w:val=""/>
+      <w:lvlJc w:val="left"/>
+      <w:pPr>
+        <w:ind w:left="4320" w:hanging="360"/>
+      </w:pPr>
+      <w:rPr>
+        <w:rFonts w:ascii="Wingdings" w:hAnsi="Wingdings" w:hint="default"/>
+      </w:rPr>
+    </w:lvl>
+    <w:lvl w:ilvl="6" w:tplc="04190001" w:tentative="1">
+      <w:start w:val="1"/>
+      <w:numFmt w:val="bullet"/>
+      <w:lvlText w:val=""/>
+      <w:lvlJc w:val="left"/>
+      <w:pPr>
+        <w:ind w:left="5040" w:hanging="360"/>
+      </w:pPr>
+      <w:rPr>
+        <w:rFonts w:ascii="Symbol" w:hAnsi="Symbol" w:hint="default"/>
+      </w:rPr>
+    </w:lvl>
+    <w:lvl w:ilvl="7" w:tplc="04190003" w:tentative="1">
+      <w:start w:val="1"/>
+      <w:numFmt w:val="bullet"/>
+      <w:lvlText w:val="o"/>
+      <w:lvlJc w:val="left"/>
+      <w:pPr>
+        <w:ind w:left="5760" w:hanging="360"/>
+      </w:pPr>
+      <w:rPr>
+        <w:rFonts w:ascii="Courier New" w:hAnsi="Courier New" w:cs="Courier New" w:hint="default"/>
+      </w:rPr>
+    </w:lvl>
+    <w:lvl w:ilvl="8" w:tplc="04190005" w:tentative="1">
+      <w:start w:val="1"/>
+      <w:numFmt w:val="bullet"/>
+      <w:lvlText w:val=""/>
+      <w:lvlJc w:val="left"/>
+      <w:pPr>
+        <w:ind w:left="6480" w:hanging="360"/>
+      </w:pPr>
+      <w:rPr>
+        <w:rFonts w:ascii="Wingdings" w:hAnsi="Wingdings" w:hint="default"/>
+      </w:rPr>
+    </w:lvl>
+  </w:abstractNum>
+  <w:abstractNum w:abstractNumId="1" w15:restartNumberingAfterBreak="0">
     <w:nsid w:val="05C63C4E"/>
     <w:multiLevelType w:val="multilevel"/>
     <w:tmpl w:val="FFFFFFFF"/>
@@ -40757,7 +41158,7 @@
       </w:rPr>
     </w:lvl>
   </w:abstractNum>
-  <w:abstractNum w:abstractNumId="1" w15:restartNumberingAfterBreak="0">
+  <w:abstractNum w:abstractNumId="2" w15:restartNumberingAfterBreak="0">
     <w:nsid w:val="0DA238CB"/>
     <w:multiLevelType w:val="multilevel"/>
     <w:tmpl w:val="FFFFFFFF"/>
@@ -40906,7 +41307,7 @@
       </w:rPr>
     </w:lvl>
   </w:abstractNum>
-  <w:abstractNum w:abstractNumId="2" w15:restartNumberingAfterBreak="0">
+  <w:abstractNum w:abstractNumId="3" w15:restartNumberingAfterBreak="0">
     <w:nsid w:val="15580A9F"/>
     <w:multiLevelType w:val="hybridMultilevel"/>
     <w:tmpl w:val="4E629350"/>
@@ -41018,7 +41419,7 @@
       </w:rPr>
     </w:lvl>
   </w:abstractNum>
-  <w:abstractNum w:abstractNumId="3" w15:restartNumberingAfterBreak="0">
+  <w:abstractNum w:abstractNumId="4" w15:restartNumberingAfterBreak="0">
     <w:nsid w:val="1A974D47"/>
     <w:multiLevelType w:val="hybridMultilevel"/>
     <w:tmpl w:val="77B835BC"/>
@@ -41130,7 +41531,7 @@
       </w:rPr>
     </w:lvl>
   </w:abstractNum>
-  <w:abstractNum w:abstractNumId="4" w15:restartNumberingAfterBreak="0">
+  <w:abstractNum w:abstractNumId="5" w15:restartNumberingAfterBreak="0">
     <w:nsid w:val="1AF90535"/>
     <w:multiLevelType w:val="multilevel"/>
     <w:tmpl w:val="FFFFFFFF"/>
@@ -41279,7 +41680,7 @@
       </w:rPr>
     </w:lvl>
   </w:abstractNum>
-  <w:abstractNum w:abstractNumId="5" w15:restartNumberingAfterBreak="0">
+  <w:abstractNum w:abstractNumId="6" w15:restartNumberingAfterBreak="0">
     <w:nsid w:val="2BBD325E"/>
     <w:multiLevelType w:val="hybridMultilevel"/>
     <w:tmpl w:val="F0B88B26"/>
@@ -41392,7 +41793,7 @@
       </w:rPr>
     </w:lvl>
   </w:abstractNum>
-  <w:abstractNum w:abstractNumId="6" w15:restartNumberingAfterBreak="0">
+  <w:abstractNum w:abstractNumId="7" w15:restartNumberingAfterBreak="0">
     <w:nsid w:val="2E8F4F86"/>
     <w:multiLevelType w:val="hybridMultilevel"/>
     <w:tmpl w:val="D0F014B0"/>
@@ -41505,7 +41906,7 @@
       </w:rPr>
     </w:lvl>
   </w:abstractNum>
-  <w:abstractNum w:abstractNumId="7" w15:restartNumberingAfterBreak="0">
+  <w:abstractNum w:abstractNumId="8" w15:restartNumberingAfterBreak="0">
     <w:nsid w:val="37A6162B"/>
     <w:multiLevelType w:val="hybridMultilevel"/>
     <w:tmpl w:val="72686062"/>
@@ -41618,7 +42019,7 @@
       </w:rPr>
     </w:lvl>
   </w:abstractNum>
-  <w:abstractNum w:abstractNumId="8" w15:restartNumberingAfterBreak="0">
+  <w:abstractNum w:abstractNumId="9" w15:restartNumberingAfterBreak="0">
     <w:nsid w:val="3D3A2385"/>
     <w:multiLevelType w:val="hybridMultilevel"/>
     <w:tmpl w:val="04128B1C"/>
@@ -41731,7 +42132,7 @@
       </w:rPr>
     </w:lvl>
   </w:abstractNum>
-  <w:abstractNum w:abstractNumId="9" w15:restartNumberingAfterBreak="0">
+  <w:abstractNum w:abstractNumId="10" w15:restartNumberingAfterBreak="0">
     <w:nsid w:val="3FAA1A8E"/>
     <w:multiLevelType w:val="hybridMultilevel"/>
     <w:tmpl w:val="FFFFFFFF"/>
@@ -41844,7 +42245,7 @@
       </w:rPr>
     </w:lvl>
   </w:abstractNum>
-  <w:abstractNum w:abstractNumId="10" w15:restartNumberingAfterBreak="0">
+  <w:abstractNum w:abstractNumId="11" w15:restartNumberingAfterBreak="0">
     <w:nsid w:val="470E328C"/>
     <w:multiLevelType w:val="hybridMultilevel"/>
     <w:tmpl w:val="B4D877FC"/>
@@ -41956,7 +42357,7 @@
       </w:rPr>
     </w:lvl>
   </w:abstractNum>
-  <w:abstractNum w:abstractNumId="11" w15:restartNumberingAfterBreak="0">
+  <w:abstractNum w:abstractNumId="12" w15:restartNumberingAfterBreak="0">
     <w:nsid w:val="4AFA3083"/>
     <w:multiLevelType w:val="hybridMultilevel"/>
     <w:tmpl w:val="63309C9A"/>
@@ -42068,7 +42469,7 @@
       </w:rPr>
     </w:lvl>
   </w:abstractNum>
-  <w:abstractNum w:abstractNumId="12" w15:restartNumberingAfterBreak="0">
+  <w:abstractNum w:abstractNumId="13" w15:restartNumberingAfterBreak="0">
     <w:nsid w:val="4F5A7D33"/>
     <w:multiLevelType w:val="hybridMultilevel"/>
     <w:tmpl w:val="8D34AD72"/>
@@ -42180,7 +42581,7 @@
       </w:rPr>
     </w:lvl>
   </w:abstractNum>
-  <w:abstractNum w:abstractNumId="13" w15:restartNumberingAfterBreak="0">
+  <w:abstractNum w:abstractNumId="14" w15:restartNumberingAfterBreak="0">
     <w:nsid w:val="504D4D58"/>
     <w:multiLevelType w:val="hybridMultilevel"/>
     <w:tmpl w:val="E0104046"/>
@@ -42293,7 +42694,7 @@
       </w:rPr>
     </w:lvl>
   </w:abstractNum>
-  <w:abstractNum w:abstractNumId="14" w15:restartNumberingAfterBreak="0">
+  <w:abstractNum w:abstractNumId="15" w15:restartNumberingAfterBreak="0">
     <w:nsid w:val="57E12289"/>
     <w:multiLevelType w:val="hybridMultilevel"/>
     <w:tmpl w:val="5658F628"/>
@@ -42406,7 +42807,7 @@
       </w:rPr>
     </w:lvl>
   </w:abstractNum>
-  <w:abstractNum w:abstractNumId="15" w15:restartNumberingAfterBreak="0">
+  <w:abstractNum w:abstractNumId="16" w15:restartNumberingAfterBreak="0">
     <w:nsid w:val="5CD927F9"/>
     <w:multiLevelType w:val="hybridMultilevel"/>
     <w:tmpl w:val="6D06F972"/>
@@ -42519,7 +42920,7 @@
       </w:rPr>
     </w:lvl>
   </w:abstractNum>
-  <w:abstractNum w:abstractNumId="16" w15:restartNumberingAfterBreak="0">
+  <w:abstractNum w:abstractNumId="17" w15:restartNumberingAfterBreak="0">
     <w:nsid w:val="74DF5CC4"/>
     <w:multiLevelType w:val="hybridMultilevel"/>
     <w:tmpl w:val="D32826DA"/>
@@ -42631,7 +43032,7 @@
       </w:rPr>
     </w:lvl>
   </w:abstractNum>
-  <w:abstractNum w:abstractNumId="17" w15:restartNumberingAfterBreak="0">
+  <w:abstractNum w:abstractNumId="18" w15:restartNumberingAfterBreak="0">
     <w:nsid w:val="7D8810F9"/>
     <w:multiLevelType w:val="hybridMultilevel"/>
     <w:tmpl w:val="B8A6703E"/>
@@ -42743,7 +43144,7 @@
       </w:rPr>
     </w:lvl>
   </w:abstractNum>
-  <w:abstractNum w:abstractNumId="18" w15:restartNumberingAfterBreak="0">
+  <w:abstractNum w:abstractNumId="19" w15:restartNumberingAfterBreak="0">
     <w:nsid w:val="7E7D5FA3"/>
     <w:multiLevelType w:val="hybridMultilevel"/>
     <w:tmpl w:val="451CDA64"/>
@@ -42857,61 +43258,64 @@
     </w:lvl>
   </w:abstractNum>
   <w:num w:numId="1" w16cid:durableId="1691028131">
+    <w:abstractNumId w:val="10"/>
+  </w:num>
+  <w:num w:numId="2" w16cid:durableId="844904707">
+    <w:abstractNumId w:val="5"/>
+  </w:num>
+  <w:num w:numId="3" w16cid:durableId="1568299759">
+    <w:abstractNumId w:val="2"/>
+  </w:num>
+  <w:num w:numId="4" w16cid:durableId="1053041290">
+    <w:abstractNumId w:val="1"/>
+  </w:num>
+  <w:num w:numId="5" w16cid:durableId="610863930">
+    <w:abstractNumId w:val="12"/>
+  </w:num>
+  <w:num w:numId="6" w16cid:durableId="642466057">
+    <w:abstractNumId w:val="17"/>
+  </w:num>
+  <w:num w:numId="7" w16cid:durableId="1982536616">
+    <w:abstractNumId w:val="13"/>
+  </w:num>
+  <w:num w:numId="8" w16cid:durableId="976910523">
+    <w:abstractNumId w:val="3"/>
+  </w:num>
+  <w:num w:numId="9" w16cid:durableId="474178139">
+    <w:abstractNumId w:val="18"/>
+  </w:num>
+  <w:num w:numId="10" w16cid:durableId="296452082">
+    <w:abstractNumId w:val="11"/>
+  </w:num>
+  <w:num w:numId="11" w16cid:durableId="1825388156">
+    <w:abstractNumId w:val="7"/>
+  </w:num>
+  <w:num w:numId="12" w16cid:durableId="1201283340">
+    <w:abstractNumId w:val="16"/>
+  </w:num>
+  <w:num w:numId="13" w16cid:durableId="902907314">
     <w:abstractNumId w:val="9"/>
   </w:num>
-  <w:num w:numId="2" w16cid:durableId="844904707">
+  <w:num w:numId="14" w16cid:durableId="778794122">
+    <w:abstractNumId w:val="19"/>
+  </w:num>
+  <w:num w:numId="15" w16cid:durableId="1925726610">
+    <w:abstractNumId w:val="14"/>
+  </w:num>
+  <w:num w:numId="16" w16cid:durableId="1072389341">
+    <w:abstractNumId w:val="8"/>
+  </w:num>
+  <w:num w:numId="17" w16cid:durableId="1225144173">
+    <w:abstractNumId w:val="15"/>
+  </w:num>
+  <w:num w:numId="18" w16cid:durableId="1070928068">
     <w:abstractNumId w:val="4"/>
   </w:num>
-  <w:num w:numId="3" w16cid:durableId="1568299759">
-    <w:abstractNumId w:val="1"/>
-  </w:num>
-  <w:num w:numId="4" w16cid:durableId="1053041290">
-    <w:abstractNumId w:val="0"/>
-  </w:num>
-  <w:num w:numId="5" w16cid:durableId="610863930">
-    <w:abstractNumId w:val="11"/>
-  </w:num>
-  <w:num w:numId="6" w16cid:durableId="642466057">
-    <w:abstractNumId w:val="16"/>
-  </w:num>
-  <w:num w:numId="7" w16cid:durableId="1982536616">
-    <w:abstractNumId w:val="12"/>
-  </w:num>
-  <w:num w:numId="8" w16cid:durableId="976910523">
-    <w:abstractNumId w:val="2"/>
-  </w:num>
-  <w:num w:numId="9" w16cid:durableId="474178139">
-    <w:abstractNumId w:val="17"/>
-  </w:num>
-  <w:num w:numId="10" w16cid:durableId="296452082">
-    <w:abstractNumId w:val="10"/>
-  </w:num>
-  <w:num w:numId="11" w16cid:durableId="1825388156">
+  <w:num w:numId="19" w16cid:durableId="706955833">
     <w:abstractNumId w:val="6"/>
   </w:num>
-  <w:num w:numId="12" w16cid:durableId="1201283340">
-    <w:abstractNumId w:val="15"/>
-  </w:num>
-  <w:num w:numId="13" w16cid:durableId="902907314">
-    <w:abstractNumId w:val="8"/>
-  </w:num>
-  <w:num w:numId="14" w16cid:durableId="778794122">
-    <w:abstractNumId w:val="18"/>
-  </w:num>
-  <w:num w:numId="15" w16cid:durableId="1925726610">
-    <w:abstractNumId w:val="13"/>
-  </w:num>
-  <w:num w:numId="16" w16cid:durableId="1072389341">
-    <w:abstractNumId w:val="7"/>
-  </w:num>
-  <w:num w:numId="17" w16cid:durableId="1225144173">
-    <w:abstractNumId w:val="14"/>
-  </w:num>
-  <w:num w:numId="18" w16cid:durableId="1070928068">
-    <w:abstractNumId w:val="3"/>
-  </w:num>
-  <w:num w:numId="19" w16cid:durableId="706955833">
-    <w:abstractNumId w:val="5"/>
+  <w:num w:numId="20" w16cid:durableId="689451529">
+    <w:abstractNumId w:val="0"/>
   </w:num>
 </w:numbering>
 </file>

</xml_diff>

<commit_message>
Java core / Classloading - Edited / Supplemented / Added to doc Change ASCII %2F to / Change all unrefactored topics to TBD state Java core / Annotations - Edited / Supplemented / Added to doc Updated .gitignore and .idea deleted from repo
</commit_message>
<xml_diff>
--- a/Quick_cheat_sheet_en.docx
+++ b/Quick_cheat_sheet_en.docx
@@ -1,591 +1,7 @@
 
 <file path=word/document.xml><?xml version="1.0" encoding="utf-8"?>
-<w:document xmlns:wpc="http://schemas.microsoft.com/office/word/2010/wordprocessingCanvas" xmlns:cx="http://schemas.microsoft.com/office/drawing/2014/chartex" xmlns:cx1="http://schemas.microsoft.com/office/drawing/2015/9/8/chartex" xmlns:cx2="http://schemas.microsoft.com/office/drawing/2015/10/21/chartex" xmlns:cx3="http://schemas.microsoft.com/office/drawing/2016/5/9/chartex" xmlns:cx4="http://schemas.microsoft.com/office/drawing/2016/5/10/chartex" xmlns:cx5="http://schemas.microsoft.com/office/drawing/2016/5/11/chartex" xmlns:cx6="http://schemas.microsoft.com/office/drawing/2016/5/12/chartex" xmlns:cx7="http://schemas.microsoft.com/office/drawing/2016/5/13/chartex" xmlns:cx8="http://schemas.microsoft.com/office/drawing/2016/5/14/chartex" xmlns:mc="http://schemas.openxmlformats.org/markup-compatibility/2006" xmlns:aink="http://schemas.microsoft.com/office/drawing/2016/ink" xmlns:am3d="http://schemas.microsoft.com/office/drawing/2017/model3d" xmlns:o="urn:schemas-microsoft-com:office:office" xmlns:oel="http://schemas.microsoft.com/office/2019/extlst" xmlns:r="http://schemas.openxmlformats.org/officeDocument/2006/relationships" xmlns:m="http://schemas.openxmlformats.org/officeDocument/2006/math" xmlns:v="urn:schemas-microsoft-com:vml" xmlns:wp14="http://schemas.microsoft.com/office/word/2010/wordprocessingDrawing" xmlns:wp="http://schemas.openxmlformats.org/drawingml/2006/wordprocessingDrawing" xmlns:w10="urn:schemas-microsoft-com:office:word" xmlns:w="http://schemas.openxmlformats.org/wordprocessingml/2006/main" xmlns:w14="http://schemas.microsoft.com/office/word/2010/wordml" xmlns:w15="http://schemas.microsoft.com/office/word/2012/wordml" xmlns:w16cex="http://schemas.microsoft.com/office/word/2018/wordml/cex" xmlns:w16cid="http://schemas.microsoft.com/office/word/2016/wordml/cid" xmlns:w16="http://schemas.microsoft.com/office/word/2018/wordml" xmlns:w16sdtdh="http://schemas.microsoft.com/office/word/2020/wordml/sdtdatahash" xmlns:w16se="http://schemas.microsoft.com/office/word/2015/wordml/symex" xmlns:wpg="http://schemas.microsoft.com/office/word/2010/wordprocessingGroup" xmlns:wpi="http://schemas.microsoft.com/office/word/2010/wordprocessingInk" xmlns:wne="http://schemas.microsoft.com/office/word/2006/wordml" xmlns:wps="http://schemas.microsoft.com/office/word/2010/wordprocessingShape" mc:Ignorable="w14 w15 w16se w16cid w16 w16cex w16sdtdh wp14">
+<w:document xmlns:wpc="http://schemas.microsoft.com/office/word/2010/wordprocessingCanvas" xmlns:cx="http://schemas.microsoft.com/office/drawing/2014/chartex" xmlns:cx1="http://schemas.microsoft.com/office/drawing/2015/9/8/chartex" xmlns:cx2="http://schemas.microsoft.com/office/drawing/2015/10/21/chartex" xmlns:cx3="http://schemas.microsoft.com/office/drawing/2016/5/9/chartex" xmlns:cx4="http://schemas.microsoft.com/office/drawing/2016/5/10/chartex" xmlns:cx5="http://schemas.microsoft.com/office/drawing/2016/5/11/chartex" xmlns:cx6="http://schemas.microsoft.com/office/drawing/2016/5/12/chartex" xmlns:cx7="http://schemas.microsoft.com/office/drawing/2016/5/13/chartex" xmlns:cx8="http://schemas.microsoft.com/office/drawing/2016/5/14/chartex" xmlns:mc="http://schemas.openxmlformats.org/markup-compatibility/2006" xmlns:aink="http://schemas.microsoft.com/office/drawing/2016/ink" xmlns:am3d="http://schemas.microsoft.com/office/drawing/2017/model3d" xmlns:o="urn:schemas-microsoft-com:office:office" xmlns:oel="http://schemas.microsoft.com/office/2019/extlst" xmlns:r="http://schemas.openxmlformats.org/officeDocument/2006/relationships" xmlns:m="http://schemas.openxmlformats.org/officeDocument/2006/math" xmlns:v="urn:schemas-microsoft-com:vml" xmlns:wp14="http://schemas.microsoft.com/office/word/2010/wordprocessingDrawing" xmlns:wp="http://schemas.openxmlformats.org/drawingml/2006/wordprocessingDrawing" xmlns:w10="urn:schemas-microsoft-com:office:word" xmlns:w="http://schemas.openxmlformats.org/wordprocessingml/2006/main" xmlns:w14="http://schemas.microsoft.com/office/word/2010/wordml" xmlns:w15="http://schemas.microsoft.com/office/word/2012/wordml" xmlns:w16cex="http://schemas.microsoft.com/office/word/2018/wordml/cex" xmlns:w16cid="http://schemas.microsoft.com/office/word/2016/wordml/cid" xmlns:w16="http://schemas.microsoft.com/office/word/2018/wordml" xmlns:w16du="http://schemas.microsoft.com/office/word/2023/wordml/word16du" xmlns:w16sdtdh="http://schemas.microsoft.com/office/word/2020/wordml/sdtdatahash" xmlns:w16se="http://schemas.microsoft.com/office/word/2015/wordml/symex" xmlns:wpg="http://schemas.microsoft.com/office/word/2010/wordprocessingGroup" xmlns:wpi="http://schemas.microsoft.com/office/word/2010/wordprocessingInk" xmlns:wne="http://schemas.microsoft.com/office/word/2006/wordml" xmlns:wps="http://schemas.microsoft.com/office/word/2010/wordprocessingShape" mc:Ignorable="w14 w15 w16se w16cid w16 w16cex w16sdtdh w16du wp14">
   <w:body>
-    <w:p>
-      <w:pPr>
-        <w:pStyle w:val="TOC1"/>
-        <w:rPr>
-          <w:rFonts w:asciiTheme="minorHAnsi" w:eastAsiaTheme="minorEastAsia" w:hAnsiTheme="minorHAnsi" w:cstheme="minorBidi"/>
-          <w:b w:val="0"/>
-          <w:caps w:val="0"/>
-          <w:kern w:val="2"/>
-          <w:sz w:val="24"/>
-          <w:szCs w:val="24"/>
-          <w:lang w:val="ru-RU"/>
-          <w14:ligatures w14:val="standardContextual"/>
-        </w:rPr>
-      </w:pPr>
-      <w:r>
-        <w:rPr>
-          <w:b w:val="0"/>
-          <w:caps w:val="0"/>
-        </w:rPr>
-        <w:fldChar w:fldCharType="begin"/>
-      </w:r>
-      <w:r>
-        <w:rPr>
-          <w:b w:val="0"/>
-          <w:caps w:val="0"/>
-        </w:rPr>
-        <w:instrText xml:space="preserve"> TOC \n \h \z \t "Main topic category;1;Topic;2;Sub topic;3" </w:instrText>
-      </w:r>
-      <w:r>
-        <w:rPr>
-          <w:b w:val="0"/>
-          <w:caps w:val="0"/>
-        </w:rPr>
-        <w:fldChar w:fldCharType="separate"/>
-      </w:r>
-      <w:hyperlink w:anchor="_Toc167285789" w:history="1">
-        <w:r>
-          <w:rPr>
-            <w:rStyle w:val="Hyperlink"/>
-          </w:rPr>
-          <w:t>Java technology stack</w:t>
-        </w:r>
-      </w:hyperlink>
-    </w:p>
-    <w:p>
-      <w:pPr>
-        <w:pStyle w:val="TOC1"/>
-        <w:rPr>
-          <w:rFonts w:asciiTheme="minorHAnsi" w:eastAsiaTheme="minorEastAsia" w:hAnsiTheme="minorHAnsi" w:cstheme="minorBidi"/>
-          <w:b w:val="0"/>
-          <w:caps w:val="0"/>
-          <w:kern w:val="2"/>
-          <w:sz w:val="24"/>
-          <w:szCs w:val="24"/>
-          <w:lang w:val="ru-RU"/>
-          <w14:ligatures w14:val="standardContextual"/>
-        </w:rPr>
-      </w:pPr>
-      <w:hyperlink w:anchor="_Toc167285812" w:history="1">
-        <w:r>
-          <w:rPr>
-            <w:rStyle w:val="Hyperlink"/>
-          </w:rPr>
-          <w:t>Testing</w:t>
-        </w:r>
-      </w:hyperlink>
-    </w:p>
-    <w:p>
-      <w:pPr>
-        <w:pStyle w:val="TOC1"/>
-        <w:rPr>
-          <w:rFonts w:asciiTheme="minorHAnsi" w:eastAsiaTheme="minorEastAsia" w:hAnsiTheme="minorHAnsi" w:cstheme="minorBidi"/>
-          <w:b w:val="0"/>
-          <w:caps w:val="0"/>
-          <w:kern w:val="2"/>
-          <w:sz w:val="24"/>
-          <w:szCs w:val="24"/>
-          <w:lang w:val="ru-RU"/>
-          <w14:ligatures w14:val="standardContextual"/>
-        </w:rPr>
-      </w:pPr>
-      <w:hyperlink w:anchor="_Toc167285816" w:history="1">
-        <w:r>
-          <w:rPr>
-            <w:rStyle w:val="Hyperlink"/>
-          </w:rPr>
-          <w:t>DB</w:t>
-        </w:r>
-      </w:hyperlink>
-    </w:p>
-    <w:p>
-      <w:pPr>
-        <w:pStyle w:val="TOC1"/>
-        <w:rPr>
-          <w:rFonts w:asciiTheme="minorHAnsi" w:eastAsiaTheme="minorEastAsia" w:hAnsiTheme="minorHAnsi" w:cstheme="minorBidi"/>
-          <w:b w:val="0"/>
-          <w:caps w:val="0"/>
-          <w:kern w:val="2"/>
-          <w:sz w:val="24"/>
-          <w:szCs w:val="24"/>
-          <w:lang w:val="ru-RU"/>
-          <w14:ligatures w14:val="standardContextual"/>
-        </w:rPr>
-      </w:pPr>
-      <w:hyperlink w:anchor="_Toc167285839" w:history="1">
-        <w:r>
-          <w:rPr>
-            <w:rStyle w:val="Hyperlink"/>
-          </w:rPr>
-          <w:t>NoSQL</w:t>
-        </w:r>
-      </w:hyperlink>
-    </w:p>
-    <w:p>
-      <w:pPr>
-        <w:pStyle w:val="TOC1"/>
-        <w:rPr>
-          <w:rFonts w:asciiTheme="minorHAnsi" w:eastAsiaTheme="minorEastAsia" w:hAnsiTheme="minorHAnsi" w:cstheme="minorBidi"/>
-          <w:b w:val="0"/>
-          <w:caps w:val="0"/>
-          <w:kern w:val="2"/>
-          <w:sz w:val="24"/>
-          <w:szCs w:val="24"/>
-          <w:lang w:val="ru-RU"/>
-          <w14:ligatures w14:val="standardContextual"/>
-        </w:rPr>
-      </w:pPr>
-      <w:hyperlink w:anchor="_Toc167285848" w:history="1">
-        <w:r>
-          <w:rPr>
-            <w:rStyle w:val="Hyperlink"/>
-          </w:rPr>
-          <w:t>R</w:t>
-        </w:r>
-        <w:r>
-          <w:rPr>
-            <w:rStyle w:val="Hyperlink"/>
-          </w:rPr>
-          <w:t>E</w:t>
-        </w:r>
-        <w:r>
-          <w:rPr>
-            <w:rStyle w:val="Hyperlink"/>
-          </w:rPr>
-          <w:t>ST</w:t>
-        </w:r>
-      </w:hyperlink>
-    </w:p>
-    <w:p>
-      <w:pPr>
-        <w:pStyle w:val="TOC1"/>
-        <w:rPr>
-          <w:rFonts w:asciiTheme="minorHAnsi" w:eastAsiaTheme="minorEastAsia" w:hAnsiTheme="minorHAnsi" w:cstheme="minorBidi"/>
-          <w:b w:val="0"/>
-          <w:caps w:val="0"/>
-          <w:kern w:val="2"/>
-          <w:sz w:val="24"/>
-          <w:szCs w:val="24"/>
-          <w:lang w:val="ru-RU"/>
-          <w14:ligatures w14:val="standardContextual"/>
-        </w:rPr>
-      </w:pPr>
-      <w:hyperlink w:anchor="_Toc167285854" w:history="1">
-        <w:r>
-          <w:rPr>
-            <w:rStyle w:val="Hyperlink"/>
-          </w:rPr>
-          <w:t>Hibernate</w:t>
-        </w:r>
-      </w:hyperlink>
-    </w:p>
-    <w:p>
-      <w:pPr>
-        <w:pStyle w:val="TOC1"/>
-        <w:rPr>
-          <w:rFonts w:asciiTheme="minorHAnsi" w:eastAsiaTheme="minorEastAsia" w:hAnsiTheme="minorHAnsi" w:cstheme="minorBidi"/>
-          <w:b w:val="0"/>
-          <w:caps w:val="0"/>
-          <w:kern w:val="2"/>
-          <w:sz w:val="24"/>
-          <w:szCs w:val="24"/>
-          <w:lang w:val="ru-RU"/>
-          <w14:ligatures w14:val="standardContextual"/>
-        </w:rPr>
-      </w:pPr>
-      <w:hyperlink w:anchor="_Toc167285857" w:history="1">
-        <w:r>
-          <w:rPr>
-            <w:rStyle w:val="Hyperlink"/>
-          </w:rPr>
-          <w:t>Build Tools</w:t>
-        </w:r>
-      </w:hyperlink>
-    </w:p>
-    <w:p>
-      <w:pPr>
-        <w:pStyle w:val="TOC1"/>
-        <w:rPr>
-          <w:rFonts w:asciiTheme="minorHAnsi" w:eastAsiaTheme="minorEastAsia" w:hAnsiTheme="minorHAnsi" w:cstheme="minorBidi"/>
-          <w:b w:val="0"/>
-          <w:caps w:val="0"/>
-          <w:kern w:val="2"/>
-          <w:sz w:val="24"/>
-          <w:szCs w:val="24"/>
-          <w:lang w:val="ru-RU"/>
-          <w14:ligatures w14:val="standardContextual"/>
-        </w:rPr>
-      </w:pPr>
-      <w:hyperlink w:anchor="_Toc167285859" w:history="1">
-        <w:r>
-          <w:rPr>
-            <w:rStyle w:val="Hyperlink"/>
-          </w:rPr>
-          <w:t>Spring</w:t>
-        </w:r>
-      </w:hyperlink>
-    </w:p>
-    <w:p>
-      <w:pPr>
-        <w:pStyle w:val="TOC1"/>
-        <w:rPr>
-          <w:rFonts w:asciiTheme="minorHAnsi" w:eastAsiaTheme="minorEastAsia" w:hAnsiTheme="minorHAnsi" w:cstheme="minorBidi"/>
-          <w:b w:val="0"/>
-          <w:caps w:val="0"/>
-          <w:kern w:val="2"/>
-          <w:sz w:val="24"/>
-          <w:szCs w:val="24"/>
-          <w:lang w:val="ru-RU"/>
-          <w14:ligatures w14:val="standardContextual"/>
-        </w:rPr>
-      </w:pPr>
-      <w:hyperlink w:anchor="_Toc167285920" w:history="1">
-        <w:r>
-          <w:rPr>
-            <w:rStyle w:val="Hyperlink"/>
-          </w:rPr>
-          <w:t>MQ</w:t>
-        </w:r>
-      </w:hyperlink>
-    </w:p>
-    <w:p>
-      <w:pPr>
-        <w:pStyle w:val="TOC1"/>
-        <w:rPr>
-          <w:rFonts w:asciiTheme="minorHAnsi" w:eastAsiaTheme="minorEastAsia" w:hAnsiTheme="minorHAnsi" w:cstheme="minorBidi"/>
-          <w:b w:val="0"/>
-          <w:caps w:val="0"/>
-          <w:kern w:val="2"/>
-          <w:sz w:val="24"/>
-          <w:szCs w:val="24"/>
-          <w:lang w:val="ru-RU"/>
-          <w14:ligatures w14:val="standardContextual"/>
-        </w:rPr>
-      </w:pPr>
-      <w:hyperlink w:anchor="_Toc167285924" w:history="1">
-        <w:r>
-          <w:rPr>
-            <w:rStyle w:val="Hyperlink"/>
-          </w:rPr>
-          <w:t>Web Servers</w:t>
-        </w:r>
-      </w:hyperlink>
-    </w:p>
-    <w:p>
-      <w:pPr>
-        <w:pStyle w:val="TOC1"/>
-        <w:rPr>
-          <w:rFonts w:asciiTheme="minorHAnsi" w:eastAsiaTheme="minorEastAsia" w:hAnsiTheme="minorHAnsi" w:cstheme="minorBidi"/>
-          <w:b w:val="0"/>
-          <w:caps w:val="0"/>
-          <w:kern w:val="2"/>
-          <w:sz w:val="24"/>
-          <w:szCs w:val="24"/>
-          <w:lang w:val="ru-RU"/>
-          <w14:ligatures w14:val="standardContextual"/>
-        </w:rPr>
-      </w:pPr>
-      <w:hyperlink w:anchor="_Toc167285927" w:history="1">
-        <w:r>
-          <w:rPr>
-            <w:rStyle w:val="Hyperlink"/>
-          </w:rPr>
-          <w:t>GIT</w:t>
-        </w:r>
-      </w:hyperlink>
-    </w:p>
-    <w:p>
-      <w:pPr>
-        <w:pStyle w:val="TOC1"/>
-        <w:rPr>
-          <w:rFonts w:asciiTheme="minorHAnsi" w:eastAsiaTheme="minorEastAsia" w:hAnsiTheme="minorHAnsi" w:cstheme="minorBidi"/>
-          <w:b w:val="0"/>
-          <w:caps w:val="0"/>
-          <w:kern w:val="2"/>
-          <w:sz w:val="24"/>
-          <w:szCs w:val="24"/>
-          <w:lang w:val="ru-RU"/>
-          <w14:ligatures w14:val="standardContextual"/>
-        </w:rPr>
-      </w:pPr>
-      <w:hyperlink w:anchor="_Toc167285933" w:history="1">
-        <w:r>
-          <w:rPr>
-            <w:rStyle w:val="Hyperlink"/>
-          </w:rPr>
-          <w:t>Dev Ops tech stack</w:t>
-        </w:r>
-      </w:hyperlink>
-    </w:p>
-    <w:p>
-      <w:pPr>
-        <w:pStyle w:val="TOC1"/>
-        <w:rPr>
-          <w:rFonts w:asciiTheme="minorHAnsi" w:eastAsiaTheme="minorEastAsia" w:hAnsiTheme="minorHAnsi" w:cstheme="minorBidi"/>
-          <w:b w:val="0"/>
-          <w:caps w:val="0"/>
-          <w:kern w:val="2"/>
-          <w:sz w:val="24"/>
-          <w:szCs w:val="24"/>
-          <w:lang w:val="ru-RU"/>
-          <w14:ligatures w14:val="standardContextual"/>
-        </w:rPr>
-      </w:pPr>
-      <w:hyperlink w:anchor="_Toc167285981" w:history="1">
-        <w:r>
-          <w:rPr>
-            <w:rStyle w:val="Hyperlink"/>
-          </w:rPr>
-          <w:t>Ar</w:t>
-        </w:r>
-        <w:r>
-          <w:rPr>
-            <w:rStyle w:val="Hyperlink"/>
-          </w:rPr>
-          <w:t>c</w:t>
-        </w:r>
-        <w:r>
-          <w:rPr>
-            <w:rStyle w:val="Hyperlink"/>
-          </w:rPr>
-          <w:t>hitecture</w:t>
-        </w:r>
-      </w:hyperlink>
-    </w:p>
-    <w:p>
-      <w:pPr>
-        <w:pStyle w:val="TOC1"/>
-        <w:rPr>
-          <w:rFonts w:asciiTheme="minorHAnsi" w:eastAsiaTheme="minorEastAsia" w:hAnsiTheme="minorHAnsi" w:cstheme="minorBidi"/>
-          <w:b w:val="0"/>
-          <w:caps w:val="0"/>
-          <w:kern w:val="2"/>
-          <w:sz w:val="24"/>
-          <w:szCs w:val="24"/>
-          <w:lang w:val="ru-RU"/>
-          <w14:ligatures w14:val="standardContextual"/>
-        </w:rPr>
-      </w:pPr>
-      <w:hyperlink w:anchor="_Toc167286013" w:history="1">
-        <w:r>
-          <w:rPr>
-            <w:rStyle w:val="Hyperlink"/>
-          </w:rPr>
-          <w:t>Security</w:t>
-        </w:r>
-      </w:hyperlink>
-    </w:p>
-    <w:p>
-      <w:pPr>
-        <w:pStyle w:val="TOC1"/>
-        <w:rPr>
-          <w:rFonts w:asciiTheme="minorHAnsi" w:eastAsiaTheme="minorEastAsia" w:hAnsiTheme="minorHAnsi" w:cstheme="minorBidi"/>
-          <w:b w:val="0"/>
-          <w:caps w:val="0"/>
-          <w:kern w:val="2"/>
-          <w:sz w:val="24"/>
-          <w:szCs w:val="24"/>
-          <w:lang w:val="ru-RU"/>
-          <w14:ligatures w14:val="standardContextual"/>
-        </w:rPr>
-      </w:pPr>
-      <w:hyperlink w:anchor="_Toc167286029" w:history="1">
-        <w:r>
-          <w:rPr>
-            <w:rStyle w:val="Hyperlink"/>
-          </w:rPr>
-          <w:t>Fro</w:t>
-        </w:r>
-        <w:r>
-          <w:rPr>
-            <w:rStyle w:val="Hyperlink"/>
-          </w:rPr>
-          <w:t>n</w:t>
-        </w:r>
-        <w:r>
-          <w:rPr>
-            <w:rStyle w:val="Hyperlink"/>
-          </w:rPr>
-          <w:t>tend tech stack</w:t>
-        </w:r>
-      </w:hyperlink>
-    </w:p>
-    <w:p>
-      <w:pPr>
-        <w:pStyle w:val="TOC1"/>
-        <w:rPr>
-          <w:rFonts w:asciiTheme="minorHAnsi" w:eastAsiaTheme="minorEastAsia" w:hAnsiTheme="minorHAnsi" w:cstheme="minorBidi"/>
-          <w:b w:val="0"/>
-          <w:caps w:val="0"/>
-          <w:kern w:val="2"/>
-          <w:sz w:val="24"/>
-          <w:szCs w:val="24"/>
-          <w:lang w:val="ru-RU"/>
-          <w14:ligatures w14:val="standardContextual"/>
-        </w:rPr>
-      </w:pPr>
-      <w:hyperlink w:anchor="_Toc167286038" w:history="1">
-        <w:r>
-          <w:rPr>
-            <w:rStyle w:val="Hyperlink"/>
-          </w:rPr>
-          <w:t>Another Techs</w:t>
-        </w:r>
-      </w:hyperlink>
-    </w:p>
-    <w:p>
-      <w:pPr>
-        <w:pStyle w:val="TOC1"/>
-        <w:rPr>
-          <w:rFonts w:asciiTheme="minorHAnsi" w:eastAsiaTheme="minorEastAsia" w:hAnsiTheme="minorHAnsi" w:cstheme="minorBidi"/>
-          <w:b w:val="0"/>
-          <w:caps w:val="0"/>
-          <w:kern w:val="2"/>
-          <w:sz w:val="24"/>
-          <w:szCs w:val="24"/>
-          <w:lang w:val="ru-RU"/>
-          <w14:ligatures w14:val="standardContextual"/>
-        </w:rPr>
-      </w:pPr>
-      <w:hyperlink w:anchor="_Toc167286040" w:history="1">
-        <w:r>
-          <w:rPr>
-            <w:rStyle w:val="Hyperlink"/>
-          </w:rPr>
-          <w:t>Soft skills</w:t>
-        </w:r>
-      </w:hyperlink>
-    </w:p>
-    <w:p>
-      <w:pPr>
-        <w:pStyle w:val="Basictext"/>
-        <w:rPr>
-          <w:rFonts w:cs="Calibri"/>
-          <w:b/>
-          <w:caps/>
-          <w:noProof/>
-          <w:sz w:val="20"/>
-          <w:szCs w:val="20"/>
-        </w:rPr>
-      </w:pPr>
-    </w:p>
-    <w:p>
-      <w:pPr>
-        <w:pStyle w:val="Basictext"/>
-        <w:rPr>
-          <w:rFonts w:cs="Calibri"/>
-          <w:b/>
-          <w:caps/>
-          <w:noProof/>
-          <w:sz w:val="20"/>
-          <w:szCs w:val="20"/>
-        </w:rPr>
-      </w:pPr>
-    </w:p>
-    <w:p>
-      <w:pPr>
-        <w:pStyle w:val="Basictext"/>
-        <w:rPr>
-          <w:rFonts w:cs="Calibri"/>
-          <w:b/>
-          <w:caps/>
-          <w:noProof/>
-          <w:sz w:val="20"/>
-          <w:szCs w:val="20"/>
-        </w:rPr>
-      </w:pPr>
-    </w:p>
-    <w:p>
-      <w:pPr>
-        <w:pStyle w:val="Basictext"/>
-        <w:rPr>
-          <w:rFonts w:cs="Calibri"/>
-          <w:b/>
-          <w:caps/>
-          <w:noProof/>
-          <w:sz w:val="20"/>
-          <w:szCs w:val="20"/>
-        </w:rPr>
-      </w:pPr>
-    </w:p>
-    <w:p>
-      <w:pPr>
-        <w:pStyle w:val="Basictext"/>
-        <w:rPr>
-          <w:rFonts w:cs="Calibri"/>
-          <w:b/>
-          <w:caps/>
-          <w:noProof/>
-          <w:sz w:val="20"/>
-          <w:szCs w:val="20"/>
-        </w:rPr>
-      </w:pPr>
-    </w:p>
-    <w:p>
-      <w:pPr>
-        <w:pStyle w:val="Basictext"/>
-        <w:rPr>
-          <w:rFonts w:cs="Calibri"/>
-          <w:b/>
-          <w:caps/>
-          <w:noProof/>
-          <w:sz w:val="20"/>
-          <w:szCs w:val="20"/>
-        </w:rPr>
-      </w:pPr>
-    </w:p>
-    <w:p>
-      <w:pPr>
-        <w:pStyle w:val="Basictext"/>
-        <w:rPr>
-          <w:rFonts w:cs="Calibri"/>
-          <w:b/>
-          <w:caps/>
-          <w:noProof/>
-          <w:sz w:val="20"/>
-          <w:szCs w:val="20"/>
-        </w:rPr>
-      </w:pPr>
-    </w:p>
-    <w:p>
-      <w:pPr>
-        <w:pStyle w:val="Basictext"/>
-        <w:rPr>
-          <w:rFonts w:cs="Calibri"/>
-          <w:b/>
-          <w:caps/>
-          <w:noProof/>
-          <w:sz w:val="20"/>
-          <w:szCs w:val="20"/>
-        </w:rPr>
-      </w:pPr>
-    </w:p>
-    <w:p>
-      <w:pPr>
-        <w:pStyle w:val="Basictext"/>
-        <w:rPr>
-          <w:rFonts w:cs="Calibri"/>
-          <w:b/>
-          <w:caps/>
-          <w:noProof/>
-          <w:sz w:val="20"/>
-          <w:szCs w:val="20"/>
-        </w:rPr>
-      </w:pPr>
-    </w:p>
-    <w:p>
-      <w:pPr>
-        <w:pStyle w:val="Basictext"/>
-      </w:pPr>
-      <w:r>
-        <w:rPr>
-          <w:rFonts w:cs="Calibri"/>
-          <w:b/>
-          <w:caps/>
-          <w:noProof/>
-          <w:sz w:val="20"/>
-          <w:szCs w:val="20"/>
-        </w:rPr>
-        <w:fldChar w:fldCharType="end"/>
-      </w:r>
-      <w:r>
-        <w:tab/>
-      </w:r>
-    </w:p>
     <w:p>
       <w:pPr>
         <w:pStyle w:val="Maintopiccategory"/>
@@ -1167,6 +583,218 @@
     </w:p>
     <w:p>
       <w:pPr>
+        <w:pStyle w:val="Subtopic"/>
+      </w:pPr>
+      <w:r>
+        <w:t>Annotations</w:t>
+      </w:r>
+    </w:p>
+    <w:p>
+      <w:pPr>
+        <w:pStyle w:val="Basictext"/>
+      </w:pPr>
+      <w:r>
+        <w:t>+</w:t>
+      </w:r>
+      <w:r>
+        <w:t xml:space="preserve"> </w:t>
+      </w:r>
+      <w:r>
+        <w:rPr>
+          <w:b/>
+          <w:bCs/>
+        </w:rPr>
+        <w:t>Code Clarity</w:t>
+      </w:r>
+      <w:r>
+        <w:rPr>
+          <w:b/>
+          <w:bCs/>
+        </w:rPr>
+        <w:t xml:space="preserve">: </w:t>
+      </w:r>
+      <w:r>
+        <w:t>can make the code easier to read and maintain by reducing the boilerplate</w:t>
+      </w:r>
+    </w:p>
+    <w:p>
+      <w:pPr>
+        <w:pStyle w:val="Basictext"/>
+      </w:pPr>
+      <w:r>
+        <w:t xml:space="preserve">+ </w:t>
+      </w:r>
+      <w:r>
+        <w:rPr>
+          <w:b/>
+          <w:bCs/>
+        </w:rPr>
+        <w:t>Compile-Time</w:t>
+      </w:r>
+      <w:r>
+        <w:rPr>
+          <w:b/>
+          <w:bCs/>
+        </w:rPr>
+        <w:t xml:space="preserve"> Error</w:t>
+      </w:r>
+      <w:r>
+        <w:rPr>
+          <w:b/>
+          <w:bCs/>
+        </w:rPr>
+        <w:t xml:space="preserve"> Checking</w:t>
+      </w:r>
+    </w:p>
+    <w:p>
+      <w:pPr>
+        <w:pStyle w:val="Basictext"/>
+      </w:pPr>
+      <w:r>
+        <w:t xml:space="preserve">+ </w:t>
+      </w:r>
+      <w:r>
+        <w:rPr>
+          <w:b/>
+          <w:bCs/>
+        </w:rPr>
+        <w:t>Flexibility</w:t>
+      </w:r>
+      <w:r>
+        <w:rPr>
+          <w:b/>
+          <w:bCs/>
+        </w:rPr>
+        <w:t xml:space="preserve">: </w:t>
+      </w:r>
+      <w:r>
+        <w:t xml:space="preserve">allow </w:t>
+      </w:r>
+      <w:r>
+        <w:t xml:space="preserve">make </w:t>
+      </w:r>
+      <w:r>
+        <w:t>code configurations and reduce config files.</w:t>
+      </w:r>
+    </w:p>
+    <w:p>
+      <w:pPr>
+        <w:pStyle w:val="Basictext"/>
+      </w:pPr>
+      <w:r>
+        <w:t xml:space="preserve">- </w:t>
+      </w:r>
+      <w:r>
+        <w:rPr>
+          <w:b/>
+          <w:bCs/>
+        </w:rPr>
+        <w:t>Runtime Overhead</w:t>
+      </w:r>
+      <w:r>
+        <w:t xml:space="preserve"> (runtime reflection </w:t>
+      </w:r>
+      <w:r>
+        <w:t>can lead to performance degradation</w:t>
+      </w:r>
+      <w:r>
+        <w:t>)</w:t>
+      </w:r>
+    </w:p>
+    <w:p>
+      <w:pPr>
+        <w:pStyle w:val="Basictext"/>
+        <w:rPr>
+          <w:b/>
+          <w:bCs/>
+        </w:rPr>
+      </w:pPr>
+      <w:r>
+        <w:t xml:space="preserve">- </w:t>
+      </w:r>
+      <w:r>
+        <w:rPr>
+          <w:b/>
+          <w:bCs/>
+        </w:rPr>
+        <w:t>Increased Complexity</w:t>
+      </w:r>
+    </w:p>
+    <w:p>
+      <w:pPr>
+        <w:pStyle w:val="Basictext"/>
+        <w:rPr>
+          <w:b/>
+          <w:bCs/>
+        </w:rPr>
+      </w:pPr>
+      <w:r>
+        <w:t xml:space="preserve">- </w:t>
+      </w:r>
+      <w:r>
+        <w:rPr>
+          <w:b/>
+          <w:bCs/>
+        </w:rPr>
+        <w:t>Dependency</w:t>
+      </w:r>
+      <w:r>
+        <w:rPr>
+          <w:b/>
+          <w:bCs/>
+        </w:rPr>
+        <w:t xml:space="preserve"> to framework</w:t>
+      </w:r>
+    </w:p>
+    <w:p>
+      <w:pPr>
+        <w:pStyle w:val="Necessarynote"/>
+        <w:rPr>
+          <w:b/>
+          <w:bCs/>
+        </w:rPr>
+      </w:pPr>
+      <w:r>
+        <w:rPr>
+          <w:b/>
+          <w:bCs/>
+        </w:rPr>
+        <w:t>Min performance impact:</w:t>
+      </w:r>
+    </w:p>
+    <w:p>
+      <w:pPr>
+        <w:pStyle w:val="Necessarynote"/>
+      </w:pPr>
+      <w:r>
+        <w:t xml:space="preserve">Use Compile-Time Annotations </w:t>
+      </w:r>
+      <w:r>
+        <w:t xml:space="preserve">/ </w:t>
+      </w:r>
+      <w:r>
+        <w:t>Cache Reflective Data</w:t>
+      </w:r>
+      <w:r>
+        <w:t xml:space="preserve"> / </w:t>
+      </w:r>
+      <w:r>
+        <w:t>Limit Reflection</w:t>
+      </w:r>
+      <w:r>
+        <w:t xml:space="preserve"> /</w:t>
+      </w:r>
+    </w:p>
+    <w:p>
+      <w:pPr>
+        <w:pStyle w:val="Necessarynote"/>
+      </w:pPr>
+      <w:r>
+        <w:t>Use Proxies and Code Generation</w:t>
+      </w:r>
+    </w:p>
+    <w:p>
+      <w:pPr>
         <w:spacing w:after="40"/>
         <w:rPr>
           <w:rFonts w:ascii="Arial" w:hAnsi="Arial" w:cs="Arial"/>
@@ -1184,7 +812,7 @@
           <w:szCs w:val="12"/>
           <w:lang w:val="en-US"/>
         </w:rPr>
-        <w:t>Meta</w:t>
+        <w:t>Meta-annotation</w:t>
       </w:r>
       <w:r>
         <w:rPr>
@@ -1193,7 +821,7 @@
           <w:szCs w:val="12"/>
           <w:lang w:val="en-US"/>
         </w:rPr>
-        <w:t xml:space="preserve"> annotations that extend the behavior of already created annotations.</w:t>
+        <w:t xml:space="preserve"> is an annotation that is used to annotate other annotations.</w:t>
       </w:r>
     </w:p>
     <w:p>
@@ -1213,7 +841,7 @@
           <w:szCs w:val="12"/>
           <w:lang w:val="en-US"/>
         </w:rPr>
-        <w:t>@Target @</w:t>
+        <w:t xml:space="preserve">@Target </w:t>
       </w:r>
       <w:r>
         <w:rPr>
@@ -1222,19 +850,160 @@
           <w:szCs w:val="12"/>
           <w:lang w:val="en-US"/>
         </w:rPr>
-        <w:t>Retention</w:t>
-      </w:r>
-    </w:p>
-    <w:p>
-      <w:pPr>
-        <w:spacing w:after="40"/>
+        <w:t>(</w:t>
+      </w:r>
+      <w:r>
         <w:rPr>
           <w:rFonts w:ascii="Arial" w:hAnsi="Arial" w:cs="Arial"/>
           <w:sz w:val="12"/>
           <w:szCs w:val="12"/>
           <w:lang w:val="en-US"/>
         </w:rPr>
-      </w:pPr>
+        <w:t xml:space="preserve">Java elements </w:t>
+      </w:r>
+      <w:r>
+        <w:rPr>
+          <w:rFonts w:ascii="Arial" w:hAnsi="Arial" w:cs="Arial"/>
+          <w:sz w:val="12"/>
+          <w:szCs w:val="12"/>
+          <w:lang w:val="en-US"/>
+        </w:rPr>
+        <w:t>to apply)</w:t>
+      </w:r>
+    </w:p>
+    <w:p>
+      <w:pPr>
+        <w:spacing w:after="40"/>
+        <w:rPr>
+          <w:rFonts w:ascii="Arial" w:hAnsi="Arial" w:cs="Arial"/>
+          <w:sz w:val="12"/>
+          <w:szCs w:val="12"/>
+          <w:lang w:val="en-US"/>
+        </w:rPr>
+      </w:pPr>
+      <w:r>
+        <w:rPr>
+          <w:rFonts w:ascii="Arial" w:hAnsi="Arial" w:cs="Arial"/>
+          <w:sz w:val="12"/>
+          <w:szCs w:val="12"/>
+          <w:lang w:val="en-US"/>
+        </w:rPr>
+        <w:t>@</w:t>
+      </w:r>
+      <w:r>
+        <w:rPr>
+          <w:rFonts w:ascii="Arial" w:hAnsi="Arial" w:cs="Arial"/>
+          <w:sz w:val="12"/>
+          <w:szCs w:val="12"/>
+          <w:lang w:val="en-US"/>
+        </w:rPr>
+        <w:t>Retention</w:t>
+      </w:r>
+      <w:r>
+        <w:rPr>
+          <w:rFonts w:ascii="Arial" w:hAnsi="Arial" w:cs="Arial"/>
+          <w:sz w:val="12"/>
+          <w:szCs w:val="12"/>
+          <w:lang w:val="en-US"/>
+        </w:rPr>
+        <w:t xml:space="preserve"> (source / class / runtime)</w:t>
+      </w:r>
+    </w:p>
+    <w:p>
+      <w:pPr>
+        <w:spacing w:after="40"/>
+        <w:rPr>
+          <w:rFonts w:ascii="Arial" w:hAnsi="Arial" w:cs="Arial"/>
+          <w:sz w:val="12"/>
+          <w:szCs w:val="12"/>
+          <w:lang w:val="en-US"/>
+        </w:rPr>
+      </w:pPr>
+      <w:r>
+        <w:rPr>
+          <w:rFonts w:ascii="Arial" w:hAnsi="Arial" w:cs="Arial"/>
+          <w:sz w:val="12"/>
+          <w:szCs w:val="12"/>
+          <w:lang w:val="en-US"/>
+        </w:rPr>
+        <w:t>@Inherited</w:t>
+      </w:r>
+      <w:r>
+        <w:rPr>
+          <w:rFonts w:ascii="Arial" w:hAnsi="Arial" w:cs="Arial"/>
+          <w:sz w:val="12"/>
+          <w:szCs w:val="12"/>
+          <w:lang w:val="en-US"/>
+        </w:rPr>
+        <w:t xml:space="preserve"> (subclasses will inherit all annotations of parent)</w:t>
+      </w:r>
+    </w:p>
+    <w:p>
+      <w:pPr>
+        <w:spacing w:after="40"/>
+        <w:rPr>
+          <w:rFonts w:ascii="Arial" w:hAnsi="Arial" w:cs="Arial"/>
+          <w:sz w:val="12"/>
+          <w:szCs w:val="12"/>
+          <w:lang w:val="en-US"/>
+        </w:rPr>
+      </w:pPr>
+      <w:r>
+        <w:rPr>
+          <w:rFonts w:ascii="Arial" w:hAnsi="Arial" w:cs="Arial"/>
+          <w:sz w:val="12"/>
+          <w:szCs w:val="12"/>
+          <w:lang w:val="en-US"/>
+        </w:rPr>
+        <w:t>@Documented</w:t>
+      </w:r>
+      <w:r>
+        <w:rPr>
+          <w:rFonts w:ascii="Arial" w:hAnsi="Arial" w:cs="Arial"/>
+          <w:sz w:val="12"/>
+          <w:szCs w:val="12"/>
+          <w:lang w:val="en-US"/>
+        </w:rPr>
+        <w:t xml:space="preserve"> – for java auto doc</w:t>
+      </w:r>
+    </w:p>
+    <w:p>
+      <w:pPr>
+        <w:spacing w:after="40"/>
+        <w:rPr>
+          <w:rFonts w:ascii="Arial" w:hAnsi="Arial" w:cs="Arial"/>
+          <w:sz w:val="12"/>
+          <w:szCs w:val="12"/>
+          <w:lang w:val="en-US"/>
+        </w:rPr>
+      </w:pPr>
+      <w:r>
+        <w:rPr>
+          <w:rFonts w:ascii="Arial" w:hAnsi="Arial" w:cs="Arial"/>
+          <w:sz w:val="12"/>
+          <w:szCs w:val="12"/>
+          <w:lang w:val="en-US"/>
+        </w:rPr>
+        <w:t>@Repeatable</w:t>
+      </w:r>
+      <w:r>
+        <w:rPr>
+          <w:rFonts w:ascii="Arial" w:hAnsi="Arial" w:cs="Arial"/>
+          <w:sz w:val="12"/>
+          <w:szCs w:val="12"/>
+          <w:lang w:val="en-US"/>
+        </w:rPr>
+        <w:t xml:space="preserve"> – multiple annotations for the same element</w:t>
+      </w:r>
+      <w:r>
+        <w:rPr>
+          <w:rFonts w:ascii="Arial" w:hAnsi="Arial" w:cs="Arial"/>
+          <w:sz w:val="12"/>
+          <w:szCs w:val="12"/>
+          <w:lang w:val="en-US"/>
+        </w:rPr>
+        <w:t xml:space="preserve"> (ex. @Role or @Profile) </w:t>
+      </w:r>
     </w:p>
     <w:p>
       <w:pPr>
@@ -4715,7 +4484,6 @@
           <w:b/>
           <w:bCs/>
         </w:rPr>
-        <w:lastRenderedPageBreak/>
         <w:t xml:space="preserve">StampedLock </w:t>
       </w:r>
     </w:p>
@@ -5242,6 +5010,7 @@
           <w:b/>
           <w:bCs/>
         </w:rPr>
+        <w:lastRenderedPageBreak/>
         <w:t xml:space="preserve">Exchanger </w:t>
       </w:r>
       <w:r>
@@ -5981,33 +5750,338 @@
         <w:pStyle w:val="Basictext"/>
       </w:pPr>
       <w:r>
-        <w:t xml:space="preserve">is responsible for </w:t>
-      </w:r>
-      <w:r>
-        <w:rPr>
-          <w:b/>
-          <w:bCs/>
-        </w:rPr>
-        <w:t>loading classes</w:t>
-      </w:r>
-      <w:r>
-        <w:t xml:space="preserve"> into the JVM</w:t>
-      </w:r>
-      <w:r>
-        <w:t xml:space="preserve">. </w:t>
-      </w:r>
-      <w:r>
-        <w:t>Classloader reads the class</w:t>
+        <w:rPr>
+          <w:b/>
+          <w:bCs/>
+        </w:rPr>
+        <w:t>Need for</w:t>
       </w:r>
       <w:r>
         <w:t xml:space="preserve"> </w:t>
       </w:r>
       <w:r>
-        <w:t>from a network location</w:t>
-      </w:r>
-      <w:r>
-        <w:t xml:space="preserve"> , and then creates a `Class` object that represents the class.</w:t>
-      </w:r>
+        <w:t xml:space="preserve">Dynamic modules loading / Hot deployment (without app stopping) / Security loading / Loading from nonstandard sources </w:t>
+      </w:r>
+    </w:p>
+    <w:p>
+      <w:pPr>
+        <w:pStyle w:val="Basictext"/>
+        <w:rPr>
+          <w:b/>
+          <w:bCs/>
+        </w:rPr>
+      </w:pPr>
+      <w:r>
+        <w:rPr>
+          <w:b/>
+          <w:bCs/>
+        </w:rPr>
+        <w:t>LC:</w:t>
+      </w:r>
+    </w:p>
+    <w:p>
+      <w:pPr>
+        <w:pStyle w:val="Basictext"/>
+      </w:pPr>
+      <w:r>
+        <w:t>1. Loading (Lazy by triggering and inmem init)</w:t>
+      </w:r>
+    </w:p>
+    <w:p>
+      <w:pPr>
+        <w:pStyle w:val="Basictext"/>
+      </w:pPr>
+      <w:r>
+        <w:t xml:space="preserve">2. Linking </w:t>
+      </w:r>
+    </w:p>
+    <w:p>
+      <w:pPr>
+        <w:pStyle w:val="Basictext"/>
+      </w:pPr>
+      <w:r>
+        <w:t>- Verification of the class file</w:t>
+      </w:r>
+    </w:p>
+    <w:p>
+      <w:pPr>
+        <w:pStyle w:val="Basictext"/>
+      </w:pPr>
+      <w:r>
+        <w:t xml:space="preserve">- Preparation init mem for class </w:t>
+      </w:r>
+    </w:p>
+    <w:p>
+      <w:pPr>
+        <w:pStyle w:val="Basictext"/>
+      </w:pPr>
+      <w:r>
+        <w:t>- Replace all objects with direct refs.</w:t>
+      </w:r>
+    </w:p>
+    <w:p>
+      <w:pPr>
+        <w:pStyle w:val="Basictext"/>
+      </w:pPr>
+      <w:r>
+        <w:t xml:space="preserve">3. Initialization (when class is used for the first time) </w:t>
+      </w:r>
+      <w:r>
+        <w:t>–</w:t>
+      </w:r>
+      <w:r>
+        <w:t xml:space="preserve"> </w:t>
+      </w:r>
+      <w:r>
+        <w:t>access static fields / init blocks / ensures that superclass also init</w:t>
+      </w:r>
+    </w:p>
+    <w:p>
+      <w:pPr>
+        <w:pStyle w:val="Basictext"/>
+      </w:pPr>
+      <w:r>
+        <w:t>4. Usage / 5. Deletion</w:t>
+      </w:r>
+    </w:p>
+    <w:p>
+      <w:pPr>
+        <w:pStyle w:val="Basictext"/>
+        <w:rPr>
+          <w:b/>
+          <w:bCs/>
+        </w:rPr>
+      </w:pPr>
+      <w:r>
+        <w:rPr>
+          <w:b/>
+          <w:bCs/>
+        </w:rPr>
+        <w:t xml:space="preserve">Types: </w:t>
+      </w:r>
+    </w:p>
+    <w:p>
+      <w:pPr>
+        <w:pStyle w:val="Basictext"/>
+      </w:pPr>
+      <w:r>
+        <w:t xml:space="preserve">1. Bootstrap: parent of all class loaders (It loads the core Java APIs) </w:t>
+      </w:r>
+      <w:r>
+        <w:rPr>
+          <w:rStyle w:val="NecessarynoteChar"/>
+        </w:rPr>
+        <w:t>Part of JVM</w:t>
+      </w:r>
+    </w:p>
+    <w:p>
+      <w:pPr>
+        <w:pStyle w:val="Basictext"/>
+      </w:pPr>
+      <w:r>
+        <w:t xml:space="preserve">2. Extension </w:t>
+      </w:r>
+      <w:r>
+        <w:t>(loading extensions libs)</w:t>
+      </w:r>
+    </w:p>
+    <w:p>
+      <w:pPr>
+        <w:pStyle w:val="Basictext"/>
+      </w:pPr>
+      <w:r>
+        <w:t xml:space="preserve">3. </w:t>
+      </w:r>
+      <w:r>
+        <w:t>System/Application</w:t>
+      </w:r>
+      <w:r>
+        <w:t xml:space="preserve"> (It is responsible for loading all the app classes)</w:t>
+      </w:r>
+    </w:p>
+    <w:p>
+      <w:pPr>
+        <w:pStyle w:val="Basictext"/>
+      </w:pPr>
+      <w:r>
+        <w:t xml:space="preserve">4. Custom </w:t>
+      </w:r>
+    </w:p>
+    <w:p>
+      <w:pPr>
+        <w:pStyle w:val="Basictext"/>
+        <w:rPr>
+          <w:b/>
+          <w:bCs/>
+        </w:rPr>
+      </w:pPr>
+      <w:r>
+        <w:rPr>
+          <w:b/>
+          <w:bCs/>
+        </w:rPr>
+        <w:t>Delegation model</w:t>
+      </w:r>
+    </w:p>
+    <w:p>
+      <w:pPr>
+        <w:pStyle w:val="Basictext"/>
+      </w:pPr>
+      <w:r>
+        <w:t>When a class loader is asked to load a class, it delegates the task to its parent class loader and load it only if parent can’t (preventing multi file versions)</w:t>
+      </w:r>
+    </w:p>
+    <w:p>
+      <w:pPr>
+        <w:pStyle w:val="Basictext"/>
+        <w:rPr>
+          <w:b/>
+          <w:bCs/>
+        </w:rPr>
+      </w:pPr>
+      <w:r>
+        <w:rPr>
+          <w:b/>
+          <w:bCs/>
+        </w:rPr>
+        <w:t>Custom class creation</w:t>
+      </w:r>
+    </w:p>
+    <w:p>
+      <w:pPr>
+        <w:pStyle w:val="Basictext"/>
+      </w:pPr>
+      <w:r>
+        <w:t xml:space="preserve">- Extend </w:t>
+      </w:r>
+      <w:r>
+        <w:t>ClassLoader</w:t>
+      </w:r>
+      <w:r>
+        <w:t xml:space="preserve"> class </w:t>
+      </w:r>
+    </w:p>
+    <w:p>
+      <w:pPr>
+        <w:pStyle w:val="Basictext"/>
+      </w:pPr>
+      <w:r>
+        <w:t>- Override findClass method</w:t>
+      </w:r>
+    </w:p>
+    <w:p>
+      <w:pPr>
+        <w:pStyle w:val="Basictext"/>
+        <w:rPr>
+          <w:b/>
+          <w:bCs/>
+        </w:rPr>
+      </w:pPr>
+      <w:r>
+        <w:rPr>
+          <w:b/>
+          <w:bCs/>
+        </w:rPr>
+        <w:t>If Class Already loaded</w:t>
+      </w:r>
+    </w:p>
+    <w:p>
+      <w:pPr>
+        <w:pStyle w:val="Basictext"/>
+      </w:pPr>
+      <w:r>
+        <w:t>it typically behaves like any standard classloader</w:t>
+      </w:r>
+      <w:r>
+        <w:t xml:space="preserve"> (return loaded from cash)</w:t>
+      </w:r>
+    </w:p>
+    <w:p>
+      <w:pPr>
+        <w:pStyle w:val="Basictext"/>
+        <w:rPr>
+          <w:b/>
+          <w:bCs/>
+        </w:rPr>
+      </w:pPr>
+      <w:r>
+        <w:rPr>
+          <w:b/>
+          <w:bCs/>
+        </w:rPr>
+        <w:t>How to reload</w:t>
+      </w:r>
+    </w:p>
+    <w:p>
+      <w:pPr>
+        <w:pStyle w:val="Basictext"/>
+      </w:pPr>
+      <w:r>
+        <w:t>- Create new Classloader instance (need to reload all classes)</w:t>
+      </w:r>
+    </w:p>
+    <w:p>
+      <w:pPr>
+        <w:pStyle w:val="Basictext"/>
+      </w:pPr>
+      <w:r>
+        <w:t xml:space="preserve">- Create custom versioning to define changes and reload them </w:t>
+      </w:r>
+    </w:p>
+    <w:p>
+      <w:pPr>
+        <w:pStyle w:val="Basictext"/>
+      </w:pPr>
+    </w:p>
+    <w:p>
+      <w:pPr>
+        <w:pStyle w:val="Basictext"/>
+      </w:pPr>
+    </w:p>
+    <w:p>
+      <w:pPr>
+        <w:pStyle w:val="Basictext"/>
+      </w:pPr>
+    </w:p>
+    <w:p>
+      <w:pPr>
+        <w:pStyle w:val="Basictext"/>
+      </w:pPr>
+    </w:p>
+    <w:p>
+      <w:pPr>
+        <w:pStyle w:val="Basictext"/>
+      </w:pPr>
+    </w:p>
+    <w:p>
+      <w:pPr>
+        <w:pStyle w:val="Basictext"/>
+      </w:pPr>
+    </w:p>
+    <w:p>
+      <w:pPr>
+        <w:pStyle w:val="Basictext"/>
+      </w:pPr>
+    </w:p>
+    <w:p>
+      <w:pPr>
+        <w:pStyle w:val="Basictext"/>
+      </w:pPr>
+    </w:p>
+    <w:p>
+      <w:pPr>
+        <w:pStyle w:val="Basictext"/>
+      </w:pPr>
+    </w:p>
+    <w:p>
+      <w:pPr>
+        <w:pStyle w:val="Basictext"/>
+      </w:pPr>
+    </w:p>
+    <w:p>
+      <w:pPr>
+        <w:pStyle w:val="Basictext"/>
+      </w:pPr>
     </w:p>
     <w:p>
       <w:pPr>
@@ -8136,18 +8210,18 @@
       <w:pPr>
         <w:pStyle w:val="Maintopiccategory"/>
       </w:pPr>
-      <w:bookmarkStart w:id="101" w:name="_Toc159513564"/>
-      <w:bookmarkStart w:id="102" w:name="_Toc159514790"/>
-      <w:bookmarkStart w:id="103" w:name="_Toc159517543"/>
-      <w:bookmarkStart w:id="104" w:name="_Toc159517733"/>
-      <w:bookmarkStart w:id="105" w:name="_Toc159517860"/>
-      <w:bookmarkStart w:id="106" w:name="_Toc159518299"/>
-      <w:bookmarkStart w:id="107" w:name="_Toc167285816"/>
+      <w:bookmarkStart w:id="101" w:name="_Toc167285816"/>
+      <w:bookmarkStart w:id="102" w:name="_Toc159513564"/>
+      <w:bookmarkStart w:id="103" w:name="_Toc159514790"/>
+      <w:bookmarkStart w:id="104" w:name="_Toc159517543"/>
+      <w:bookmarkStart w:id="105" w:name="_Toc159517733"/>
+      <w:bookmarkStart w:id="106" w:name="_Toc159517860"/>
+      <w:bookmarkStart w:id="107" w:name="_Toc159518299"/>
       <w:r>
         <w:lastRenderedPageBreak/>
         <w:t>DB</w:t>
       </w:r>
-      <w:bookmarkEnd w:id="107"/>
+      <w:bookmarkEnd w:id="101"/>
     </w:p>
     <w:p>
       <w:pPr>
@@ -8157,12 +8231,12 @@
       <w:r>
         <w:t>SQL</w:t>
       </w:r>
-      <w:bookmarkEnd w:id="101"/>
       <w:bookmarkEnd w:id="102"/>
       <w:bookmarkEnd w:id="103"/>
       <w:bookmarkEnd w:id="104"/>
       <w:bookmarkEnd w:id="105"/>
       <w:bookmarkEnd w:id="106"/>
+      <w:bookmarkEnd w:id="107"/>
       <w:bookmarkEnd w:id="108"/>
     </w:p>
     <w:p>
@@ -14166,17 +14240,17 @@
       <w:pPr>
         <w:pStyle w:val="Maintopiccategory"/>
       </w:pPr>
-      <w:bookmarkStart w:id="208" w:name="_Toc159513566"/>
-      <w:bookmarkStart w:id="209" w:name="_Toc159514792"/>
-      <w:bookmarkStart w:id="210" w:name="_Toc159517558"/>
-      <w:bookmarkStart w:id="211" w:name="_Toc159517748"/>
-      <w:bookmarkStart w:id="212" w:name="_Toc159517875"/>
-      <w:bookmarkStart w:id="213" w:name="_Toc159518314"/>
-      <w:bookmarkStart w:id="214" w:name="_Toc167285859"/>
+      <w:bookmarkStart w:id="208" w:name="_Toc167285859"/>
+      <w:bookmarkStart w:id="209" w:name="_Toc159513566"/>
+      <w:bookmarkStart w:id="210" w:name="_Toc159514792"/>
+      <w:bookmarkStart w:id="211" w:name="_Toc159517558"/>
+      <w:bookmarkStart w:id="212" w:name="_Toc159517748"/>
+      <w:bookmarkStart w:id="213" w:name="_Toc159517875"/>
+      <w:bookmarkStart w:id="214" w:name="_Toc159518314"/>
       <w:r>
         <w:t>Spring</w:t>
       </w:r>
-      <w:bookmarkEnd w:id="214"/>
+      <w:bookmarkEnd w:id="208"/>
     </w:p>
     <w:p>
       <w:pPr>
@@ -14186,12 +14260,12 @@
       <w:r>
         <w:t>Spring</w:t>
       </w:r>
-      <w:bookmarkEnd w:id="208"/>
       <w:bookmarkEnd w:id="209"/>
       <w:bookmarkEnd w:id="210"/>
       <w:bookmarkEnd w:id="211"/>
       <w:bookmarkEnd w:id="212"/>
       <w:bookmarkEnd w:id="213"/>
+      <w:bookmarkEnd w:id="214"/>
       <w:bookmarkEnd w:id="215"/>
     </w:p>
     <w:p>
@@ -21244,14 +21318,14 @@
       <w:pPr>
         <w:pStyle w:val="Subtopic"/>
       </w:pPr>
-      <w:bookmarkStart w:id="323" w:name="_Toc159513567"/>
-      <w:bookmarkStart w:id="324" w:name="_Toc159513731"/>
-      <w:bookmarkStart w:id="325" w:name="_Toc159514793"/>
-      <w:bookmarkStart w:id="326" w:name="_Toc159517567"/>
-      <w:bookmarkStart w:id="327" w:name="_Toc159517757"/>
-      <w:bookmarkStart w:id="328" w:name="_Toc159517884"/>
-      <w:bookmarkStart w:id="329" w:name="_Toc159518324"/>
-      <w:bookmarkStart w:id="330" w:name="_Toc167285934"/>
+      <w:bookmarkStart w:id="323" w:name="_Toc167285934"/>
+      <w:bookmarkStart w:id="324" w:name="_Toc159513567"/>
+      <w:bookmarkStart w:id="325" w:name="_Toc159513731"/>
+      <w:bookmarkStart w:id="326" w:name="_Toc159514793"/>
+      <w:bookmarkStart w:id="327" w:name="_Toc159517567"/>
+      <w:bookmarkStart w:id="328" w:name="_Toc159517757"/>
+      <w:bookmarkStart w:id="329" w:name="_Toc159517884"/>
+      <w:bookmarkStart w:id="330" w:name="_Toc159518324"/>
       <w:r>
         <w:t xml:space="preserve">IP </w:t>
       </w:r>
@@ -21261,7 +21335,7 @@
       <w:r>
         <w:t xml:space="preserve"> (/24)</w:t>
       </w:r>
-      <w:bookmarkEnd w:id="330"/>
+      <w:bookmarkEnd w:id="323"/>
     </w:p>
     <w:p>
       <w:pPr>
@@ -22919,13 +22993,13 @@
       <w:r>
         <w:t>AWS</w:t>
       </w:r>
-      <w:bookmarkEnd w:id="323"/>
       <w:bookmarkEnd w:id="324"/>
       <w:bookmarkEnd w:id="325"/>
       <w:bookmarkEnd w:id="326"/>
       <w:bookmarkEnd w:id="327"/>
       <w:bookmarkEnd w:id="328"/>
       <w:bookmarkEnd w:id="329"/>
+      <w:bookmarkEnd w:id="330"/>
       <w:bookmarkEnd w:id="396"/>
     </w:p>
     <w:p>
@@ -26406,13 +26480,13 @@
         <w:pStyle w:val="Maintopiccategory"/>
       </w:pPr>
       <w:bookmarkStart w:id="485" w:name="_Toc159518352"/>
-      <w:bookmarkStart w:id="486" w:name="_Toc159513568"/>
-      <w:bookmarkStart w:id="487" w:name="_Toc159513732"/>
-      <w:bookmarkStart w:id="488" w:name="_Toc159514794"/>
-      <w:bookmarkStart w:id="489" w:name="_Toc159517580"/>
-      <w:bookmarkStart w:id="490" w:name="_Toc159517770"/>
-      <w:bookmarkStart w:id="491" w:name="_Toc159517897"/>
-      <w:bookmarkStart w:id="492" w:name="_Toc167285981"/>
+      <w:bookmarkStart w:id="486" w:name="_Toc167285981"/>
+      <w:bookmarkStart w:id="487" w:name="_Toc159513568"/>
+      <w:bookmarkStart w:id="488" w:name="_Toc159513732"/>
+      <w:bookmarkStart w:id="489" w:name="_Toc159514794"/>
+      <w:bookmarkStart w:id="490" w:name="_Toc159517580"/>
+      <w:bookmarkStart w:id="491" w:name="_Toc159517770"/>
+      <w:bookmarkStart w:id="492" w:name="_Toc159517897"/>
       <w:r>
         <w:lastRenderedPageBreak/>
         <w:t>A</w:t>
@@ -26421,7 +26495,7 @@
         <w:t>rchitecture</w:t>
       </w:r>
       <w:bookmarkEnd w:id="485"/>
-      <w:bookmarkEnd w:id="492"/>
+      <w:bookmarkEnd w:id="486"/>
     </w:p>
     <w:p>
       <w:pPr>
@@ -26435,12 +26509,12 @@
       <w:r>
         <w:t>rchitecture</w:t>
       </w:r>
-      <w:bookmarkEnd w:id="486"/>
       <w:bookmarkEnd w:id="487"/>
       <w:bookmarkEnd w:id="488"/>
       <w:bookmarkEnd w:id="489"/>
       <w:bookmarkEnd w:id="490"/>
       <w:bookmarkEnd w:id="491"/>
+      <w:bookmarkEnd w:id="492"/>
       <w:bookmarkEnd w:id="493"/>
       <w:bookmarkEnd w:id="494"/>
     </w:p>
@@ -28132,18 +28206,18 @@
       <w:pPr>
         <w:pStyle w:val="Topic"/>
       </w:pPr>
-      <w:bookmarkStart w:id="582" w:name="_Toc159513572"/>
-      <w:bookmarkStart w:id="583" w:name="_Toc159513736"/>
-      <w:bookmarkStart w:id="584" w:name="_Toc159514816"/>
-      <w:bookmarkStart w:id="585" w:name="_Toc159517605"/>
-      <w:bookmarkStart w:id="586" w:name="_Toc159517795"/>
-      <w:bookmarkStart w:id="587" w:name="_Toc159517922"/>
-      <w:bookmarkStart w:id="588" w:name="_Toc159518368"/>
-      <w:bookmarkStart w:id="589" w:name="_Toc167285999"/>
+      <w:bookmarkStart w:id="582" w:name="_Toc167285999"/>
+      <w:bookmarkStart w:id="583" w:name="_Toc159513572"/>
+      <w:bookmarkStart w:id="584" w:name="_Toc159513736"/>
+      <w:bookmarkStart w:id="585" w:name="_Toc159514816"/>
+      <w:bookmarkStart w:id="586" w:name="_Toc159517605"/>
+      <w:bookmarkStart w:id="587" w:name="_Toc159517795"/>
+      <w:bookmarkStart w:id="588" w:name="_Toc159517922"/>
+      <w:bookmarkStart w:id="589" w:name="_Toc159518368"/>
       <w:r>
         <w:t>Programming paradigms</w:t>
       </w:r>
-      <w:bookmarkEnd w:id="589"/>
+      <w:bookmarkEnd w:id="582"/>
     </w:p>
     <w:p>
       <w:pPr>
@@ -28443,13 +28517,13 @@
       <w:r>
         <w:t>Soft Proc</w:t>
       </w:r>
-      <w:bookmarkEnd w:id="582"/>
       <w:bookmarkEnd w:id="583"/>
       <w:bookmarkEnd w:id="584"/>
       <w:bookmarkEnd w:id="585"/>
       <w:bookmarkEnd w:id="586"/>
       <w:bookmarkEnd w:id="587"/>
       <w:bookmarkEnd w:id="588"/>
+      <w:bookmarkEnd w:id="589"/>
       <w:bookmarkEnd w:id="590"/>
     </w:p>
     <w:p>
@@ -32388,18 +32462,18 @@
       <w:pPr>
         <w:pStyle w:val="Topic"/>
       </w:pPr>
-      <w:bookmarkStart w:id="683" w:name="_Toc159513580"/>
-      <w:bookmarkStart w:id="684" w:name="_Toc159513744"/>
-      <w:bookmarkStart w:id="685" w:name="_Toc159514824"/>
-      <w:bookmarkStart w:id="686" w:name="_Toc159517616"/>
-      <w:bookmarkStart w:id="687" w:name="_Toc159517806"/>
-      <w:bookmarkStart w:id="688" w:name="_Toc159517933"/>
-      <w:bookmarkStart w:id="689" w:name="_Toc159518380"/>
-      <w:bookmarkStart w:id="690" w:name="_Toc167286030"/>
+      <w:bookmarkStart w:id="683" w:name="_Toc167286030"/>
+      <w:bookmarkStart w:id="684" w:name="_Toc159513580"/>
+      <w:bookmarkStart w:id="685" w:name="_Toc159513744"/>
+      <w:bookmarkStart w:id="686" w:name="_Toc159514824"/>
+      <w:bookmarkStart w:id="687" w:name="_Toc159517616"/>
+      <w:bookmarkStart w:id="688" w:name="_Toc159517806"/>
+      <w:bookmarkStart w:id="689" w:name="_Toc159517933"/>
+      <w:bookmarkStart w:id="690" w:name="_Toc159518380"/>
       <w:r>
         <w:t>Basics</w:t>
       </w:r>
-      <w:bookmarkEnd w:id="690"/>
+      <w:bookmarkEnd w:id="683"/>
     </w:p>
     <w:p>
       <w:pPr>
@@ -32444,13 +32518,13 @@
       <w:r>
         <w:t>JavaScript</w:t>
       </w:r>
-      <w:bookmarkEnd w:id="683"/>
       <w:bookmarkEnd w:id="684"/>
       <w:bookmarkEnd w:id="685"/>
       <w:bookmarkEnd w:id="686"/>
       <w:bookmarkEnd w:id="687"/>
       <w:bookmarkEnd w:id="688"/>
       <w:bookmarkEnd w:id="689"/>
+      <w:bookmarkEnd w:id="690"/>
       <w:bookmarkEnd w:id="691"/>
     </w:p>
     <w:p>
@@ -34798,7 +34872,7 @@
 </file>
 
 <file path=word/numbering.xml><?xml version="1.0" encoding="utf-8"?>
-<w:numbering xmlns:wpc="http://schemas.microsoft.com/office/word/2010/wordprocessingCanvas" xmlns:cx="http://schemas.microsoft.com/office/drawing/2014/chartex" xmlns:cx1="http://schemas.microsoft.com/office/drawing/2015/9/8/chartex" xmlns:cx2="http://schemas.microsoft.com/office/drawing/2015/10/21/chartex" xmlns:cx3="http://schemas.microsoft.com/office/drawing/2016/5/9/chartex" xmlns:cx4="http://schemas.microsoft.com/office/drawing/2016/5/10/chartex" xmlns:cx5="http://schemas.microsoft.com/office/drawing/2016/5/11/chartex" xmlns:cx6="http://schemas.microsoft.com/office/drawing/2016/5/12/chartex" xmlns:cx7="http://schemas.microsoft.com/office/drawing/2016/5/13/chartex" xmlns:cx8="http://schemas.microsoft.com/office/drawing/2016/5/14/chartex" xmlns:mc="http://schemas.openxmlformats.org/markup-compatibility/2006" xmlns:aink="http://schemas.microsoft.com/office/drawing/2016/ink" xmlns:am3d="http://schemas.microsoft.com/office/drawing/2017/model3d" xmlns:o="urn:schemas-microsoft-com:office:office" xmlns:oel="http://schemas.microsoft.com/office/2019/extlst" xmlns:r="http://schemas.openxmlformats.org/officeDocument/2006/relationships" xmlns:m="http://schemas.openxmlformats.org/officeDocument/2006/math" xmlns:v="urn:schemas-microsoft-com:vml" xmlns:wp14="http://schemas.microsoft.com/office/word/2010/wordprocessingDrawing" xmlns:wp="http://schemas.openxmlformats.org/drawingml/2006/wordprocessingDrawing" xmlns:w10="urn:schemas-microsoft-com:office:word" xmlns:w="http://schemas.openxmlformats.org/wordprocessingml/2006/main" xmlns:w14="http://schemas.microsoft.com/office/word/2010/wordml" xmlns:w15="http://schemas.microsoft.com/office/word/2012/wordml" xmlns:w16cex="http://schemas.microsoft.com/office/word/2018/wordml/cex" xmlns:w16cid="http://schemas.microsoft.com/office/word/2016/wordml/cid" xmlns:w16="http://schemas.microsoft.com/office/word/2018/wordml" xmlns:w16sdtdh="http://schemas.microsoft.com/office/word/2020/wordml/sdtdatahash" xmlns:w16se="http://schemas.microsoft.com/office/word/2015/wordml/symex" xmlns:wpg="http://schemas.microsoft.com/office/word/2010/wordprocessingGroup" xmlns:wpi="http://schemas.microsoft.com/office/word/2010/wordprocessingInk" xmlns:wne="http://schemas.microsoft.com/office/word/2006/wordml" xmlns:wps="http://schemas.microsoft.com/office/word/2010/wordprocessingShape" mc:Ignorable="w14 w15 w16se w16cid w16 w16cex w16sdtdh wp14">
+<w:numbering xmlns:wpc="http://schemas.microsoft.com/office/word/2010/wordprocessingCanvas" xmlns:cx="http://schemas.microsoft.com/office/drawing/2014/chartex" xmlns:cx1="http://schemas.microsoft.com/office/drawing/2015/9/8/chartex" xmlns:cx2="http://schemas.microsoft.com/office/drawing/2015/10/21/chartex" xmlns:cx3="http://schemas.microsoft.com/office/drawing/2016/5/9/chartex" xmlns:cx4="http://schemas.microsoft.com/office/drawing/2016/5/10/chartex" xmlns:cx5="http://schemas.microsoft.com/office/drawing/2016/5/11/chartex" xmlns:cx6="http://schemas.microsoft.com/office/drawing/2016/5/12/chartex" xmlns:cx7="http://schemas.microsoft.com/office/drawing/2016/5/13/chartex" xmlns:cx8="http://schemas.microsoft.com/office/drawing/2016/5/14/chartex" xmlns:mc="http://schemas.openxmlformats.org/markup-compatibility/2006" xmlns:aink="http://schemas.microsoft.com/office/drawing/2016/ink" xmlns:am3d="http://schemas.microsoft.com/office/drawing/2017/model3d" xmlns:o="urn:schemas-microsoft-com:office:office" xmlns:oel="http://schemas.microsoft.com/office/2019/extlst" xmlns:r="http://schemas.openxmlformats.org/officeDocument/2006/relationships" xmlns:m="http://schemas.openxmlformats.org/officeDocument/2006/math" xmlns:v="urn:schemas-microsoft-com:vml" xmlns:wp14="http://schemas.microsoft.com/office/word/2010/wordprocessingDrawing" xmlns:wp="http://schemas.openxmlformats.org/drawingml/2006/wordprocessingDrawing" xmlns:w10="urn:schemas-microsoft-com:office:word" xmlns:w="http://schemas.openxmlformats.org/wordprocessingml/2006/main" xmlns:w14="http://schemas.microsoft.com/office/word/2010/wordml" xmlns:w15="http://schemas.microsoft.com/office/word/2012/wordml" xmlns:w16cex="http://schemas.microsoft.com/office/word/2018/wordml/cex" xmlns:w16cid="http://schemas.microsoft.com/office/word/2016/wordml/cid" xmlns:w16="http://schemas.microsoft.com/office/word/2018/wordml" xmlns:w16du="http://schemas.microsoft.com/office/word/2023/wordml/word16du" xmlns:w16sdtdh="http://schemas.microsoft.com/office/word/2020/wordml/sdtdatahash" xmlns:w16se="http://schemas.microsoft.com/office/word/2015/wordml/symex" xmlns:wpg="http://schemas.microsoft.com/office/word/2010/wordprocessingGroup" xmlns:wpi="http://schemas.microsoft.com/office/word/2010/wordprocessingInk" xmlns:wne="http://schemas.microsoft.com/office/word/2006/wordml" xmlns:wps="http://schemas.microsoft.com/office/word/2010/wordprocessingShape" mc:Ignorable="w14 w15 w16se w16cid w16 w16cex w16sdtdh w16du wp14">
   <w:abstractNum w:abstractNumId="0" w15:restartNumberingAfterBreak="0">
     <w:nsid w:val="00CF2B73"/>
     <w:multiLevelType w:val="hybridMultilevel"/>
@@ -36823,6 +36897,296 @@
     </w:lvl>
   </w:abstractNum>
   <w:abstractNum w:abstractNumId="17" w15:restartNumberingAfterBreak="0">
+    <w:nsid w:val="5F340FED"/>
+    <w:multiLevelType w:val="hybridMultilevel"/>
+    <w:tmpl w:val="E822E952"/>
+    <w:lvl w:ilvl="0" w:tplc="0409000F">
+      <w:start w:val="1"/>
+      <w:numFmt w:val="decimal"/>
+      <w:lvlText w:val="%1."/>
+      <w:lvlJc w:val="left"/>
+      <w:pPr>
+        <w:ind w:left="720" w:hanging="360"/>
+      </w:pPr>
+      <w:rPr>
+        <w:rFonts w:hint="default"/>
+      </w:rPr>
+    </w:lvl>
+    <w:lvl w:ilvl="1" w:tplc="04090019" w:tentative="1">
+      <w:start w:val="1"/>
+      <w:numFmt w:val="lowerLetter"/>
+      <w:lvlText w:val="%2."/>
+      <w:lvlJc w:val="left"/>
+      <w:pPr>
+        <w:ind w:left="1440" w:hanging="360"/>
+      </w:pPr>
+    </w:lvl>
+    <w:lvl w:ilvl="2" w:tplc="0409001B" w:tentative="1">
+      <w:start w:val="1"/>
+      <w:numFmt w:val="lowerRoman"/>
+      <w:lvlText w:val="%3."/>
+      <w:lvlJc w:val="right"/>
+      <w:pPr>
+        <w:ind w:left="2160" w:hanging="180"/>
+      </w:pPr>
+    </w:lvl>
+    <w:lvl w:ilvl="3" w:tplc="0409000F" w:tentative="1">
+      <w:start w:val="1"/>
+      <w:numFmt w:val="decimal"/>
+      <w:lvlText w:val="%4."/>
+      <w:lvlJc w:val="left"/>
+      <w:pPr>
+        <w:ind w:left="2880" w:hanging="360"/>
+      </w:pPr>
+    </w:lvl>
+    <w:lvl w:ilvl="4" w:tplc="04090019" w:tentative="1">
+      <w:start w:val="1"/>
+      <w:numFmt w:val="lowerLetter"/>
+      <w:lvlText w:val="%5."/>
+      <w:lvlJc w:val="left"/>
+      <w:pPr>
+        <w:ind w:left="3600" w:hanging="360"/>
+      </w:pPr>
+    </w:lvl>
+    <w:lvl w:ilvl="5" w:tplc="0409001B" w:tentative="1">
+      <w:start w:val="1"/>
+      <w:numFmt w:val="lowerRoman"/>
+      <w:lvlText w:val="%6."/>
+      <w:lvlJc w:val="right"/>
+      <w:pPr>
+        <w:ind w:left="4320" w:hanging="180"/>
+      </w:pPr>
+    </w:lvl>
+    <w:lvl w:ilvl="6" w:tplc="0409000F" w:tentative="1">
+      <w:start w:val="1"/>
+      <w:numFmt w:val="decimal"/>
+      <w:lvlText w:val="%7."/>
+      <w:lvlJc w:val="left"/>
+      <w:pPr>
+        <w:ind w:left="5040" w:hanging="360"/>
+      </w:pPr>
+    </w:lvl>
+    <w:lvl w:ilvl="7" w:tplc="04090019" w:tentative="1">
+      <w:start w:val="1"/>
+      <w:numFmt w:val="lowerLetter"/>
+      <w:lvlText w:val="%8."/>
+      <w:lvlJc w:val="left"/>
+      <w:pPr>
+        <w:ind w:left="5760" w:hanging="360"/>
+      </w:pPr>
+    </w:lvl>
+    <w:lvl w:ilvl="8" w:tplc="0409001B" w:tentative="1">
+      <w:start w:val="1"/>
+      <w:numFmt w:val="lowerRoman"/>
+      <w:lvlText w:val="%9."/>
+      <w:lvlJc w:val="right"/>
+      <w:pPr>
+        <w:ind w:left="6480" w:hanging="180"/>
+      </w:pPr>
+    </w:lvl>
+  </w:abstractNum>
+  <w:abstractNum w:abstractNumId="18" w15:restartNumberingAfterBreak="0">
+    <w:nsid w:val="61832065"/>
+    <w:multiLevelType w:val="hybridMultilevel"/>
+    <w:tmpl w:val="AB20744A"/>
+    <w:lvl w:ilvl="0" w:tplc="0409000F">
+      <w:start w:val="1"/>
+      <w:numFmt w:val="decimal"/>
+      <w:lvlText w:val="%1."/>
+      <w:lvlJc w:val="left"/>
+      <w:pPr>
+        <w:ind w:left="720" w:hanging="360"/>
+      </w:pPr>
+      <w:rPr>
+        <w:rFonts w:hint="default"/>
+      </w:rPr>
+    </w:lvl>
+    <w:lvl w:ilvl="1" w:tplc="04090019" w:tentative="1">
+      <w:start w:val="1"/>
+      <w:numFmt w:val="lowerLetter"/>
+      <w:lvlText w:val="%2."/>
+      <w:lvlJc w:val="left"/>
+      <w:pPr>
+        <w:ind w:left="1440" w:hanging="360"/>
+      </w:pPr>
+    </w:lvl>
+    <w:lvl w:ilvl="2" w:tplc="0409001B" w:tentative="1">
+      <w:start w:val="1"/>
+      <w:numFmt w:val="lowerRoman"/>
+      <w:lvlText w:val="%3."/>
+      <w:lvlJc w:val="right"/>
+      <w:pPr>
+        <w:ind w:left="2160" w:hanging="180"/>
+      </w:pPr>
+    </w:lvl>
+    <w:lvl w:ilvl="3" w:tplc="0409000F" w:tentative="1">
+      <w:start w:val="1"/>
+      <w:numFmt w:val="decimal"/>
+      <w:lvlText w:val="%4."/>
+      <w:lvlJc w:val="left"/>
+      <w:pPr>
+        <w:ind w:left="2880" w:hanging="360"/>
+      </w:pPr>
+    </w:lvl>
+    <w:lvl w:ilvl="4" w:tplc="04090019" w:tentative="1">
+      <w:start w:val="1"/>
+      <w:numFmt w:val="lowerLetter"/>
+      <w:lvlText w:val="%5."/>
+      <w:lvlJc w:val="left"/>
+      <w:pPr>
+        <w:ind w:left="3600" w:hanging="360"/>
+      </w:pPr>
+    </w:lvl>
+    <w:lvl w:ilvl="5" w:tplc="0409001B" w:tentative="1">
+      <w:start w:val="1"/>
+      <w:numFmt w:val="lowerRoman"/>
+      <w:lvlText w:val="%6."/>
+      <w:lvlJc w:val="right"/>
+      <w:pPr>
+        <w:ind w:left="4320" w:hanging="180"/>
+      </w:pPr>
+    </w:lvl>
+    <w:lvl w:ilvl="6" w:tplc="0409000F" w:tentative="1">
+      <w:start w:val="1"/>
+      <w:numFmt w:val="decimal"/>
+      <w:lvlText w:val="%7."/>
+      <w:lvlJc w:val="left"/>
+      <w:pPr>
+        <w:ind w:left="5040" w:hanging="360"/>
+      </w:pPr>
+    </w:lvl>
+    <w:lvl w:ilvl="7" w:tplc="04090019" w:tentative="1">
+      <w:start w:val="1"/>
+      <w:numFmt w:val="lowerLetter"/>
+      <w:lvlText w:val="%8."/>
+      <w:lvlJc w:val="left"/>
+      <w:pPr>
+        <w:ind w:left="5760" w:hanging="360"/>
+      </w:pPr>
+    </w:lvl>
+    <w:lvl w:ilvl="8" w:tplc="0409001B" w:tentative="1">
+      <w:start w:val="1"/>
+      <w:numFmt w:val="lowerRoman"/>
+      <w:lvlText w:val="%9."/>
+      <w:lvlJc w:val="right"/>
+      <w:pPr>
+        <w:ind w:left="6480" w:hanging="180"/>
+      </w:pPr>
+    </w:lvl>
+  </w:abstractNum>
+  <w:abstractNum w:abstractNumId="19" w15:restartNumberingAfterBreak="0">
+    <w:nsid w:val="645B4F77"/>
+    <w:multiLevelType w:val="hybridMultilevel"/>
+    <w:tmpl w:val="98AA580A"/>
+    <w:lvl w:ilvl="0" w:tplc="D2F00232">
+      <w:numFmt w:val="bullet"/>
+      <w:lvlText w:val="-"/>
+      <w:lvlJc w:val="left"/>
+      <w:pPr>
+        <w:ind w:left="720" w:hanging="360"/>
+      </w:pPr>
+      <w:rPr>
+        <w:rFonts w:ascii="Arial" w:eastAsia="Times New Roman" w:hAnsi="Arial" w:cs="Arial" w:hint="default"/>
+      </w:rPr>
+    </w:lvl>
+    <w:lvl w:ilvl="1" w:tplc="04090003" w:tentative="1">
+      <w:start w:val="1"/>
+      <w:numFmt w:val="bullet"/>
+      <w:lvlText w:val="o"/>
+      <w:lvlJc w:val="left"/>
+      <w:pPr>
+        <w:ind w:left="1440" w:hanging="360"/>
+      </w:pPr>
+      <w:rPr>
+        <w:rFonts w:ascii="Courier New" w:hAnsi="Courier New" w:cs="Courier New" w:hint="default"/>
+      </w:rPr>
+    </w:lvl>
+    <w:lvl w:ilvl="2" w:tplc="04090005" w:tentative="1">
+      <w:start w:val="1"/>
+      <w:numFmt w:val="bullet"/>
+      <w:lvlText w:val=""/>
+      <w:lvlJc w:val="left"/>
+      <w:pPr>
+        <w:ind w:left="2160" w:hanging="360"/>
+      </w:pPr>
+      <w:rPr>
+        <w:rFonts w:ascii="Wingdings" w:hAnsi="Wingdings" w:hint="default"/>
+      </w:rPr>
+    </w:lvl>
+    <w:lvl w:ilvl="3" w:tplc="04090001" w:tentative="1">
+      <w:start w:val="1"/>
+      <w:numFmt w:val="bullet"/>
+      <w:lvlText w:val=""/>
+      <w:lvlJc w:val="left"/>
+      <w:pPr>
+        <w:ind w:left="2880" w:hanging="360"/>
+      </w:pPr>
+      <w:rPr>
+        <w:rFonts w:ascii="Symbol" w:hAnsi="Symbol" w:hint="default"/>
+      </w:rPr>
+    </w:lvl>
+    <w:lvl w:ilvl="4" w:tplc="04090003" w:tentative="1">
+      <w:start w:val="1"/>
+      <w:numFmt w:val="bullet"/>
+      <w:lvlText w:val="o"/>
+      <w:lvlJc w:val="left"/>
+      <w:pPr>
+        <w:ind w:left="3600" w:hanging="360"/>
+      </w:pPr>
+      <w:rPr>
+        <w:rFonts w:ascii="Courier New" w:hAnsi="Courier New" w:cs="Courier New" w:hint="default"/>
+      </w:rPr>
+    </w:lvl>
+    <w:lvl w:ilvl="5" w:tplc="04090005" w:tentative="1">
+      <w:start w:val="1"/>
+      <w:numFmt w:val="bullet"/>
+      <w:lvlText w:val=""/>
+      <w:lvlJc w:val="left"/>
+      <w:pPr>
+        <w:ind w:left="4320" w:hanging="360"/>
+      </w:pPr>
+      <w:rPr>
+        <w:rFonts w:ascii="Wingdings" w:hAnsi="Wingdings" w:hint="default"/>
+      </w:rPr>
+    </w:lvl>
+    <w:lvl w:ilvl="6" w:tplc="04090001" w:tentative="1">
+      <w:start w:val="1"/>
+      <w:numFmt w:val="bullet"/>
+      <w:lvlText w:val=""/>
+      <w:lvlJc w:val="left"/>
+      <w:pPr>
+        <w:ind w:left="5040" w:hanging="360"/>
+      </w:pPr>
+      <w:rPr>
+        <w:rFonts w:ascii="Symbol" w:hAnsi="Symbol" w:hint="default"/>
+      </w:rPr>
+    </w:lvl>
+    <w:lvl w:ilvl="7" w:tplc="04090003" w:tentative="1">
+      <w:start w:val="1"/>
+      <w:numFmt w:val="bullet"/>
+      <w:lvlText w:val="o"/>
+      <w:lvlJc w:val="left"/>
+      <w:pPr>
+        <w:ind w:left="5760" w:hanging="360"/>
+      </w:pPr>
+      <w:rPr>
+        <w:rFonts w:ascii="Courier New" w:hAnsi="Courier New" w:cs="Courier New" w:hint="default"/>
+      </w:rPr>
+    </w:lvl>
+    <w:lvl w:ilvl="8" w:tplc="04090005" w:tentative="1">
+      <w:start w:val="1"/>
+      <w:numFmt w:val="bullet"/>
+      <w:lvlText w:val=""/>
+      <w:lvlJc w:val="left"/>
+      <w:pPr>
+        <w:ind w:left="6480" w:hanging="360"/>
+      </w:pPr>
+      <w:rPr>
+        <w:rFonts w:ascii="Wingdings" w:hAnsi="Wingdings" w:hint="default"/>
+      </w:rPr>
+    </w:lvl>
+  </w:abstractNum>
+  <w:abstractNum w:abstractNumId="20" w15:restartNumberingAfterBreak="0">
     <w:nsid w:val="74DF5CC4"/>
     <w:multiLevelType w:val="hybridMultilevel"/>
     <w:tmpl w:val="D32826DA"/>
@@ -36934,7 +37298,7 @@
       </w:rPr>
     </w:lvl>
   </w:abstractNum>
-  <w:abstractNum w:abstractNumId="18" w15:restartNumberingAfterBreak="0">
+  <w:abstractNum w:abstractNumId="21" w15:restartNumberingAfterBreak="0">
     <w:nsid w:val="7D8810F9"/>
     <w:multiLevelType w:val="hybridMultilevel"/>
     <w:tmpl w:val="B8A6703E"/>
@@ -37046,7 +37410,7 @@
       </w:rPr>
     </w:lvl>
   </w:abstractNum>
-  <w:abstractNum w:abstractNumId="19" w15:restartNumberingAfterBreak="0">
+  <w:abstractNum w:abstractNumId="22" w15:restartNumberingAfterBreak="0">
     <w:nsid w:val="7E7D5FA3"/>
     <w:multiLevelType w:val="hybridMultilevel"/>
     <w:tmpl w:val="451CDA64"/>
@@ -37175,7 +37539,7 @@
     <w:abstractNumId w:val="12"/>
   </w:num>
   <w:num w:numId="6" w16cid:durableId="642466057">
-    <w:abstractNumId w:val="17"/>
+    <w:abstractNumId w:val="20"/>
   </w:num>
   <w:num w:numId="7" w16cid:durableId="1982536616">
     <w:abstractNumId w:val="13"/>
@@ -37184,7 +37548,7 @@
     <w:abstractNumId w:val="3"/>
   </w:num>
   <w:num w:numId="9" w16cid:durableId="474178139">
-    <w:abstractNumId w:val="18"/>
+    <w:abstractNumId w:val="21"/>
   </w:num>
   <w:num w:numId="10" w16cid:durableId="296452082">
     <w:abstractNumId w:val="11"/>
@@ -37199,7 +37563,7 @@
     <w:abstractNumId w:val="9"/>
   </w:num>
   <w:num w:numId="14" w16cid:durableId="778794122">
-    <w:abstractNumId w:val="19"/>
+    <w:abstractNumId w:val="22"/>
   </w:num>
   <w:num w:numId="15" w16cid:durableId="1925726610">
     <w:abstractNumId w:val="14"/>
@@ -37219,11 +37583,20 @@
   <w:num w:numId="20" w16cid:durableId="689451529">
     <w:abstractNumId w:val="0"/>
   </w:num>
+  <w:num w:numId="21" w16cid:durableId="801271634">
+    <w:abstractNumId w:val="17"/>
+  </w:num>
+  <w:num w:numId="22" w16cid:durableId="1598713037">
+    <w:abstractNumId w:val="18"/>
+  </w:num>
+  <w:num w:numId="23" w16cid:durableId="1819835516">
+    <w:abstractNumId w:val="19"/>
+  </w:num>
 </w:numbering>
 </file>
 
 <file path=word/styles.xml><?xml version="1.0" encoding="utf-8"?>
-<w:styles xmlns:mc="http://schemas.openxmlformats.org/markup-compatibility/2006" xmlns:r="http://schemas.openxmlformats.org/officeDocument/2006/relationships" xmlns:w="http://schemas.openxmlformats.org/wordprocessingml/2006/main" xmlns:w14="http://schemas.microsoft.com/office/word/2010/wordml" xmlns:w15="http://schemas.microsoft.com/office/word/2012/wordml" xmlns:w16cex="http://schemas.microsoft.com/office/word/2018/wordml/cex" xmlns:w16cid="http://schemas.microsoft.com/office/word/2016/wordml/cid" xmlns:w16="http://schemas.microsoft.com/office/word/2018/wordml" xmlns:w16sdtdh="http://schemas.microsoft.com/office/word/2020/wordml/sdtdatahash" xmlns:w16se="http://schemas.microsoft.com/office/word/2015/wordml/symex" mc:Ignorable="w14 w15 w16se w16cid w16 w16cex w16sdtdh">
+<w:styles xmlns:mc="http://schemas.openxmlformats.org/markup-compatibility/2006" xmlns:r="http://schemas.openxmlformats.org/officeDocument/2006/relationships" xmlns:w="http://schemas.openxmlformats.org/wordprocessingml/2006/main" xmlns:w14="http://schemas.microsoft.com/office/word/2010/wordml" xmlns:w15="http://schemas.microsoft.com/office/word/2012/wordml" xmlns:w16cex="http://schemas.microsoft.com/office/word/2018/wordml/cex" xmlns:w16cid="http://schemas.microsoft.com/office/word/2016/wordml/cid" xmlns:w16="http://schemas.microsoft.com/office/word/2018/wordml" xmlns:w16du="http://schemas.microsoft.com/office/word/2023/wordml/word16du" xmlns:w16sdtdh="http://schemas.microsoft.com/office/word/2020/wordml/sdtdatahash" xmlns:w16se="http://schemas.microsoft.com/office/word/2015/wordml/symex" mc:Ignorable="w14 w15 w16se w16cid w16 w16cex w16sdtdh w16du">
   <w:docDefaults>
     <w:rPrDefault>
       <w:rPr>
@@ -37693,7 +38066,6 @@
   <w:style w:type="character" w:default="1" w:styleId="DefaultParagraphFont">
     <w:name w:val="Default Paragraph Font"/>
     <w:uiPriority w:val="1"/>
-    <w:semiHidden/>
     <w:unhideWhenUsed/>
   </w:style>
   <w:style w:type="table" w:default="1" w:styleId="TableNormal">
@@ -38657,4 +39029,10 @@
     <ds:schemaRef ds:uri="http://schemas.openxmlformats.org/officeDocument/2006/bibliography"/>
   </ds:schemaRefs>
 </ds:datastoreItem>
+</file>
+
+<file path=docMetadata/LabelInfo.xml><?xml version="1.0" encoding="utf-8"?>
+<clbl:labelList xmlns:clbl="http://schemas.microsoft.com/office/2020/mipLabelMetadata">
+  <clbl:label id="{17ce35e3-5d0e-4ab1-a1e6-26e72505b102}" enabled="1" method="Privileged" siteId="{c7d1b6e9-1447-457b-9223-ac25df4941bf}" contentBits="0" removed="0"/>
+</clbl:labelList>
 </file>
</xml_diff>

<commit_message>
Java Fundamentals - full rework
</commit_message>
<xml_diff>
--- a/Quick_cheat_sheet_en.docx
+++ b/Quick_cheat_sheet_en.docx
@@ -1,6 +1,6 @@
 
 <file path=word/document.xml><?xml version="1.0" encoding="utf-8"?>
-<w:document xmlns:wpc="http://schemas.microsoft.com/office/word/2010/wordprocessingCanvas" xmlns:cx="http://schemas.microsoft.com/office/drawing/2014/chartex" xmlns:cx1="http://schemas.microsoft.com/office/drawing/2015/9/8/chartex" xmlns:cx2="http://schemas.microsoft.com/office/drawing/2015/10/21/chartex" xmlns:cx3="http://schemas.microsoft.com/office/drawing/2016/5/9/chartex" xmlns:cx4="http://schemas.microsoft.com/office/drawing/2016/5/10/chartex" xmlns:cx5="http://schemas.microsoft.com/office/drawing/2016/5/11/chartex" xmlns:cx6="http://schemas.microsoft.com/office/drawing/2016/5/12/chartex" xmlns:cx7="http://schemas.microsoft.com/office/drawing/2016/5/13/chartex" xmlns:cx8="http://schemas.microsoft.com/office/drawing/2016/5/14/chartex" xmlns:mc="http://schemas.openxmlformats.org/markup-compatibility/2006" xmlns:aink="http://schemas.microsoft.com/office/drawing/2016/ink" xmlns:am3d="http://schemas.microsoft.com/office/drawing/2017/model3d" xmlns:o="urn:schemas-microsoft-com:office:office" xmlns:oel="http://schemas.microsoft.com/office/2019/extlst" xmlns:r="http://schemas.openxmlformats.org/officeDocument/2006/relationships" xmlns:m="http://schemas.openxmlformats.org/officeDocument/2006/math" xmlns:v="urn:schemas-microsoft-com:vml" xmlns:wp14="http://schemas.microsoft.com/office/word/2010/wordprocessingDrawing" xmlns:wp="http://schemas.openxmlformats.org/drawingml/2006/wordprocessingDrawing" xmlns:w10="urn:schemas-microsoft-com:office:word" xmlns:w="http://schemas.openxmlformats.org/wordprocessingml/2006/main" xmlns:w14="http://schemas.microsoft.com/office/word/2010/wordml" xmlns:w15="http://schemas.microsoft.com/office/word/2012/wordml" xmlns:w16cex="http://schemas.microsoft.com/office/word/2018/wordml/cex" xmlns:w16cid="http://schemas.microsoft.com/office/word/2016/wordml/cid" xmlns:w16="http://schemas.microsoft.com/office/word/2018/wordml" xmlns:w16du="http://schemas.microsoft.com/office/word/2023/wordml/word16du" xmlns:w16sdtdh="http://schemas.microsoft.com/office/word/2020/wordml/sdtdatahash" xmlns:w16se="http://schemas.microsoft.com/office/word/2015/wordml/symex" xmlns:wpg="http://schemas.microsoft.com/office/word/2010/wordprocessingGroup" xmlns:wpi="http://schemas.microsoft.com/office/word/2010/wordprocessingInk" xmlns:wne="http://schemas.microsoft.com/office/word/2006/wordml" xmlns:wps="http://schemas.microsoft.com/office/word/2010/wordprocessingShape" mc:Ignorable="w14 w15 w16se w16cid w16 w16cex w16sdtdh w16du wp14">
+<w:document xmlns:wpc="http://schemas.microsoft.com/office/word/2010/wordprocessingCanvas" xmlns:cx="http://schemas.microsoft.com/office/drawing/2014/chartex" xmlns:cx1="http://schemas.microsoft.com/office/drawing/2015/9/8/chartex" xmlns:cx2="http://schemas.microsoft.com/office/drawing/2015/10/21/chartex" xmlns:cx3="http://schemas.microsoft.com/office/drawing/2016/5/9/chartex" xmlns:cx4="http://schemas.microsoft.com/office/drawing/2016/5/10/chartex" xmlns:cx5="http://schemas.microsoft.com/office/drawing/2016/5/11/chartex" xmlns:cx6="http://schemas.microsoft.com/office/drawing/2016/5/12/chartex" xmlns:cx7="http://schemas.microsoft.com/office/drawing/2016/5/13/chartex" xmlns:cx8="http://schemas.microsoft.com/office/drawing/2016/5/14/chartex" xmlns:mc="http://schemas.openxmlformats.org/markup-compatibility/2006" xmlns:aink="http://schemas.microsoft.com/office/drawing/2016/ink" xmlns:am3d="http://schemas.microsoft.com/office/drawing/2017/model3d" xmlns:o="urn:schemas-microsoft-com:office:office" xmlns:oel="http://schemas.microsoft.com/office/2019/extlst" xmlns:r="http://schemas.openxmlformats.org/officeDocument/2006/relationships" xmlns:m="http://schemas.openxmlformats.org/officeDocument/2006/math" xmlns:v="urn:schemas-microsoft-com:vml" xmlns:wp14="http://schemas.microsoft.com/office/word/2010/wordprocessingDrawing" xmlns:wp="http://schemas.openxmlformats.org/drawingml/2006/wordprocessingDrawing" xmlns:w10="urn:schemas-microsoft-com:office:word" xmlns:w="http://schemas.openxmlformats.org/wordprocessingml/2006/main" xmlns:w14="http://schemas.microsoft.com/office/word/2010/wordml" xmlns:w15="http://schemas.microsoft.com/office/word/2012/wordml" xmlns:w16cex="http://schemas.microsoft.com/office/word/2018/wordml/cex" xmlns:w16cid="http://schemas.microsoft.com/office/word/2016/wordml/cid" xmlns:w16="http://schemas.microsoft.com/office/word/2018/wordml" xmlns:w16du="http://schemas.microsoft.com/office/word/2023/wordml/word16du" xmlns:w16sdtdh="http://schemas.microsoft.com/office/word/2020/wordml/sdtdatahash" xmlns:w16sdtfl="http://schemas.microsoft.com/office/word/2024/wordml/sdtformatlock" xmlns:w16se="http://schemas.microsoft.com/office/word/2015/wordml/symex" xmlns:wpg="http://schemas.microsoft.com/office/word/2010/wordprocessingGroup" xmlns:wpi="http://schemas.microsoft.com/office/word/2010/wordprocessingInk" xmlns:wne="http://schemas.microsoft.com/office/word/2006/wordml" xmlns:wps="http://schemas.microsoft.com/office/word/2010/wordprocessingShape" mc:Ignorable="w14 w15 w16se w16cid w16 w16cex w16sdtdh w16sdtfl w16du wp14">
   <w:body>
     <w:p>
       <w:pPr>
@@ -157,236 +157,57 @@
           <w:szCs w:val="12"/>
           <w:lang w:val="en-US"/>
         </w:rPr>
-        <w:t xml:space="preserve"> – same method in diff ways</w:t>
-      </w:r>
-    </w:p>
-    <w:p>
-      <w:pPr>
-        <w:spacing w:after="40"/>
+        <w:t xml:space="preserve"> – </w:t>
+      </w:r>
+      <w:r>
         <w:rPr>
           <w:rFonts w:ascii="Arial" w:hAnsi="Arial" w:cs="Arial"/>
           <w:sz w:val="12"/>
           <w:szCs w:val="12"/>
           <w:lang w:val="en-US"/>
         </w:rPr>
-      </w:pPr>
-      <w:r>
-        <w:rPr>
-          <w:rFonts w:ascii="Arial" w:hAnsi="Arial" w:cs="Arial"/>
-          <w:b/>
-          <w:bCs/>
-          <w:sz w:val="12"/>
-          <w:szCs w:val="12"/>
-          <w:lang w:val="en-US"/>
-        </w:rPr>
-        <w:t>Abstraction</w:t>
-      </w:r>
-      <w:r>
+        <w:t>behavior</w:t>
+      </w:r>
+    </w:p>
+    <w:p>
+      <w:pPr>
+        <w:spacing w:after="40"/>
         <w:rPr>
           <w:rFonts w:ascii="Arial" w:hAnsi="Arial" w:cs="Arial"/>
           <w:sz w:val="12"/>
           <w:szCs w:val="12"/>
           <w:lang w:val="en-US"/>
         </w:rPr>
-        <w:t xml:space="preserve"> – get only needed params</w:t>
-      </w:r>
-    </w:p>
-    <w:p>
-      <w:pPr>
-        <w:pStyle w:val="Necessarynote"/>
-      </w:pPr>
-      <w:r>
-        <w:t xml:space="preserve">Other: </w:t>
-      </w:r>
-    </w:p>
-    <w:p>
-      <w:pPr>
-        <w:pStyle w:val="Necessarynote"/>
-      </w:pPr>
-      <w:r>
-        <w:rPr>
-          <w:b/>
-          <w:bCs/>
-        </w:rPr>
-        <w:t>Composition</w:t>
-      </w:r>
-      <w:r>
-        <w:t xml:space="preserve"> - </w:t>
-      </w:r>
-      <w:r>
-        <w:t>Objects can be composed of other objects</w:t>
-      </w:r>
-      <w:r>
-        <w:t xml:space="preserve">. </w:t>
-      </w:r>
-      <w:r>
-        <w:t>created from other objects</w:t>
-      </w:r>
-    </w:p>
-    <w:p>
-      <w:pPr>
-        <w:pStyle w:val="Necessarynote"/>
-      </w:pPr>
-      <w:r>
-        <w:rPr>
-          <w:b/>
-          <w:bCs/>
-        </w:rPr>
-        <w:t>Aggregation</w:t>
-      </w:r>
-      <w:r>
-        <w:t xml:space="preserve"> - </w:t>
-      </w:r>
-      <w:r>
-        <w:t>Objects can have references to other objects</w:t>
-      </w:r>
-      <w:r>
-        <w:t xml:space="preserve">. </w:t>
-      </w:r>
-      <w:r>
-        <w:t>weaker form of composition where objects are not dependent on each other</w:t>
-      </w:r>
-      <w:r>
-        <w:t xml:space="preserve">. </w:t>
-      </w:r>
-    </w:p>
-    <w:p>
-      <w:pPr>
-        <w:pStyle w:val="Necessarynote"/>
-      </w:pPr>
-      <w:r>
-        <w:rPr>
-          <w:b/>
-          <w:bCs/>
-        </w:rPr>
-        <w:t>Modularity</w:t>
-      </w:r>
-      <w:r>
-        <w:t xml:space="preserve">: </w:t>
-      </w:r>
-      <w:r>
-        <w:t>designed to be independent and reusable</w:t>
-      </w:r>
-    </w:p>
-    <w:p>
-      <w:pPr>
-        <w:pStyle w:val="Necessarynote"/>
-      </w:pPr>
-      <w:r>
-        <w:rPr>
-          <w:b/>
-          <w:bCs/>
-        </w:rPr>
-        <w:t>Loose coupling</w:t>
-      </w:r>
-      <w:r>
-        <w:t xml:space="preserve">: </w:t>
-      </w:r>
-      <w:r>
-        <w:t>Classes should be loosely coupled to reduce dependencies</w:t>
-      </w:r>
-    </w:p>
-    <w:p>
-      <w:pPr>
-        <w:pStyle w:val="Necessarynote"/>
-      </w:pPr>
-      <w:r>
-        <w:rPr>
-          <w:b/>
-          <w:bCs/>
-        </w:rPr>
-        <w:t>High cohesion</w:t>
-      </w:r>
-      <w:r>
-        <w:t xml:space="preserve">: </w:t>
-      </w:r>
-      <w:r>
-        <w:t>should have a single, well-defined purpose</w:t>
-      </w:r>
-    </w:p>
-    <w:p>
-      <w:pPr>
-        <w:pStyle w:val="Necessarynote"/>
-        <w:rPr>
-          <w:b/>
-          <w:bCs/>
-        </w:rPr>
-      </w:pPr>
-      <w:r>
-        <w:rPr>
-          <w:b/>
-          <w:bCs/>
-        </w:rPr>
-        <w:t>SOLID</w:t>
-      </w:r>
-    </w:p>
-    <w:p>
-      <w:pPr>
-        <w:spacing w:after="40"/>
+      </w:pPr>
+      <w:r>
+        <w:rPr>
+          <w:rFonts w:ascii="Arial" w:hAnsi="Arial" w:cs="Arial"/>
+          <w:b/>
+          <w:bCs/>
+          <w:sz w:val="12"/>
+          <w:szCs w:val="12"/>
+          <w:lang w:val="en-US"/>
+        </w:rPr>
+        <w:t>Abstraction</w:t>
+      </w:r>
+      <w:r>
         <w:rPr>
           <w:rFonts w:ascii="Arial" w:hAnsi="Arial" w:cs="Arial"/>
           <w:sz w:val="12"/>
           <w:szCs w:val="12"/>
           <w:lang w:val="en-US"/>
         </w:rPr>
-      </w:pPr>
-    </w:p>
-    <w:p>
-      <w:pPr>
-        <w:spacing w:after="40"/>
-        <w:rPr>
-          <w:rFonts w:ascii="Arial" w:hAnsi="Arial" w:cs="Arial"/>
-          <w:b/>
-          <w:bCs/>
-          <w:sz w:val="12"/>
-          <w:szCs w:val="12"/>
-          <w:lang w:val="en-US"/>
-        </w:rPr>
-      </w:pPr>
-      <w:r>
-        <w:rPr>
-          <w:rFonts w:ascii="Arial" w:hAnsi="Arial" w:cs="Arial"/>
-          <w:b/>
-          <w:bCs/>
-          <w:sz w:val="12"/>
-          <w:szCs w:val="12"/>
-          <w:lang w:val="en-US"/>
-        </w:rPr>
-        <w:t xml:space="preserve">Interface - Abstract class - Ordinary class </w:t>
-      </w:r>
-      <w:r>
-        <w:rPr>
-          <w:rFonts w:ascii="Arial" w:hAnsi="Arial" w:cs="Arial"/>
-          <w:b/>
-          <w:bCs/>
-          <w:sz w:val="12"/>
-          <w:szCs w:val="12"/>
-          <w:lang w:val="en-US"/>
-        </w:rPr>
-        <w:t>–</w:t>
-      </w:r>
-      <w:r>
-        <w:rPr>
-          <w:rFonts w:ascii="Arial" w:hAnsi="Arial" w:cs="Arial"/>
-          <w:b/>
-          <w:bCs/>
-          <w:sz w:val="12"/>
-          <w:szCs w:val="12"/>
-          <w:lang w:val="en-US"/>
-        </w:rPr>
-        <w:t xml:space="preserve"> Enum</w:t>
-      </w:r>
-    </w:p>
-    <w:p>
-      <w:pPr>
-        <w:spacing w:after="40"/>
+        <w:t xml:space="preserve"> – </w:t>
+      </w:r>
+      <w:r>
         <w:rPr>
           <w:rFonts w:ascii="Arial" w:hAnsi="Arial" w:cs="Arial"/>
           <w:sz w:val="12"/>
           <w:szCs w:val="12"/>
           <w:lang w:val="en-US"/>
         </w:rPr>
-      </w:pPr>
+        <w:t>flexibility</w:t>
+      </w:r>
       <w:r>
         <w:rPr>
           <w:rFonts w:ascii="Arial" w:hAnsi="Arial" w:cs="Arial"/>
@@ -394,19 +215,17 @@
           <w:szCs w:val="12"/>
           <w:lang w:val="en-US"/>
         </w:rPr>
-        <w:t>Inner – logic group</w:t>
-      </w:r>
-    </w:p>
-    <w:p>
-      <w:pPr>
-        <w:spacing w:after="40"/>
+        <w:br/>
+      </w:r>
+      <w:r>
         <w:rPr>
           <w:rFonts w:ascii="Arial" w:hAnsi="Arial" w:cs="Arial"/>
           <w:sz w:val="12"/>
           <w:szCs w:val="12"/>
           <w:lang w:val="en-US"/>
         </w:rPr>
-      </w:pPr>
+        <w:t xml:space="preserve">Benefits: </w:t>
+      </w:r>
       <w:r>
         <w:rPr>
           <w:rFonts w:ascii="Arial" w:hAnsi="Arial" w:cs="Arial"/>
@@ -414,19 +233,17 @@
           <w:szCs w:val="12"/>
           <w:lang w:val="en-US"/>
         </w:rPr>
-        <w:t>Nested static – non init functions</w:t>
-      </w:r>
-    </w:p>
-    <w:p>
-      <w:pPr>
-        <w:spacing w:after="40"/>
+        <w:t>Modularity</w:t>
+      </w:r>
+      <w:r>
         <w:rPr>
           <w:rFonts w:ascii="Arial" w:hAnsi="Arial" w:cs="Arial"/>
           <w:sz w:val="12"/>
           <w:szCs w:val="12"/>
           <w:lang w:val="en-US"/>
         </w:rPr>
-      </w:pPr>
+        <w:t xml:space="preserve"> / </w:t>
+      </w:r>
       <w:r>
         <w:rPr>
           <w:rFonts w:ascii="Arial" w:hAnsi="Arial" w:cs="Arial"/>
@@ -434,19 +251,17 @@
           <w:szCs w:val="12"/>
           <w:lang w:val="en-US"/>
         </w:rPr>
-        <w:t>Nested local – group without creation of diff class</w:t>
-      </w:r>
-    </w:p>
-    <w:p>
-      <w:pPr>
-        <w:spacing w:after="40"/>
+        <w:t>Reusability</w:t>
+      </w:r>
+      <w:r>
         <w:rPr>
           <w:rFonts w:ascii="Arial" w:hAnsi="Arial" w:cs="Arial"/>
           <w:sz w:val="12"/>
           <w:szCs w:val="12"/>
           <w:lang w:val="en-US"/>
         </w:rPr>
-      </w:pPr>
+        <w:t xml:space="preserve"> / </w:t>
+      </w:r>
       <w:r>
         <w:rPr>
           <w:rFonts w:ascii="Arial" w:hAnsi="Arial" w:cs="Arial"/>
@@ -454,7 +269,7 @@
           <w:szCs w:val="12"/>
           <w:lang w:val="en-US"/>
         </w:rPr>
-        <w:t>Anonymous – create ghost code without name</w:t>
+        <w:t>Scalability</w:t>
       </w:r>
       <w:r>
         <w:rPr>
@@ -463,19 +278,146 @@
           <w:szCs w:val="12"/>
           <w:lang w:val="en-US"/>
         </w:rPr>
-        <w:t xml:space="preserve"> (if creation of local is expensive)</w:t>
-      </w:r>
-    </w:p>
-    <w:p>
-      <w:pPr>
-        <w:spacing w:after="40"/>
+        <w:t xml:space="preserve"> / </w:t>
+      </w:r>
+      <w:r>
         <w:rPr>
           <w:rFonts w:ascii="Arial" w:hAnsi="Arial" w:cs="Arial"/>
           <w:sz w:val="12"/>
           <w:szCs w:val="12"/>
           <w:lang w:val="en-US"/>
         </w:rPr>
-      </w:pPr>
+        <w:t>Maintainability</w:t>
+      </w:r>
+    </w:p>
+    <w:p>
+      <w:pPr>
+        <w:pStyle w:val="Necessarynote"/>
+      </w:pPr>
+      <w:r>
+        <w:t xml:space="preserve">Other: </w:t>
+      </w:r>
+    </w:p>
+    <w:p>
+      <w:pPr>
+        <w:pStyle w:val="Necessarynote"/>
+      </w:pPr>
+      <w:r>
+        <w:rPr>
+          <w:b/>
+          <w:bCs/>
+        </w:rPr>
+        <w:t>Composition</w:t>
+      </w:r>
+      <w:r>
+        <w:t xml:space="preserve"> - </w:t>
+      </w:r>
+      <w:r>
+        <w:t>Objects can be composed of other objects</w:t>
+      </w:r>
+      <w:r>
+        <w:t xml:space="preserve">. </w:t>
+      </w:r>
+      <w:r>
+        <w:t>created from other objects</w:t>
+      </w:r>
+    </w:p>
+    <w:p>
+      <w:pPr>
+        <w:pStyle w:val="Necessarynote"/>
+      </w:pPr>
+      <w:r>
+        <w:rPr>
+          <w:b/>
+          <w:bCs/>
+        </w:rPr>
+        <w:t>Aggregation</w:t>
+      </w:r>
+      <w:r>
+        <w:t xml:space="preserve"> - </w:t>
+      </w:r>
+      <w:r>
+        <w:t>Objects can have references to other objects</w:t>
+      </w:r>
+      <w:r>
+        <w:t xml:space="preserve">. </w:t>
+      </w:r>
+      <w:r>
+        <w:t>weaker form of composition where objects are not dependent on each other</w:t>
+      </w:r>
+      <w:r>
+        <w:t xml:space="preserve">. </w:t>
+      </w:r>
+    </w:p>
+    <w:p>
+      <w:pPr>
+        <w:pStyle w:val="Necessarynote"/>
+      </w:pPr>
+      <w:r>
+        <w:rPr>
+          <w:b/>
+          <w:bCs/>
+        </w:rPr>
+        <w:t>Modularity</w:t>
+      </w:r>
+      <w:r>
+        <w:t xml:space="preserve">: </w:t>
+      </w:r>
+      <w:r>
+        <w:t>designed to be independent and reusable</w:t>
+      </w:r>
+    </w:p>
+    <w:p>
+      <w:pPr>
+        <w:pStyle w:val="Necessarynote"/>
+      </w:pPr>
+      <w:r>
+        <w:rPr>
+          <w:b/>
+          <w:bCs/>
+        </w:rPr>
+        <w:t>Loose coupling</w:t>
+      </w:r>
+      <w:r>
+        <w:t xml:space="preserve">: </w:t>
+      </w:r>
+      <w:r>
+        <w:t>Classes should be loosely coupled to reduce dependencies</w:t>
+      </w:r>
+    </w:p>
+    <w:p>
+      <w:pPr>
+        <w:pStyle w:val="Necessarynote"/>
+      </w:pPr>
+      <w:r>
+        <w:rPr>
+          <w:b/>
+          <w:bCs/>
+        </w:rPr>
+        <w:t>High cohesion</w:t>
+      </w:r>
+      <w:r>
+        <w:t xml:space="preserve">: </w:t>
+      </w:r>
+      <w:r>
+        <w:t>should have a single, well-defined purpose</w:t>
+      </w:r>
+    </w:p>
+    <w:p>
+      <w:pPr>
+        <w:pStyle w:val="Necessarynote"/>
+        <w:rPr>
+          <w:b/>
+          <w:bCs/>
+        </w:rPr>
+      </w:pPr>
+      <w:r>
+        <w:rPr>
+          <w:b/>
+          <w:bCs/>
+        </w:rPr>
+        <w:t>SOLID</w:t>
+      </w:r>
     </w:p>
     <w:p>
       <w:pPr>
@@ -487,7 +429,10 @@
           <w:lang w:val="en-US"/>
         </w:rPr>
       </w:pPr>
-      <w:r>
+    </w:p>
+    <w:p>
+      <w:pPr>
+        <w:spacing w:after="40"/>
         <w:rPr>
           <w:rFonts w:ascii="Arial" w:hAnsi="Arial" w:cs="Arial"/>
           <w:b/>
@@ -496,78 +441,410 @@
           <w:szCs w:val="12"/>
           <w:lang w:val="en-US"/>
         </w:rPr>
-        <w:t>Class</w:t>
-      </w:r>
-      <w:r>
+      </w:pPr>
+      <w:r>
+        <w:rPr>
+          <w:rFonts w:ascii="Arial" w:hAnsi="Arial" w:cs="Arial"/>
+          <w:b/>
+          <w:bCs/>
+          <w:sz w:val="12"/>
+          <w:szCs w:val="12"/>
+          <w:lang w:val="en-US"/>
+        </w:rPr>
+        <w:t xml:space="preserve">Interface - Abstract class - Ordinary class </w:t>
+      </w:r>
+      <w:r>
+        <w:rPr>
+          <w:rFonts w:ascii="Arial" w:hAnsi="Arial" w:cs="Arial"/>
+          <w:b/>
+          <w:bCs/>
+          <w:sz w:val="12"/>
+          <w:szCs w:val="12"/>
+          <w:lang w:val="en-US"/>
+        </w:rPr>
+        <w:t>–</w:t>
+      </w:r>
+      <w:r>
+        <w:rPr>
+          <w:rFonts w:ascii="Arial" w:hAnsi="Arial" w:cs="Arial"/>
+          <w:b/>
+          <w:bCs/>
+          <w:sz w:val="12"/>
+          <w:szCs w:val="12"/>
+          <w:lang w:val="en-US"/>
+        </w:rPr>
+        <w:t xml:space="preserve"> Enum</w:t>
+      </w:r>
+    </w:p>
+    <w:p>
+      <w:pPr>
+        <w:spacing w:after="40"/>
         <w:rPr>
           <w:rFonts w:ascii="Arial" w:hAnsi="Arial" w:cs="Arial"/>
           <w:sz w:val="12"/>
           <w:szCs w:val="12"/>
           <w:lang w:val="en-US"/>
         </w:rPr>
-        <w:t xml:space="preserve"> – abstract, final, static</w:t>
-      </w:r>
-    </w:p>
-    <w:p>
-      <w:pPr>
-        <w:spacing w:after="40"/>
+      </w:pPr>
+      <w:r>
         <w:rPr>
           <w:rFonts w:ascii="Arial" w:hAnsi="Arial" w:cs="Arial"/>
           <w:sz w:val="12"/>
           <w:szCs w:val="12"/>
           <w:lang w:val="en-US"/>
         </w:rPr>
-      </w:pPr>
-      <w:r>
-        <w:rPr>
-          <w:rFonts w:ascii="Arial" w:hAnsi="Arial" w:cs="Arial"/>
-          <w:b/>
-          <w:bCs/>
-          <w:sz w:val="12"/>
-          <w:szCs w:val="12"/>
-          <w:lang w:val="en-US"/>
-        </w:rPr>
-        <w:t>Meth</w:t>
-      </w:r>
-      <w:r>
+        <w:t>Inner – logic group</w:t>
+      </w:r>
+    </w:p>
+    <w:p>
+      <w:pPr>
+        <w:spacing w:after="40"/>
         <w:rPr>
           <w:rFonts w:ascii="Arial" w:hAnsi="Arial" w:cs="Arial"/>
           <w:sz w:val="12"/>
           <w:szCs w:val="12"/>
           <w:lang w:val="en-US"/>
         </w:rPr>
-        <w:t xml:space="preserve"> – abstract, final, static, native, synchronized</w:t>
-      </w:r>
-    </w:p>
-    <w:p>
-      <w:pPr>
-        <w:spacing w:after="40"/>
+      </w:pPr>
+      <w:r>
         <w:rPr>
           <w:rFonts w:ascii="Arial" w:hAnsi="Arial" w:cs="Arial"/>
           <w:sz w:val="12"/>
           <w:szCs w:val="12"/>
           <w:lang w:val="en-US"/>
         </w:rPr>
-      </w:pPr>
-      <w:r>
-        <w:rPr>
-          <w:rFonts w:ascii="Arial" w:hAnsi="Arial" w:cs="Arial"/>
-          <w:b/>
-          <w:bCs/>
-          <w:sz w:val="12"/>
-          <w:szCs w:val="12"/>
-          <w:lang w:val="en-US"/>
-        </w:rPr>
-        <w:t>Field</w:t>
-      </w:r>
-      <w:r>
+        <w:t>Nested static – non init functions</w:t>
+      </w:r>
+    </w:p>
+    <w:p>
+      <w:pPr>
+        <w:spacing w:after="40"/>
         <w:rPr>
           <w:rFonts w:ascii="Arial" w:hAnsi="Arial" w:cs="Arial"/>
           <w:sz w:val="12"/>
           <w:szCs w:val="12"/>
           <w:lang w:val="en-US"/>
         </w:rPr>
+      </w:pPr>
+      <w:r>
+        <w:rPr>
+          <w:rFonts w:ascii="Arial" w:hAnsi="Arial" w:cs="Arial"/>
+          <w:sz w:val="12"/>
+          <w:szCs w:val="12"/>
+          <w:lang w:val="en-US"/>
+        </w:rPr>
+        <w:t>Nested local – group without creation of diff class</w:t>
+      </w:r>
+    </w:p>
+    <w:p>
+      <w:pPr>
+        <w:spacing w:after="40"/>
+        <w:rPr>
+          <w:rFonts w:ascii="Arial" w:hAnsi="Arial" w:cs="Arial"/>
+          <w:sz w:val="12"/>
+          <w:szCs w:val="12"/>
+          <w:lang w:val="en-US"/>
+        </w:rPr>
+      </w:pPr>
+      <w:r>
+        <w:rPr>
+          <w:rFonts w:ascii="Arial" w:hAnsi="Arial" w:cs="Arial"/>
+          <w:sz w:val="12"/>
+          <w:szCs w:val="12"/>
+          <w:lang w:val="en-US"/>
+        </w:rPr>
+        <w:t>Anonymous – create ghost code without name</w:t>
+      </w:r>
+      <w:r>
+        <w:rPr>
+          <w:rFonts w:ascii="Arial" w:hAnsi="Arial" w:cs="Arial"/>
+          <w:sz w:val="12"/>
+          <w:szCs w:val="12"/>
+          <w:lang w:val="en-US"/>
+        </w:rPr>
+        <w:t xml:space="preserve"> (if creation of local is expensive)</w:t>
+      </w:r>
+    </w:p>
+    <w:p>
+      <w:pPr>
+        <w:spacing w:after="40"/>
+        <w:rPr>
+          <w:rFonts w:ascii="Arial" w:hAnsi="Arial" w:cs="Arial"/>
+          <w:sz w:val="12"/>
+          <w:szCs w:val="12"/>
+          <w:lang w:val="en-US"/>
+        </w:rPr>
+      </w:pPr>
+    </w:p>
+    <w:p>
+      <w:pPr>
+        <w:spacing w:after="40"/>
+        <w:rPr>
+          <w:rFonts w:ascii="Arial" w:hAnsi="Arial" w:cs="Arial"/>
+          <w:sz w:val="12"/>
+          <w:szCs w:val="12"/>
+          <w:lang w:val="en-US"/>
+        </w:rPr>
+      </w:pPr>
+      <w:r>
+        <w:rPr>
+          <w:rFonts w:ascii="Arial" w:hAnsi="Arial" w:cs="Arial"/>
+          <w:b/>
+          <w:bCs/>
+          <w:sz w:val="12"/>
+          <w:szCs w:val="12"/>
+          <w:lang w:val="en-US"/>
+        </w:rPr>
+        <w:t>Class</w:t>
+      </w:r>
+      <w:r>
+        <w:rPr>
+          <w:rFonts w:ascii="Arial" w:hAnsi="Arial" w:cs="Arial"/>
+          <w:sz w:val="12"/>
+          <w:szCs w:val="12"/>
+          <w:lang w:val="en-US"/>
+        </w:rPr>
+        <w:t xml:space="preserve"> – abstract, final, static</w:t>
+      </w:r>
+    </w:p>
+    <w:p>
+      <w:pPr>
+        <w:spacing w:after="40"/>
+        <w:rPr>
+          <w:rFonts w:ascii="Arial" w:hAnsi="Arial" w:cs="Arial"/>
+          <w:sz w:val="12"/>
+          <w:szCs w:val="12"/>
+          <w:lang w:val="en-US"/>
+        </w:rPr>
+      </w:pPr>
+      <w:r>
+        <w:rPr>
+          <w:rFonts w:ascii="Arial" w:hAnsi="Arial" w:cs="Arial"/>
+          <w:b/>
+          <w:bCs/>
+          <w:sz w:val="12"/>
+          <w:szCs w:val="12"/>
+          <w:lang w:val="en-US"/>
+        </w:rPr>
+        <w:t>Meth</w:t>
+      </w:r>
+      <w:r>
+        <w:rPr>
+          <w:rFonts w:ascii="Arial" w:hAnsi="Arial" w:cs="Arial"/>
+          <w:sz w:val="12"/>
+          <w:szCs w:val="12"/>
+          <w:lang w:val="en-US"/>
+        </w:rPr>
+        <w:t xml:space="preserve"> – abstract, final, static, native, synchronized</w:t>
+      </w:r>
+    </w:p>
+    <w:p>
+      <w:pPr>
+        <w:spacing w:after="40"/>
+        <w:rPr>
+          <w:rFonts w:ascii="Arial" w:hAnsi="Arial" w:cs="Arial"/>
+          <w:sz w:val="12"/>
+          <w:szCs w:val="12"/>
+          <w:lang w:val="en-US"/>
+        </w:rPr>
+      </w:pPr>
+      <w:r>
+        <w:rPr>
+          <w:rFonts w:ascii="Arial" w:hAnsi="Arial" w:cs="Arial"/>
+          <w:b/>
+          <w:bCs/>
+          <w:sz w:val="12"/>
+          <w:szCs w:val="12"/>
+          <w:lang w:val="en-US"/>
+        </w:rPr>
+        <w:t>Field</w:t>
+      </w:r>
+      <w:r>
+        <w:rPr>
+          <w:rFonts w:ascii="Arial" w:hAnsi="Arial" w:cs="Arial"/>
+          <w:sz w:val="12"/>
+          <w:szCs w:val="12"/>
+          <w:lang w:val="en-US"/>
+        </w:rPr>
         <w:t xml:space="preserve"> – static, final, transient, volatile</w:t>
+      </w:r>
+    </w:p>
+    <w:p>
+      <w:pPr>
+        <w:spacing w:after="40"/>
+        <w:rPr>
+          <w:rFonts w:ascii="Arial" w:hAnsi="Arial" w:cs="Arial"/>
+          <w:sz w:val="12"/>
+          <w:szCs w:val="12"/>
+          <w:lang w:val="en-US"/>
+        </w:rPr>
+      </w:pPr>
+    </w:p>
+    <w:p>
+      <w:pPr>
+        <w:spacing w:after="40"/>
+        <w:rPr>
+          <w:rFonts w:ascii="Arial" w:hAnsi="Arial" w:cs="Arial"/>
+          <w:b/>
+          <w:bCs/>
+          <w:sz w:val="12"/>
+          <w:szCs w:val="12"/>
+          <w:lang w:val="en-US"/>
+        </w:rPr>
+      </w:pPr>
+      <w:r>
+        <w:rPr>
+          <w:rFonts w:ascii="Arial" w:hAnsi="Arial" w:cs="Arial"/>
+          <w:b/>
+          <w:bCs/>
+          <w:sz w:val="12"/>
+          <w:szCs w:val="12"/>
+          <w:lang w:val="en-US"/>
+        </w:rPr>
+        <w:t>Hash Code and Equals</w:t>
+      </w:r>
+    </w:p>
+    <w:p>
+      <w:pPr>
+        <w:spacing w:after="40"/>
+        <w:rPr>
+          <w:rFonts w:ascii="Arial" w:hAnsi="Arial" w:cs="Arial"/>
+          <w:sz w:val="12"/>
+          <w:szCs w:val="12"/>
+          <w:lang w:val="en-US"/>
+        </w:rPr>
+      </w:pPr>
+      <w:r>
+        <w:rPr>
+          <w:rFonts w:ascii="Arial" w:hAnsi="Arial" w:cs="Arial"/>
+          <w:sz w:val="12"/>
+          <w:szCs w:val="12"/>
+        </w:rPr>
+        <w:t>Reflexive</w:t>
+      </w:r>
+      <w:r>
+        <w:rPr>
+          <w:rFonts w:ascii="Arial" w:hAnsi="Arial" w:cs="Arial"/>
+          <w:sz w:val="12"/>
+          <w:szCs w:val="12"/>
+          <w:lang w:val="en-US"/>
+        </w:rPr>
+        <w:t xml:space="preserve"> – x == x</w:t>
+      </w:r>
+    </w:p>
+    <w:p>
+      <w:pPr>
+        <w:spacing w:after="40"/>
+        <w:rPr>
+          <w:rFonts w:ascii="Arial" w:hAnsi="Arial" w:cs="Arial"/>
+          <w:sz w:val="12"/>
+          <w:szCs w:val="12"/>
+          <w:lang w:val="en-US"/>
+        </w:rPr>
+      </w:pPr>
+      <w:r>
+        <w:rPr>
+          <w:rFonts w:ascii="Arial" w:hAnsi="Arial" w:cs="Arial"/>
+          <w:sz w:val="12"/>
+          <w:szCs w:val="12"/>
+          <w:lang w:val="en-US"/>
+        </w:rPr>
+        <w:t>Symmetric</w:t>
+      </w:r>
+      <w:r>
+        <w:rPr>
+          <w:rFonts w:ascii="Arial" w:hAnsi="Arial" w:cs="Arial"/>
+          <w:sz w:val="12"/>
+          <w:szCs w:val="12"/>
+          <w:lang w:val="en-US"/>
+        </w:rPr>
+        <w:t xml:space="preserve"> – x == y || y == x</w:t>
+      </w:r>
+    </w:p>
+    <w:p>
+      <w:pPr>
+        <w:spacing w:after="40"/>
+        <w:rPr>
+          <w:rFonts w:ascii="Arial" w:hAnsi="Arial" w:cs="Arial"/>
+          <w:sz w:val="12"/>
+          <w:szCs w:val="12"/>
+          <w:lang w:val="en-US"/>
+        </w:rPr>
+      </w:pPr>
+      <w:r>
+        <w:rPr>
+          <w:rFonts w:ascii="Arial" w:hAnsi="Arial" w:cs="Arial"/>
+          <w:sz w:val="12"/>
+          <w:szCs w:val="12"/>
+          <w:lang w:val="en-US"/>
+        </w:rPr>
+        <w:t>Transitive</w:t>
+      </w:r>
+      <w:r>
+        <w:rPr>
+          <w:rFonts w:ascii="Arial" w:hAnsi="Arial" w:cs="Arial"/>
+          <w:sz w:val="12"/>
+          <w:szCs w:val="12"/>
+          <w:lang w:val="en-US"/>
+        </w:rPr>
+        <w:t xml:space="preserve"> – x == y || y == z || z == x</w:t>
+      </w:r>
+    </w:p>
+    <w:p>
+      <w:pPr>
+        <w:spacing w:after="40"/>
+        <w:rPr>
+          <w:rFonts w:ascii="Arial" w:hAnsi="Arial" w:cs="Arial"/>
+          <w:sz w:val="12"/>
+          <w:szCs w:val="12"/>
+          <w:lang w:val="en-US"/>
+        </w:rPr>
+      </w:pPr>
+      <w:r>
+        <w:rPr>
+          <w:rFonts w:ascii="Arial" w:hAnsi="Arial" w:cs="Arial"/>
+          <w:sz w:val="12"/>
+          <w:szCs w:val="12"/>
+          <w:lang w:val="en-US"/>
+        </w:rPr>
+        <w:t>Consistent</w:t>
+      </w:r>
+      <w:r>
+        <w:rPr>
+          <w:rFonts w:ascii="Arial" w:hAnsi="Arial" w:cs="Arial"/>
+          <w:sz w:val="12"/>
+          <w:szCs w:val="12"/>
+          <w:lang w:val="en-US"/>
+        </w:rPr>
+        <w:t xml:space="preserve"> – x == y || repeat x == t true</w:t>
+      </w:r>
+    </w:p>
+    <w:p>
+      <w:pPr>
+        <w:spacing w:after="40"/>
+        <w:rPr>
+          <w:rFonts w:ascii="Arial" w:hAnsi="Arial" w:cs="Arial"/>
+          <w:sz w:val="12"/>
+          <w:szCs w:val="12"/>
+          <w:lang w:val="en-US"/>
+        </w:rPr>
+      </w:pPr>
+      <w:r>
+        <w:rPr>
+          <w:rFonts w:ascii="Arial" w:hAnsi="Arial" w:cs="Arial"/>
+          <w:sz w:val="12"/>
+          <w:szCs w:val="12"/>
+        </w:rPr>
+        <w:t>Non-null</w:t>
+      </w:r>
+      <w:r>
+        <w:rPr>
+          <w:rFonts w:ascii="Arial" w:hAnsi="Arial" w:cs="Arial"/>
+          <w:sz w:val="12"/>
+          <w:szCs w:val="12"/>
+          <w:lang w:val="en-US"/>
+        </w:rPr>
+        <w:t xml:space="preserve"> – null -&gt; false</w:t>
       </w:r>
     </w:p>
     <w:p>
@@ -2349,7 +2626,7 @@
     </w:p>
     <w:p>
       <w:pPr>
-        <w:pStyle w:val="a1"/>
+        <w:pStyle w:val="aa"/>
       </w:pPr>
       <w:r>
         <w:t>Good HashMap Key</w:t>
@@ -4893,6 +5170,7 @@
           <w:b/>
           <w:bCs/>
         </w:rPr>
+        <w:lastRenderedPageBreak/>
         <w:t>CountDownLatch</w:t>
       </w:r>
       <w:r>
@@ -5010,7 +5288,6 @@
           <w:b/>
           <w:bCs/>
         </w:rPr>
-        <w:lastRenderedPageBreak/>
         <w:t xml:space="preserve">Exchanger </w:t>
       </w:r>
       <w:r>
@@ -6315,7 +6592,7 @@
       <w:pPr>
         <w:pStyle w:val="Subtopic"/>
         <w:rPr>
-          <w:rStyle w:val="a2"/>
+          <w:rStyle w:val="ab"/>
           <w:b/>
           <w:bCs/>
           <w:szCs w:val="16"/>
@@ -6328,7 +6605,7 @@
       <w:bookmarkStart w:id="60" w:name="_Toc167285803"/>
       <w:r>
         <w:rPr>
-          <w:rStyle w:val="a2"/>
+          <w:rStyle w:val="ab"/>
           <w:b/>
           <w:bCs/>
           <w:szCs w:val="16"/>
@@ -6337,7 +6614,7 @@
       </w:r>
       <w:r>
         <w:rPr>
-          <w:rStyle w:val="a2"/>
+          <w:rStyle w:val="ab"/>
           <w:b/>
           <w:bCs/>
           <w:szCs w:val="16"/>
@@ -6351,7 +6628,7 @@
       <w:bookmarkEnd w:id="60"/>
       <w:r>
         <w:rPr>
-          <w:rStyle w:val="a2"/>
+          <w:rStyle w:val="ab"/>
           <w:b/>
           <w:bCs/>
           <w:szCs w:val="16"/>
@@ -8218,7 +8495,6 @@
       <w:bookmarkStart w:id="106" w:name="_Toc159517860"/>
       <w:bookmarkStart w:id="107" w:name="_Toc159518299"/>
       <w:r>
-        <w:lastRenderedPageBreak/>
         <w:t>DB</w:t>
       </w:r>
       <w:bookmarkEnd w:id="101"/>
@@ -11822,6 +12098,7 @@
           <w:b/>
           <w:bCs/>
         </w:rPr>
+        <w:lastRenderedPageBreak/>
         <w:t>Using Change Data Capture</w:t>
       </w:r>
       <w:r>
@@ -11939,7 +12216,6 @@
       </w:pPr>
       <w:bookmarkStart w:id="179" w:name="_Toc167285844"/>
       <w:r>
-        <w:lastRenderedPageBreak/>
         <w:t>Sharding</w:t>
       </w:r>
       <w:r>
@@ -14722,6 +14998,7 @@
         <w:pStyle w:val="Basictext"/>
       </w:pPr>
       <w:r>
+        <w:lastRenderedPageBreak/>
         <w:t>- Optional components</w:t>
       </w:r>
     </w:p>
@@ -14818,11 +15095,7 @@
         <w:t xml:space="preserve"> in </w:t>
       </w:r>
       <w:r>
-        <w:t xml:space="preserve">field or setter </w:t>
-      </w:r>
-      <w:r>
-        <w:lastRenderedPageBreak/>
-        <w:t>method</w:t>
+        <w:t>field or setter method</w:t>
       </w:r>
       <w:r>
         <w:t xml:space="preserve">. Will not throw any exception in case if bean is not found. (will throw if you specify </w:t>
@@ -15420,7 +15693,7 @@
       <w:pPr>
         <w:pStyle w:val="Subtopic"/>
         <w:rPr>
-          <w:rStyle w:val="a2"/>
+          <w:rStyle w:val="ab"/>
           <w:b/>
           <w:bCs/>
           <w:szCs w:val="16"/>
@@ -15447,7 +15720,7 @@
       <w:bookmarkEnd w:id="246"/>
       <w:r>
         <w:rPr>
-          <w:rStyle w:val="a2"/>
+          <w:rStyle w:val="ab"/>
           <w:b/>
           <w:bCs/>
           <w:szCs w:val="16"/>
@@ -17952,6 +18225,7 @@
       </w:pPr>
       <w:bookmarkStart w:id="286" w:name="_Toc167285899"/>
       <w:r>
+        <w:lastRenderedPageBreak/>
         <w:t>JPA Auditing</w:t>
       </w:r>
       <w:bookmarkEnd w:id="286"/>
@@ -18066,7 +18340,6 @@
       </w:pPr>
       <w:bookmarkStart w:id="288" w:name="_Toc167285901"/>
       <w:r>
-        <w:lastRenderedPageBreak/>
         <w:t>JDBC vs JPA vs Hibernate</w:t>
       </w:r>
       <w:bookmarkEnd w:id="288"/>
@@ -20711,7 +20984,6 @@
       </w:pPr>
       <w:bookmarkStart w:id="315" w:name="_Toc167285927"/>
       <w:r>
-        <w:lastRenderedPageBreak/>
         <w:t>GIT</w:t>
       </w:r>
       <w:bookmarkEnd w:id="315"/>
@@ -23075,7 +23347,7 @@
       <w:pPr>
         <w:pStyle w:val="Basictext"/>
         <w:rPr>
-          <w:rStyle w:val="a2"/>
+          <w:rStyle w:val="ab"/>
           <w:b w:val="0"/>
           <w:bCs w:val="0"/>
           <w:sz w:val="12"/>
@@ -23097,7 +23369,7 @@
       <w:pPr>
         <w:pStyle w:val="Basictext"/>
         <w:rPr>
-          <w:rStyle w:val="a2"/>
+          <w:rStyle w:val="ab"/>
           <w:b w:val="0"/>
           <w:bCs w:val="0"/>
           <w:szCs w:val="16"/>
@@ -23115,7 +23387,7 @@
       <w:bookmarkStart w:id="406" w:name="_Toc167285950"/>
       <w:r>
         <w:rPr>
-          <w:rStyle w:val="a2"/>
+          <w:rStyle w:val="ab"/>
           <w:b/>
           <w:bCs/>
           <w:szCs w:val="16"/>
@@ -23190,7 +23462,7 @@
       <w:bookmarkStart w:id="411" w:name="_Toc167285951"/>
       <w:r>
         <w:rPr>
-          <w:rStyle w:val="a2"/>
+          <w:rStyle w:val="ab"/>
           <w:b/>
           <w:bCs/>
           <w:szCs w:val="16"/>
@@ -23220,7 +23492,7 @@
       <w:pPr>
         <w:pStyle w:val="Subtopic"/>
         <w:rPr>
-          <w:rStyle w:val="a2"/>
+          <w:rStyle w:val="ab"/>
           <w:b/>
           <w:bCs/>
         </w:rPr>
@@ -23411,14 +23683,14 @@
       </w:pPr>
       <w:r>
         <w:rPr>
-          <w:rStyle w:val="a2"/>
+          <w:rStyle w:val="ab"/>
           <w:sz w:val="12"/>
         </w:rPr>
         <w:t xml:space="preserve">- </w:t>
       </w:r>
       <w:r>
         <w:rPr>
-          <w:rStyle w:val="a2"/>
+          <w:rStyle w:val="ab"/>
           <w:sz w:val="12"/>
         </w:rPr>
         <w:t>Memcached</w:t>
@@ -23433,14 +23705,14 @@
       </w:pPr>
       <w:r>
         <w:rPr>
-          <w:rStyle w:val="a2"/>
+          <w:rStyle w:val="ab"/>
           <w:sz w:val="12"/>
         </w:rPr>
         <w:t xml:space="preserve">- </w:t>
       </w:r>
       <w:r>
         <w:rPr>
-          <w:rStyle w:val="a2"/>
+          <w:rStyle w:val="ab"/>
           <w:sz w:val="12"/>
         </w:rPr>
         <w:t>Redis</w:t>
@@ -23516,7 +23788,7 @@
       </w:pPr>
       <w:r>
         <w:rPr>
-          <w:rStyle w:val="a2"/>
+          <w:rStyle w:val="ab"/>
           <w:sz w:val="12"/>
         </w:rPr>
         <w:t>All at once</w:t>
@@ -23531,7 +23803,7 @@
       </w:pPr>
       <w:r>
         <w:rPr>
-          <w:rStyle w:val="a2"/>
+          <w:rStyle w:val="ab"/>
           <w:sz w:val="12"/>
         </w:rPr>
         <w:t>Rolling</w:t>
@@ -23562,7 +23834,7 @@
       </w:pPr>
       <w:r>
         <w:rPr>
-          <w:rStyle w:val="a2"/>
+          <w:rStyle w:val="ab"/>
           <w:sz w:val="12"/>
         </w:rPr>
         <w:t>Canary switch</w:t>
@@ -23577,7 +23849,7 @@
       </w:pPr>
       <w:r>
         <w:rPr>
-          <w:rStyle w:val="a2"/>
+          <w:rStyle w:val="ab"/>
           <w:sz w:val="12"/>
         </w:rPr>
         <w:t>Linear switch</w:t>
@@ -23590,7 +23862,7 @@
       <w:pPr>
         <w:pStyle w:val="Basictext"/>
         <w:rPr>
-          <w:rStyle w:val="a2"/>
+          <w:rStyle w:val="ab"/>
         </w:rPr>
       </w:pPr>
     </w:p>
@@ -23598,7 +23870,7 @@
       <w:pPr>
         <w:pStyle w:val="Subtopic"/>
         <w:rPr>
-          <w:rStyle w:val="a2"/>
+          <w:rStyle w:val="ab"/>
           <w:b/>
           <w:bCs/>
           <w:szCs w:val="16"/>
@@ -23611,7 +23883,7 @@
       <w:bookmarkStart w:id="431" w:name="_Toc167285955"/>
       <w:r>
         <w:rPr>
-          <w:rStyle w:val="a2"/>
+          <w:rStyle w:val="ab"/>
           <w:b/>
           <w:bCs/>
           <w:szCs w:val="16"/>
@@ -23634,6 +23906,7 @@
           <w:b/>
           <w:bCs/>
         </w:rPr>
+        <w:lastRenderedPageBreak/>
         <w:t>Identity and Access Management (IAM):</w:t>
       </w:r>
       <w:r>
@@ -23692,14 +23965,14 @@
       </w:pPr>
       <w:r>
         <w:rPr>
-          <w:rStyle w:val="a2"/>
+          <w:rStyle w:val="ab"/>
           <w:sz w:val="12"/>
         </w:rPr>
         <w:t>Systems Manager Parameter Store</w:t>
       </w:r>
       <w:r>
         <w:rPr>
-          <w:rStyle w:val="a2"/>
+          <w:rStyle w:val="ab"/>
           <w:b w:val="0"/>
           <w:bCs w:val="0"/>
           <w:sz w:val="12"/>
@@ -23716,14 +23989,14 @@
       </w:pPr>
       <w:r>
         <w:rPr>
-          <w:rStyle w:val="a2"/>
+          <w:rStyle w:val="ab"/>
           <w:sz w:val="12"/>
         </w:rPr>
         <w:t>Secrets Manager with KMS</w:t>
       </w:r>
       <w:r>
         <w:rPr>
-          <w:rStyle w:val="a2"/>
+          <w:rStyle w:val="ab"/>
           <w:b w:val="0"/>
           <w:bCs w:val="0"/>
           <w:sz w:val="12"/>
@@ -23763,14 +24036,14 @@
       </w:pPr>
       <w:r>
         <w:rPr>
-          <w:rStyle w:val="a2"/>
+          <w:rStyle w:val="ab"/>
           <w:sz w:val="12"/>
         </w:rPr>
         <w:t>Virtual Private Cloud (VPC)</w:t>
       </w:r>
       <w:r>
         <w:rPr>
-          <w:rStyle w:val="a2"/>
+          <w:rStyle w:val="ab"/>
           <w:b w:val="0"/>
           <w:bCs w:val="0"/>
           <w:sz w:val="12"/>
@@ -23787,10 +24060,9 @@
       </w:pPr>
       <w:r>
         <w:rPr>
-          <w:rStyle w:val="a2"/>
+          <w:rStyle w:val="ab"/>
           <w:sz w:val="12"/>
         </w:rPr>
-        <w:lastRenderedPageBreak/>
         <w:t>From private subnet:</w:t>
       </w:r>
     </w:p>
@@ -23806,7 +24078,7 @@
       </w:r>
       <w:r>
         <w:rPr>
-          <w:rStyle w:val="a2"/>
+          <w:rStyle w:val="ab"/>
           <w:sz w:val="12"/>
         </w:rPr>
         <w:t>To private subnet:</w:t>
@@ -23927,14 +24199,14 @@
       </w:pPr>
       <w:r>
         <w:rPr>
-          <w:rStyle w:val="a2"/>
+          <w:rStyle w:val="ab"/>
           <w:sz w:val="12"/>
         </w:rPr>
         <w:t>CloudWatch Evidently</w:t>
       </w:r>
       <w:r>
         <w:rPr>
-          <w:rStyle w:val="a2"/>
+          <w:rStyle w:val="ab"/>
           <w:b w:val="0"/>
           <w:bCs w:val="0"/>
           <w:sz w:val="12"/>
@@ -24057,14 +24329,14 @@
       </w:pPr>
       <w:r>
         <w:rPr>
-          <w:rStyle w:val="a2"/>
+          <w:rStyle w:val="ab"/>
           <w:sz w:val="12"/>
         </w:rPr>
         <w:t>Simple Notification Service</w:t>
       </w:r>
       <w:r>
         <w:rPr>
-          <w:rStyle w:val="a2"/>
+          <w:rStyle w:val="ab"/>
           <w:b w:val="0"/>
           <w:bCs w:val="0"/>
           <w:sz w:val="12"/>
@@ -24081,14 +24353,14 @@
       </w:pPr>
       <w:r>
         <w:rPr>
-          <w:rStyle w:val="a2"/>
+          <w:rStyle w:val="ab"/>
           <w:sz w:val="12"/>
         </w:rPr>
         <w:t>Simple Queue Service</w:t>
       </w:r>
       <w:r>
         <w:rPr>
-          <w:rStyle w:val="a2"/>
+          <w:rStyle w:val="ab"/>
           <w:b w:val="0"/>
           <w:bCs w:val="0"/>
           <w:sz w:val="12"/>
@@ -24135,14 +24407,14 @@
       </w:pPr>
       <w:r>
         <w:rPr>
-          <w:rStyle w:val="a2"/>
+          <w:rStyle w:val="ab"/>
           <w:sz w:val="12"/>
         </w:rPr>
         <w:t>Fargate</w:t>
       </w:r>
       <w:r>
         <w:rPr>
-          <w:rStyle w:val="a2"/>
+          <w:rStyle w:val="ab"/>
           <w:b w:val="0"/>
           <w:bCs w:val="0"/>
           <w:sz w:val="12"/>
@@ -25135,7 +25407,7 @@
     </w:p>
     <w:p>
       <w:pPr>
-        <w:pStyle w:val="a1"/>
+        <w:pStyle w:val="aa"/>
       </w:pPr>
       <w:bookmarkStart w:id="475" w:name="_Toc167285972"/>
       <w:r>
@@ -25205,11 +25477,6 @@
           <w:rStyle w:val="BasictextChar"/>
         </w:rPr>
         <w:br/>
-      </w:r>
-      <w:r>
-        <w:rPr>
-          <w:rStyle w:val="BasictextChar"/>
-        </w:rPr>
         <w:t xml:space="preserve">    -     docker network connect</w:t>
       </w:r>
       <w:r>
@@ -25229,7 +25496,7 @@
     </w:p>
     <w:p>
       <w:pPr>
-        <w:pStyle w:val="a1"/>
+        <w:pStyle w:val="aa"/>
       </w:pPr>
     </w:p>
     <w:p>
@@ -26488,7 +26755,6 @@
       <w:bookmarkStart w:id="491" w:name="_Toc159517770"/>
       <w:bookmarkStart w:id="492" w:name="_Toc159517897"/>
       <w:r>
-        <w:lastRenderedPageBreak/>
         <w:t>A</w:t>
       </w:r>
       <w:r>
@@ -27686,7 +27952,10 @@
         <w:t xml:space="preserve"> HTTP uses SSL/TLS protocol to encrypt the data communication (</w:t>
       </w:r>
       <w:r>
-        <w:t>exchange of digital certificates</w:t>
+        <w:t xml:space="preserve">exchange of digital </w:t>
+      </w:r>
+      <w:r>
+        <w:t>certificates</w:t>
       </w:r>
       <w:r>
         <w:t xml:space="preserve"> and </w:t>
@@ -27977,7 +28246,7 @@
     </w:p>
     <w:p>
       <w:pPr>
-        <w:pStyle w:val="a1"/>
+        <w:pStyle w:val="aa"/>
       </w:pPr>
       <w:r>
         <w:t xml:space="preserve">Is java compiled </w:t>
@@ -28968,6 +29237,7 @@
         </w:rPr>
       </w:pPr>
       <w:r>
+        <w:lastRenderedPageBreak/>
         <w:t xml:space="preserve">- </w:t>
       </w:r>
       <w:r>
@@ -29064,7 +29334,6 @@
         <w:pStyle w:val="Basictext"/>
       </w:pPr>
       <w:r>
-        <w:lastRenderedPageBreak/>
         <w:t xml:space="preserve">- </w:t>
       </w:r>
       <w:r>
@@ -31670,6 +31939,7 @@
           <w:b/>
           <w:bCs/>
         </w:rPr>
+        <w:lastRenderedPageBreak/>
         <w:t xml:space="preserve">Cons: </w:t>
       </w:r>
       <w:r>
@@ -31746,7 +32016,6 @@
         <w:pStyle w:val="Basictext"/>
       </w:pPr>
       <w:r>
-        <w:lastRenderedPageBreak/>
         <w:t>- The client stores the JWT, often in local storage or a cookie, and includes it in the header.</w:t>
       </w:r>
     </w:p>
@@ -32531,7 +32800,7 @@
       <w:pPr>
         <w:pStyle w:val="Subtopic"/>
         <w:rPr>
-          <w:rStyle w:val="a2"/>
+          <w:rStyle w:val="ab"/>
           <w:b/>
           <w:bCs/>
           <w:szCs w:val="16"/>
@@ -32544,7 +32813,7 @@
       <w:bookmarkStart w:id="696" w:name="_Toc167286032"/>
       <w:r>
         <w:rPr>
-          <w:rStyle w:val="a2"/>
+          <w:rStyle w:val="ab"/>
           <w:b/>
           <w:bCs/>
           <w:szCs w:val="16"/>
@@ -32971,7 +33240,7 @@
       </w:pPr>
       <w:r>
         <w:rPr>
-          <w:rStyle w:val="a2"/>
+          <w:rStyle w:val="ab"/>
         </w:rPr>
         <w:t>var</w:t>
       </w:r>
@@ -32992,7 +33261,7 @@
       </w:r>
       <w:r>
         <w:rPr>
-          <w:rStyle w:val="a2"/>
+          <w:rStyle w:val="ab"/>
         </w:rPr>
         <w:t>val</w:t>
       </w:r>
@@ -33007,7 +33276,7 @@
     </w:p>
     <w:p>
       <w:pPr>
-        <w:pStyle w:val="a1"/>
+        <w:pStyle w:val="aa"/>
       </w:pPr>
       <w:r>
         <w:t>How does null safety work</w:t>
@@ -33123,7 +33392,7 @@
       </w:pPr>
       <w:r>
         <w:rPr>
-          <w:rStyle w:val="a2"/>
+          <w:rStyle w:val="ab"/>
         </w:rPr>
         <w:t>coroutines</w:t>
       </w:r>
@@ -33159,7 +33428,7 @@
     </w:p>
     <w:p>
       <w:pPr>
-        <w:pStyle w:val="a1"/>
+        <w:pStyle w:val="aa"/>
       </w:pPr>
       <w:r>
         <w:t>D</w:t>
@@ -33250,7 +33519,7 @@
     </w:p>
     <w:p>
       <w:pPr>
-        <w:pStyle w:val="a1"/>
+        <w:pStyle w:val="aa"/>
         <w:rPr>
           <w:sz w:val="12"/>
         </w:rPr>
@@ -33280,7 +33549,7 @@
     </w:p>
     <w:p>
       <w:pPr>
-        <w:pStyle w:val="a1"/>
+        <w:pStyle w:val="aa"/>
       </w:pPr>
       <w:r>
         <w:t>lambda</w:t>
@@ -33359,7 +33628,7 @@
       </w:pPr>
       <w:r>
         <w:rPr>
-          <w:rStyle w:val="a2"/>
+          <w:rStyle w:val="ab"/>
         </w:rPr>
         <w:t xml:space="preserve">Extension functions </w:t>
       </w:r>
@@ -33381,13 +33650,13 @@
       </w:pPr>
       <w:r>
         <w:rPr>
-          <w:rStyle w:val="a2"/>
+          <w:rStyle w:val="ab"/>
         </w:rPr>
         <w:t>W</w:t>
       </w:r>
       <w:r>
         <w:rPr>
-          <w:rStyle w:val="a2"/>
+          <w:rStyle w:val="ab"/>
         </w:rPr>
         <w:t>hen expression</w:t>
       </w:r>
@@ -33401,7 +33670,7 @@
       </w:pPr>
       <w:r>
         <w:rPr>
-          <w:rStyle w:val="a2"/>
+          <w:rStyle w:val="ab"/>
         </w:rPr>
         <w:t>==</w:t>
       </w:r>
@@ -33415,7 +33684,7 @@
       </w:pPr>
       <w:r>
         <w:rPr>
-          <w:rStyle w:val="a2"/>
+          <w:rStyle w:val="ab"/>
         </w:rPr>
         <w:t>===</w:t>
       </w:r>
@@ -33437,7 +33706,7 @@
       </w:r>
       <w:r>
         <w:rPr>
-          <w:rStyle w:val="a2"/>
+          <w:rStyle w:val="ab"/>
         </w:rPr>
         <w:t>With</w:t>
       </w:r>
@@ -33453,7 +33722,7 @@
       </w:r>
       <w:r>
         <w:rPr>
-          <w:rStyle w:val="a2"/>
+          <w:rStyle w:val="ab"/>
         </w:rPr>
         <w:t>Let</w:t>
       </w:r>
@@ -33466,7 +33735,7 @@
       </w:r>
       <w:r>
         <w:rPr>
-          <w:rStyle w:val="a2"/>
+          <w:rStyle w:val="ab"/>
         </w:rPr>
         <w:t>Apply</w:t>
       </w:r>
@@ -33479,7 +33748,7 @@
       </w:r>
       <w:r>
         <w:rPr>
-          <w:rStyle w:val="a2"/>
+          <w:rStyle w:val="ab"/>
         </w:rPr>
         <w:t>Run</w:t>
       </w:r>
@@ -33496,7 +33765,7 @@
       </w:r>
       <w:r>
         <w:rPr>
-          <w:rStyle w:val="a2"/>
+          <w:rStyle w:val="ab"/>
         </w:rPr>
         <w:t>Also</w:t>
       </w:r>
@@ -34872,7 +35141,7 @@
 </file>
 
 <file path=word/numbering.xml><?xml version="1.0" encoding="utf-8"?>
-<w:numbering xmlns:wpc="http://schemas.microsoft.com/office/word/2010/wordprocessingCanvas" xmlns:cx="http://schemas.microsoft.com/office/drawing/2014/chartex" xmlns:cx1="http://schemas.microsoft.com/office/drawing/2015/9/8/chartex" xmlns:cx2="http://schemas.microsoft.com/office/drawing/2015/10/21/chartex" xmlns:cx3="http://schemas.microsoft.com/office/drawing/2016/5/9/chartex" xmlns:cx4="http://schemas.microsoft.com/office/drawing/2016/5/10/chartex" xmlns:cx5="http://schemas.microsoft.com/office/drawing/2016/5/11/chartex" xmlns:cx6="http://schemas.microsoft.com/office/drawing/2016/5/12/chartex" xmlns:cx7="http://schemas.microsoft.com/office/drawing/2016/5/13/chartex" xmlns:cx8="http://schemas.microsoft.com/office/drawing/2016/5/14/chartex" xmlns:mc="http://schemas.openxmlformats.org/markup-compatibility/2006" xmlns:aink="http://schemas.microsoft.com/office/drawing/2016/ink" xmlns:am3d="http://schemas.microsoft.com/office/drawing/2017/model3d" xmlns:o="urn:schemas-microsoft-com:office:office" xmlns:oel="http://schemas.microsoft.com/office/2019/extlst" xmlns:r="http://schemas.openxmlformats.org/officeDocument/2006/relationships" xmlns:m="http://schemas.openxmlformats.org/officeDocument/2006/math" xmlns:v="urn:schemas-microsoft-com:vml" xmlns:wp14="http://schemas.microsoft.com/office/word/2010/wordprocessingDrawing" xmlns:wp="http://schemas.openxmlformats.org/drawingml/2006/wordprocessingDrawing" xmlns:w10="urn:schemas-microsoft-com:office:word" xmlns:w="http://schemas.openxmlformats.org/wordprocessingml/2006/main" xmlns:w14="http://schemas.microsoft.com/office/word/2010/wordml" xmlns:w15="http://schemas.microsoft.com/office/word/2012/wordml" xmlns:w16cex="http://schemas.microsoft.com/office/word/2018/wordml/cex" xmlns:w16cid="http://schemas.microsoft.com/office/word/2016/wordml/cid" xmlns:w16="http://schemas.microsoft.com/office/word/2018/wordml" xmlns:w16du="http://schemas.microsoft.com/office/word/2023/wordml/word16du" xmlns:w16sdtdh="http://schemas.microsoft.com/office/word/2020/wordml/sdtdatahash" xmlns:w16se="http://schemas.microsoft.com/office/word/2015/wordml/symex" xmlns:wpg="http://schemas.microsoft.com/office/word/2010/wordprocessingGroup" xmlns:wpi="http://schemas.microsoft.com/office/word/2010/wordprocessingInk" xmlns:wne="http://schemas.microsoft.com/office/word/2006/wordml" xmlns:wps="http://schemas.microsoft.com/office/word/2010/wordprocessingShape" mc:Ignorable="w14 w15 w16se w16cid w16 w16cex w16sdtdh w16du wp14">
+<w:numbering xmlns:wpc="http://schemas.microsoft.com/office/word/2010/wordprocessingCanvas" xmlns:cx="http://schemas.microsoft.com/office/drawing/2014/chartex" xmlns:cx1="http://schemas.microsoft.com/office/drawing/2015/9/8/chartex" xmlns:cx2="http://schemas.microsoft.com/office/drawing/2015/10/21/chartex" xmlns:cx3="http://schemas.microsoft.com/office/drawing/2016/5/9/chartex" xmlns:cx4="http://schemas.microsoft.com/office/drawing/2016/5/10/chartex" xmlns:cx5="http://schemas.microsoft.com/office/drawing/2016/5/11/chartex" xmlns:cx6="http://schemas.microsoft.com/office/drawing/2016/5/12/chartex" xmlns:cx7="http://schemas.microsoft.com/office/drawing/2016/5/13/chartex" xmlns:cx8="http://schemas.microsoft.com/office/drawing/2016/5/14/chartex" xmlns:mc="http://schemas.openxmlformats.org/markup-compatibility/2006" xmlns:aink="http://schemas.microsoft.com/office/drawing/2016/ink" xmlns:am3d="http://schemas.microsoft.com/office/drawing/2017/model3d" xmlns:o="urn:schemas-microsoft-com:office:office" xmlns:oel="http://schemas.microsoft.com/office/2019/extlst" xmlns:r="http://schemas.openxmlformats.org/officeDocument/2006/relationships" xmlns:m="http://schemas.openxmlformats.org/officeDocument/2006/math" xmlns:v="urn:schemas-microsoft-com:vml" xmlns:wp14="http://schemas.microsoft.com/office/word/2010/wordprocessingDrawing" xmlns:wp="http://schemas.openxmlformats.org/drawingml/2006/wordprocessingDrawing" xmlns:w10="urn:schemas-microsoft-com:office:word" xmlns:w="http://schemas.openxmlformats.org/wordprocessingml/2006/main" xmlns:w14="http://schemas.microsoft.com/office/word/2010/wordml" xmlns:w15="http://schemas.microsoft.com/office/word/2012/wordml" xmlns:w16cex="http://schemas.microsoft.com/office/word/2018/wordml/cex" xmlns:w16cid="http://schemas.microsoft.com/office/word/2016/wordml/cid" xmlns:w16="http://schemas.microsoft.com/office/word/2018/wordml" xmlns:w16du="http://schemas.microsoft.com/office/word/2023/wordml/word16du" xmlns:w16sdtdh="http://schemas.microsoft.com/office/word/2020/wordml/sdtdatahash" xmlns:w16sdtfl="http://schemas.microsoft.com/office/word/2024/wordml/sdtformatlock" xmlns:w16se="http://schemas.microsoft.com/office/word/2015/wordml/symex" xmlns:wpg="http://schemas.microsoft.com/office/word/2010/wordprocessingGroup" xmlns:wpi="http://schemas.microsoft.com/office/word/2010/wordprocessingInk" xmlns:wne="http://schemas.microsoft.com/office/word/2006/wordml" xmlns:wps="http://schemas.microsoft.com/office/word/2010/wordprocessingShape" mc:Ignorable="w14 w15 w16se w16cid w16 w16cex w16sdtdh w16sdtfl w16du wp14">
   <w:abstractNum w:abstractNumId="0" w15:restartNumberingAfterBreak="0">
     <w:nsid w:val="00CF2B73"/>
     <w:multiLevelType w:val="hybridMultilevel"/>
@@ -37596,7 +37865,7 @@
 </file>
 
 <file path=word/styles.xml><?xml version="1.0" encoding="utf-8"?>
-<w:styles xmlns:mc="http://schemas.openxmlformats.org/markup-compatibility/2006" xmlns:r="http://schemas.openxmlformats.org/officeDocument/2006/relationships" xmlns:w="http://schemas.openxmlformats.org/wordprocessingml/2006/main" xmlns:w14="http://schemas.microsoft.com/office/word/2010/wordml" xmlns:w15="http://schemas.microsoft.com/office/word/2012/wordml" xmlns:w16cex="http://schemas.microsoft.com/office/word/2018/wordml/cex" xmlns:w16cid="http://schemas.microsoft.com/office/word/2016/wordml/cid" xmlns:w16="http://schemas.microsoft.com/office/word/2018/wordml" xmlns:w16du="http://schemas.microsoft.com/office/word/2023/wordml/word16du" xmlns:w16sdtdh="http://schemas.microsoft.com/office/word/2020/wordml/sdtdatahash" xmlns:w16se="http://schemas.microsoft.com/office/word/2015/wordml/symex" mc:Ignorable="w14 w15 w16se w16cid w16 w16cex w16sdtdh w16du">
+<w:styles xmlns:mc="http://schemas.openxmlformats.org/markup-compatibility/2006" xmlns:r="http://schemas.openxmlformats.org/officeDocument/2006/relationships" xmlns:w="http://schemas.openxmlformats.org/wordprocessingml/2006/main" xmlns:w14="http://schemas.microsoft.com/office/word/2010/wordml" xmlns:w15="http://schemas.microsoft.com/office/word/2012/wordml" xmlns:w16cex="http://schemas.microsoft.com/office/word/2018/wordml/cex" xmlns:w16cid="http://schemas.microsoft.com/office/word/2016/wordml/cid" xmlns:w16="http://schemas.microsoft.com/office/word/2018/wordml" xmlns:w16du="http://schemas.microsoft.com/office/word/2023/wordml/word16du" xmlns:w16sdtdh="http://schemas.microsoft.com/office/word/2020/wordml/sdtdatahash" xmlns:w16sdtfl="http://schemas.microsoft.com/office/word/2024/wordml/sdtformatlock" xmlns:w16se="http://schemas.microsoft.com/office/word/2015/wordml/symex" mc:Ignorable="w14 w15 w16se w16cid w16 w16cex w16sdtdh w16sdtfl w16du">
   <w:docDefaults>
     <w:rPrDefault>
       <w:rPr>
@@ -37984,7 +38253,7 @@
     <w:lsdException w:name="Unresolved Mention" w:semiHidden="1" w:unhideWhenUsed="1"/>
     <w:lsdException w:name="Smart Link" w:semiHidden="1" w:unhideWhenUsed="1"/>
   </w:latentStyles>
-  <w:style w:type="paragraph" w:default="1" w:styleId="Normal">
+  <w:style w:type="paragraph" w:default="1" w:styleId="a">
     <w:name w:val="Normal"/>
     <w:rsid w:val="000C63C8"/>
     <w:pPr>
@@ -37995,11 +38264,11 @@
       <w:szCs w:val="22"/>
     </w:rPr>
   </w:style>
-  <w:style w:type="paragraph" w:styleId="Heading1">
+  <w:style w:type="paragraph" w:styleId="1">
     <w:name w:val="heading 1"/>
-    <w:basedOn w:val="Normal"/>
-    <w:next w:val="Normal"/>
-    <w:link w:val="Heading1Char"/>
+    <w:basedOn w:val="a"/>
+    <w:next w:val="a"/>
+    <w:link w:val="10"/>
     <w:uiPriority w:val="9"/>
     <w:rsid w:val="001B42D4"/>
     <w:pPr>
@@ -38016,11 +38285,11 @@
       <w:szCs w:val="32"/>
     </w:rPr>
   </w:style>
-  <w:style w:type="paragraph" w:styleId="Heading2">
+  <w:style w:type="paragraph" w:styleId="2">
     <w:name w:val="heading 2"/>
-    <w:basedOn w:val="Normal"/>
-    <w:next w:val="Normal"/>
-    <w:link w:val="Heading2Char"/>
+    <w:basedOn w:val="a"/>
+    <w:next w:val="a"/>
+    <w:link w:val="20"/>
     <w:uiPriority w:val="9"/>
     <w:semiHidden/>
     <w:unhideWhenUsed/>
@@ -38040,11 +38309,11 @@
       <w:szCs w:val="28"/>
     </w:rPr>
   </w:style>
-  <w:style w:type="paragraph" w:styleId="Heading3">
+  <w:style w:type="paragraph" w:styleId="3">
     <w:name w:val="heading 3"/>
-    <w:basedOn w:val="Normal"/>
-    <w:next w:val="Normal"/>
-    <w:link w:val="Heading3Char"/>
+    <w:basedOn w:val="a"/>
+    <w:next w:val="a"/>
+    <w:link w:val="30"/>
     <w:uiPriority w:val="9"/>
     <w:semiHidden/>
     <w:unhideWhenUsed/>
@@ -38063,12 +38332,12 @@
       <w:szCs w:val="26"/>
     </w:rPr>
   </w:style>
-  <w:style w:type="character" w:default="1" w:styleId="DefaultParagraphFont">
+  <w:style w:type="character" w:default="1" w:styleId="a0">
     <w:name w:val="Default Paragraph Font"/>
     <w:uiPriority w:val="1"/>
     <w:unhideWhenUsed/>
   </w:style>
-  <w:style w:type="table" w:default="1" w:styleId="TableNormal">
+  <w:style w:type="table" w:default="1" w:styleId="a1">
     <w:name w:val="Normal Table"/>
     <w:uiPriority w:val="99"/>
     <w:semiHidden/>
@@ -38083,13 +38352,13 @@
       </w:tblCellMar>
     </w:tblPr>
   </w:style>
-  <w:style w:type="numbering" w:default="1" w:styleId="NoList">
+  <w:style w:type="numbering" w:default="1" w:styleId="a2">
     <w:name w:val="No List"/>
     <w:uiPriority w:val="99"/>
     <w:semiHidden/>
     <w:unhideWhenUsed/>
   </w:style>
-  <w:style w:type="character" w:styleId="BookTitle">
+  <w:style w:type="character" w:styleId="a3">
     <w:name w:val="Book Title"/>
     <w:uiPriority w:val="33"/>
     <w:rsid w:val="000C63C8"/>
@@ -38101,11 +38370,11 @@
       <w:spacing w:val="5"/>
     </w:rPr>
   </w:style>
-  <w:style w:type="paragraph" w:styleId="IntenseQuote">
+  <w:style w:type="paragraph" w:styleId="a4">
     <w:name w:val="Intense Quote"/>
-    <w:basedOn w:val="Normal"/>
-    <w:next w:val="Normal"/>
-    <w:link w:val="IntenseQuoteChar"/>
+    <w:basedOn w:val="a"/>
+    <w:next w:val="a"/>
+    <w:link w:val="a5"/>
     <w:uiPriority w:val="30"/>
     <w:rsid w:val="000C63C8"/>
     <w:pPr>
@@ -38123,9 +38392,9 @@
       <w:color w:val="4472C4"/>
     </w:rPr>
   </w:style>
-  <w:style w:type="character" w:customStyle="1" w:styleId="IntenseQuoteChar">
-    <w:name w:val="Intense Quote Char"/>
-    <w:link w:val="IntenseQuote"/>
+  <w:style w:type="character" w:customStyle="1" w:styleId="a5">
+    <w:name w:val="Выделенная цитата Знак"/>
+    <w:link w:val="a4"/>
     <w:uiPriority w:val="30"/>
     <w:rsid w:val="000C63C8"/>
     <w:rPr>
@@ -38150,7 +38419,7 @@
       <w:szCs w:val="24"/>
     </w:rPr>
   </w:style>
-  <w:style w:type="character" w:styleId="IntenseEmphasis">
+  <w:style w:type="character" w:styleId="a6">
     <w:name w:val="Intense Emphasis"/>
     <w:uiPriority w:val="21"/>
     <w:rsid w:val="000C63C8"/>
@@ -38174,7 +38443,7 @@
       <w:lang w:val="en-US"/>
     </w:rPr>
   </w:style>
-  <w:style w:type="character" w:styleId="Hyperlink">
+  <w:style w:type="character" w:styleId="a7">
     <w:name w:val="Hyperlink"/>
     <w:uiPriority w:val="99"/>
     <w:unhideWhenUsed/>
@@ -38185,10 +38454,10 @@
       <w:u w:val="single"/>
     </w:rPr>
   </w:style>
-  <w:style w:type="paragraph" w:styleId="TOC1">
+  <w:style w:type="paragraph" w:styleId="11">
     <w:name w:val="toc 1"/>
     <w:basedOn w:val="Content1"/>
-    <w:next w:val="Normal"/>
+    <w:next w:val="a"/>
     <w:autoRedefine/>
     <w:uiPriority w:val="39"/>
     <w:unhideWhenUsed/>
@@ -38209,7 +38478,7 @@
   </w:style>
   <w:style w:type="paragraph" w:customStyle="1" w:styleId="Topic">
     <w:name w:val="Topic"/>
-    <w:basedOn w:val="Normal"/>
+    <w:basedOn w:val="a"/>
     <w:link w:val="TopicChar"/>
     <w:qFormat/>
     <w:rsid w:val="00E461F7"/>
@@ -38238,10 +38507,10 @@
       <w:lang w:val="en-US"/>
     </w:rPr>
   </w:style>
-  <w:style w:type="paragraph" w:customStyle="1" w:styleId="a">
+  <w:style w:type="paragraph" w:customStyle="1" w:styleId="a8">
     <w:name w:val="Тема"/>
-    <w:basedOn w:val="Normal"/>
-    <w:link w:val="a0"/>
+    <w:basedOn w:val="a"/>
+    <w:link w:val="a9"/>
     <w:rsid w:val="00FF5E78"/>
     <w:pPr>
       <w:spacing w:after="40"/>
@@ -38250,9 +38519,9 @@
       <w:b/>
     </w:rPr>
   </w:style>
-  <w:style w:type="character" w:customStyle="1" w:styleId="a0">
+  <w:style w:type="character" w:customStyle="1" w:styleId="a9">
     <w:name w:val="Тема Знак"/>
-    <w:link w:val="a"/>
+    <w:link w:val="a8"/>
     <w:rsid w:val="00FF5E78"/>
     <w:rPr>
       <w:b/>
@@ -38260,10 +38529,10 @@
       <w:szCs w:val="22"/>
     </w:rPr>
   </w:style>
-  <w:style w:type="paragraph" w:customStyle="1" w:styleId="1">
+  <w:style w:type="paragraph" w:customStyle="1" w:styleId="12">
     <w:name w:val="Стиль1"/>
-    <w:basedOn w:val="Normal"/>
-    <w:link w:val="10"/>
+    <w:basedOn w:val="a"/>
+    <w:link w:val="13"/>
     <w:rsid w:val="00FF5E78"/>
     <w:pPr>
       <w:pBdr>
@@ -38272,18 +38541,18 @@
       <w:spacing w:after="40"/>
     </w:pPr>
   </w:style>
-  <w:style w:type="character" w:customStyle="1" w:styleId="10">
+  <w:style w:type="character" w:customStyle="1" w:styleId="13">
     <w:name w:val="Стиль1 Знак"/>
-    <w:link w:val="1"/>
+    <w:link w:val="12"/>
     <w:rsid w:val="00FF5E78"/>
     <w:rPr>
       <w:sz w:val="22"/>
       <w:szCs w:val="22"/>
     </w:rPr>
   </w:style>
-  <w:style w:type="paragraph" w:customStyle="1" w:styleId="a1">
+  <w:style w:type="paragraph" w:customStyle="1" w:styleId="aa">
     <w:name w:val="тема"/>
-    <w:link w:val="a2"/>
+    <w:link w:val="ab"/>
     <w:autoRedefine/>
     <w:rsid w:val="00A71ED4"/>
     <w:rPr>
@@ -38295,9 +38564,9 @@
       <w:lang w:val="en-US"/>
     </w:rPr>
   </w:style>
-  <w:style w:type="character" w:customStyle="1" w:styleId="a2">
+  <w:style w:type="character" w:customStyle="1" w:styleId="ab">
     <w:name w:val="тема Знак"/>
-    <w:link w:val="a1"/>
+    <w:link w:val="aa"/>
     <w:rsid w:val="00A71ED4"/>
     <w:rPr>
       <w:rFonts w:ascii="Arial" w:hAnsi="Arial" w:cs="Arial"/>
@@ -38310,7 +38579,7 @@
   </w:style>
   <w:style w:type="paragraph" w:customStyle="1" w:styleId="Basictext">
     <w:name w:val="Basic text"/>
-    <w:basedOn w:val="Normal"/>
+    <w:basedOn w:val="a"/>
     <w:link w:val="BasictextChar"/>
     <w:qFormat/>
     <w:rsid w:val="00214258"/>
@@ -38357,10 +38626,10 @@
       <w:lang w:val="en-US"/>
     </w:rPr>
   </w:style>
-  <w:style w:type="paragraph" w:styleId="HTMLPreformatted">
+  <w:style w:type="paragraph" w:styleId="HTML">
     <w:name w:val="HTML Preformatted"/>
-    <w:basedOn w:val="Normal"/>
-    <w:link w:val="HTMLPreformattedChar"/>
+    <w:basedOn w:val="a"/>
+    <w:link w:val="HTML0"/>
     <w:uiPriority w:val="99"/>
     <w:unhideWhenUsed/>
     <w:rsid w:val="00E5336B"/>
@@ -38370,16 +38639,16 @@
       <w:szCs w:val="20"/>
     </w:rPr>
   </w:style>
-  <w:style w:type="character" w:customStyle="1" w:styleId="HTMLPreformattedChar">
-    <w:name w:val="HTML Preformatted Char"/>
-    <w:link w:val="HTMLPreformatted"/>
+  <w:style w:type="character" w:customStyle="1" w:styleId="HTML0">
+    <w:name w:val="Стандартный HTML Знак"/>
+    <w:link w:val="HTML"/>
     <w:uiPriority w:val="99"/>
     <w:rsid w:val="00E5336B"/>
     <w:rPr>
       <w:rFonts w:ascii="Courier New" w:hAnsi="Courier New" w:cs="Courier New"/>
     </w:rPr>
   </w:style>
-  <w:style w:type="character" w:styleId="UnresolvedMention">
+  <w:style w:type="character" w:styleId="ac">
     <w:name w:val="Unresolved Mention"/>
     <w:uiPriority w:val="99"/>
     <w:semiHidden/>
@@ -38390,10 +38659,10 @@
       <w:shd w:val="clear" w:color="auto" w:fill="E1DFDD"/>
     </w:rPr>
   </w:style>
-  <w:style w:type="paragraph" w:styleId="TOC3">
+  <w:style w:type="paragraph" w:styleId="31">
     <w:name w:val="toc 3"/>
     <w:basedOn w:val="Content3"/>
-    <w:next w:val="Normal"/>
+    <w:next w:val="a"/>
     <w:autoRedefine/>
     <w:uiPriority w:val="39"/>
     <w:unhideWhenUsed/>
@@ -38438,9 +38707,9 @@
       <w:lang w:val="en-US"/>
     </w:rPr>
   </w:style>
-  <w:style w:type="character" w:customStyle="1" w:styleId="Heading1Char">
-    <w:name w:val="Heading 1 Char"/>
-    <w:link w:val="Heading1"/>
+  <w:style w:type="character" w:customStyle="1" w:styleId="10">
+    <w:name w:val="Заголовок 1 Знак"/>
+    <w:link w:val="1"/>
     <w:uiPriority w:val="9"/>
     <w:rsid w:val="001B42D4"/>
     <w:rPr>
@@ -38452,10 +38721,10 @@
       <w:szCs w:val="32"/>
     </w:rPr>
   </w:style>
-  <w:style w:type="paragraph" w:styleId="TOCHeading">
+  <w:style w:type="paragraph" w:styleId="ad">
     <w:name w:val="TOC Heading"/>
-    <w:basedOn w:val="Heading1"/>
-    <w:next w:val="Normal"/>
+    <w:basedOn w:val="1"/>
+    <w:next w:val="a"/>
     <w:uiPriority w:val="39"/>
     <w:unhideWhenUsed/>
     <w:qFormat/>
@@ -38501,10 +38770,10 @@
       <w:lang w:val="en-US"/>
     </w:rPr>
   </w:style>
-  <w:style w:type="paragraph" w:styleId="TOC2">
+  <w:style w:type="paragraph" w:styleId="21">
     <w:name w:val="toc 2"/>
     <w:basedOn w:val="Content2"/>
-    <w:next w:val="Normal"/>
+    <w:next w:val="a"/>
     <w:autoRedefine/>
     <w:uiPriority w:val="39"/>
     <w:unhideWhenUsed/>
@@ -38516,9 +38785,9 @@
       <w:ind w:left="220"/>
     </w:pPr>
   </w:style>
-  <w:style w:type="character" w:customStyle="1" w:styleId="Heading2Char">
-    <w:name w:val="Heading 2 Char"/>
-    <w:link w:val="Heading2"/>
+  <w:style w:type="character" w:customStyle="1" w:styleId="20">
+    <w:name w:val="Заголовок 2 Знак"/>
+    <w:link w:val="2"/>
     <w:uiPriority w:val="9"/>
     <w:semiHidden/>
     <w:rsid w:val="00FA73DD"/>
@@ -38532,9 +38801,9 @@
       <w:szCs w:val="28"/>
     </w:rPr>
   </w:style>
-  <w:style w:type="character" w:customStyle="1" w:styleId="Heading3Char">
-    <w:name w:val="Heading 3 Char"/>
-    <w:link w:val="Heading3"/>
+  <w:style w:type="character" w:customStyle="1" w:styleId="30">
+    <w:name w:val="Заголовок 3 Знак"/>
+    <w:link w:val="3"/>
     <w:uiPriority w:val="9"/>
     <w:semiHidden/>
     <w:rsid w:val="00FA73DD"/>
@@ -38546,10 +38815,10 @@
       <w:szCs w:val="26"/>
     </w:rPr>
   </w:style>
-  <w:style w:type="paragraph" w:styleId="TOC6">
+  <w:style w:type="paragraph" w:styleId="6">
     <w:name w:val="toc 6"/>
-    <w:basedOn w:val="Normal"/>
-    <w:next w:val="Normal"/>
+    <w:basedOn w:val="a"/>
+    <w:next w:val="a"/>
     <w:autoRedefine/>
     <w:uiPriority w:val="39"/>
     <w:unhideWhenUsed/>
@@ -38564,10 +38833,10 @@
       <w:szCs w:val="18"/>
     </w:rPr>
   </w:style>
-  <w:style w:type="paragraph" w:styleId="TOC7">
+  <w:style w:type="paragraph" w:styleId="7">
     <w:name w:val="toc 7"/>
-    <w:basedOn w:val="Normal"/>
-    <w:next w:val="Normal"/>
+    <w:basedOn w:val="a"/>
+    <w:next w:val="a"/>
     <w:autoRedefine/>
     <w:uiPriority w:val="39"/>
     <w:unhideWhenUsed/>
@@ -38582,10 +38851,10 @@
       <w:szCs w:val="18"/>
     </w:rPr>
   </w:style>
-  <w:style w:type="paragraph" w:styleId="TOC8">
+  <w:style w:type="paragraph" w:styleId="8">
     <w:name w:val="toc 8"/>
-    <w:basedOn w:val="Normal"/>
-    <w:next w:val="Normal"/>
+    <w:basedOn w:val="a"/>
+    <w:next w:val="a"/>
     <w:autoRedefine/>
     <w:uiPriority w:val="39"/>
     <w:unhideWhenUsed/>
@@ -38600,10 +38869,10 @@
       <w:szCs w:val="18"/>
     </w:rPr>
   </w:style>
-  <w:style w:type="paragraph" w:styleId="TOC9">
+  <w:style w:type="paragraph" w:styleId="9">
     <w:name w:val="toc 9"/>
-    <w:basedOn w:val="Normal"/>
-    <w:next w:val="Normal"/>
+    <w:basedOn w:val="a"/>
+    <w:next w:val="a"/>
     <w:autoRedefine/>
     <w:uiPriority w:val="39"/>
     <w:unhideWhenUsed/>
@@ -38618,7 +38887,7 @@
       <w:szCs w:val="18"/>
     </w:rPr>
   </w:style>
-  <w:style w:type="character" w:styleId="FollowedHyperlink">
+  <w:style w:type="character" w:styleId="ae">
     <w:name w:val="FollowedHyperlink"/>
     <w:uiPriority w:val="99"/>
     <w:semiHidden/>
@@ -38679,10 +38948,10 @@
       <w:lang w:val="en-US"/>
     </w:rPr>
   </w:style>
-  <w:style w:type="paragraph" w:styleId="TOC4">
+  <w:style w:type="paragraph" w:styleId="4">
     <w:name w:val="toc 4"/>
-    <w:basedOn w:val="Normal"/>
-    <w:next w:val="Normal"/>
+    <w:basedOn w:val="a"/>
+    <w:next w:val="a"/>
     <w:autoRedefine/>
     <w:uiPriority w:val="39"/>
     <w:unhideWhenUsed/>
@@ -38695,10 +38964,10 @@
       <w:kern w:val="2"/>
     </w:rPr>
   </w:style>
-  <w:style w:type="paragraph" w:styleId="TOC5">
+  <w:style w:type="paragraph" w:styleId="5">
     <w:name w:val="toc 5"/>
-    <w:basedOn w:val="Normal"/>
-    <w:next w:val="Normal"/>
+    <w:basedOn w:val="a"/>
+    <w:next w:val="a"/>
     <w:autoRedefine/>
     <w:uiPriority w:val="39"/>
     <w:unhideWhenUsed/>
@@ -38711,9 +38980,9 @@
       <w:kern w:val="2"/>
     </w:rPr>
   </w:style>
-  <w:style w:type="paragraph" w:styleId="ListParagraph">
+  <w:style w:type="paragraph" w:styleId="af">
     <w:name w:val="List Paragraph"/>
-    <w:basedOn w:val="Normal"/>
+    <w:basedOn w:val="a"/>
     <w:uiPriority w:val="34"/>
     <w:rsid w:val="00906851"/>
     <w:pPr>

</xml_diff>